<commit_message>
Bericht - Geo Transf Methodik
</commit_message>
<xml_diff>
--- a/Bericht/EDBV_AG_02_Bericht_Schnapskönig.docx
+++ b/Bericht/EDBV_AG_02_Bericht_Schnapskönig.docx
@@ -1,6 +1,6 @@
 
 <file path=word/document.xml><?xml version="1.0" encoding="utf-8"?>
-<w:document xmlns:wpc="http://schemas.microsoft.com/office/word/2010/wordprocessingCanvas" xmlns:cx="http://schemas.microsoft.com/office/drawing/2014/chartex" xmlns:cx1="http://schemas.microsoft.com/office/drawing/2015/9/8/chartex" xmlns:cx2="http://schemas.microsoft.com/office/drawing/2015/10/21/chartex" xmlns:cx3="http://schemas.microsoft.com/office/drawing/2016/5/9/chartex" xmlns:cx4="http://schemas.microsoft.com/office/drawing/2016/5/10/chartex" xmlns:cx5="http://schemas.microsoft.com/office/drawing/2016/5/11/chartex" xmlns:cx6="http://schemas.microsoft.com/office/drawing/2016/5/12/chartex" xmlns:cx7="http://schemas.microsoft.com/office/drawing/2016/5/13/chartex" xmlns:cx8="http://schemas.microsoft.com/office/drawing/2016/5/14/chartex" xmlns:mc="http://schemas.openxmlformats.org/markup-compatibility/2006" xmlns:aink="http://schemas.microsoft.com/office/drawing/2016/ink" xmlns:am3d="http://schemas.microsoft.com/office/drawing/2017/model3d" xmlns:o="urn:schemas-microsoft-com:office:office" xmlns:r="http://schemas.openxmlformats.org/officeDocument/2006/relationships" xmlns:m="http://schemas.openxmlformats.org/officeDocument/2006/math" xmlns:v="urn:schemas-microsoft-com:vml" xmlns:wp14="http://schemas.microsoft.com/office/word/2010/wordprocessingDrawing" xmlns:wp="http://schemas.openxmlformats.org/drawingml/2006/wordprocessingDrawing" xmlns:w10="urn:schemas-microsoft-com:office:word" xmlns:w="http://schemas.openxmlformats.org/wordprocessingml/2006/main" xmlns:w14="http://schemas.microsoft.com/office/word/2010/wordml" xmlns:w15="http://schemas.microsoft.com/office/word/2012/wordml" xmlns:w16cid="http://schemas.microsoft.com/office/word/2016/wordml/cid" xmlns:w16se="http://schemas.microsoft.com/office/word/2015/wordml/symex" xmlns:wpg="http://schemas.microsoft.com/office/word/2010/wordprocessingGroup" xmlns:wpi="http://schemas.microsoft.com/office/word/2010/wordprocessingInk" xmlns:wne="http://schemas.microsoft.com/office/word/2006/wordml" xmlns:wps="http://schemas.microsoft.com/office/word/2010/wordprocessingShape" mc:Ignorable="w14 w15 w16se w16cid wp14">
+<w:document xmlns:wpc="http://schemas.microsoft.com/office/word/2010/wordprocessingCanvas" xmlns:cx="http://schemas.microsoft.com/office/drawing/2014/chartex" xmlns:cx1="http://schemas.microsoft.com/office/drawing/2015/9/8/chartex" xmlns:cx2="http://schemas.microsoft.com/office/drawing/2015/10/21/chartex" xmlns:cx3="http://schemas.microsoft.com/office/drawing/2016/5/9/chartex" xmlns:cx4="http://schemas.microsoft.com/office/drawing/2016/5/10/chartex" xmlns:cx5="http://schemas.microsoft.com/office/drawing/2016/5/11/chartex" xmlns:cx6="http://schemas.microsoft.com/office/drawing/2016/5/12/chartex" xmlns:cx7="http://schemas.microsoft.com/office/drawing/2016/5/13/chartex" xmlns:cx8="http://schemas.microsoft.com/office/drawing/2016/5/14/chartex" xmlns:mc="http://schemas.openxmlformats.org/markup-compatibility/2006" xmlns:aink="http://schemas.microsoft.com/office/drawing/2016/ink" xmlns:am3d="http://schemas.microsoft.com/office/drawing/2017/model3d" xmlns:o="urn:schemas-microsoft-com:office:office" xmlns:r="http://schemas.openxmlformats.org/officeDocument/2006/relationships" xmlns:m="http://schemas.openxmlformats.org/officeDocument/2006/math" xmlns:v="urn:schemas-microsoft-com:vml" xmlns:wp14="http://schemas.microsoft.com/office/word/2010/wordprocessingDrawing" xmlns:wp="http://schemas.openxmlformats.org/drawingml/2006/wordprocessingDrawing" xmlns:w10="urn:schemas-microsoft-com:office:word" xmlns:w="http://schemas.openxmlformats.org/wordprocessingml/2006/main" xmlns:w14="http://schemas.microsoft.com/office/word/2010/wordml" xmlns:w15="http://schemas.microsoft.com/office/word/2012/wordml" xmlns:w16se="http://schemas.microsoft.com/office/word/2015/wordml/symex" xmlns:wpg="http://schemas.microsoft.com/office/word/2010/wordprocessingGroup" xmlns:wpi="http://schemas.microsoft.com/office/word/2010/wordprocessingInk" xmlns:wne="http://schemas.microsoft.com/office/word/2006/wordml" xmlns:wps="http://schemas.microsoft.com/office/word/2010/wordprocessingShape" mc:Ignorable="w14 w15 w16se wp14">
   <w:body>
     <w:p>
       <w:pPr>
@@ -138,7 +138,7 @@
           </mc:Choice>
           <mc:Fallback>
             <w:pict>
-              <v:line w14:anchorId="0FD4326B" id="Shape 1" o:spid="_x0000_s1026" style="position:absolute;z-index:-251662336;visibility:visible;mso-wrap-style:square;mso-wrap-distance-left:9pt;mso-wrap-distance-top:0;mso-wrap-distance-right:9pt;mso-wrap-distance-bottom:0;mso-position-horizontal:absolute;mso-position-horizontal-relative:text;mso-position-vertical:absolute;mso-position-vertical-relative:text" from="290.15pt,-3.05pt" to="294.1pt,-3.05pt" o:gfxdata="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" o:allowincell="f" filled="t" strokeweight=".14039mm">
+              <v:line w14:anchorId="47B7EAEA" id="Shape 1" o:spid="_x0000_s1026" style="position:absolute;z-index:-251662336;visibility:visible;mso-wrap-style:square;mso-wrap-distance-left:9pt;mso-wrap-distance-top:0;mso-wrap-distance-right:9pt;mso-wrap-distance-bottom:0;mso-position-horizontal:absolute;mso-position-horizontal-relative:text;mso-position-vertical:absolute;mso-position-vertical-relative:text" from="290.15pt,-3.05pt" to="294.1pt,-3.05pt" o:gfxdata="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" o:allowincell="f" filled="t" strokeweight=".14039mm">
                 <v:stroke joinstyle="miter"/>
                 <o:lock v:ext="edit" shapetype="f"/>
               </v:line>
@@ -424,7 +424,37 @@
         <w:rPr>
           <w:rFonts w:ascii="Arial" w:hAnsi="Arial" w:cs="Arial"/>
         </w:rPr>
-        <w:t>, danach wird jede Runde von beiden Spielern eine Karte gezogen. Jede Runde wird jeweils 1 Karte von jedem Spieler auf den Tisch gelegt wobei beide Spieler versuchen einen Stich zu machen. Stechen bedeutet, dass die eigene Karte entweder ein Adut ist und die Karte des gegenubers keines ist, beziehungsweise, dass die eigene Karte einen hoheren Wert hat als die des Gegen</w:t>
+        <w:t>, danach wird jede Runde von beiden Spielern eine Karte gezogen. Jede Runde wird jeweils 1 Karte von jedem Spieler auf den Tisch gelegt wobei beide Spieler versuchen einen Stich zu machen. Stechen bedeutet, dass die eigene Karte entweder ein A</w:t>
+      </w:r>
+      <w:r>
+        <w:rPr>
+          <w:rFonts w:ascii="Arial" w:hAnsi="Arial" w:cs="Arial"/>
+        </w:rPr>
+        <w:t>dut ist und die Karte des Gegenü</w:t>
+      </w:r>
+      <w:r>
+        <w:rPr>
+          <w:rFonts w:ascii="Arial" w:hAnsi="Arial" w:cs="Arial"/>
+        </w:rPr>
+        <w:t>bers</w:t>
+      </w:r>
+      <w:r>
+        <w:rPr>
+          <w:rFonts w:ascii="Arial" w:hAnsi="Arial" w:cs="Arial"/>
+        </w:rPr>
+        <w:t xml:space="preserve"> keines ist, beziehungsweise, dass die eigene Karte einen h</w:t>
+      </w:r>
+      <w:r>
+        <w:rPr>
+          <w:rFonts w:ascii="Arial" w:hAnsi="Arial" w:cs="Arial"/>
+        </w:rPr>
+        <w:t>ö</w:t>
+      </w:r>
+      <w:r>
+        <w:rPr>
+          <w:rFonts w:ascii="Arial" w:hAnsi="Arial" w:cs="Arial"/>
+        </w:rPr>
+        <w:t>heren Wert hat als die des Gegen</w:t>
       </w:r>
       <w:r>
         <w:rPr>
@@ -962,7 +992,7 @@
     </w:p>
     <w:p>
       <w:pPr>
-        <w:pStyle w:val="ListParagraph"/>
+        <w:pStyle w:val="Listenabsatz"/>
         <w:numPr>
           <w:ilvl w:val="0"/>
           <w:numId w:val="7"/>
@@ -981,7 +1011,7 @@
     </w:p>
     <w:p>
       <w:pPr>
-        <w:pStyle w:val="ListParagraph"/>
+        <w:pStyle w:val="Listenabsatz"/>
         <w:numPr>
           <w:ilvl w:val="0"/>
           <w:numId w:val="7"/>
@@ -1000,7 +1030,7 @@
     </w:p>
     <w:p>
       <w:pPr>
-        <w:pStyle w:val="ListParagraph"/>
+        <w:pStyle w:val="Listenabsatz"/>
         <w:numPr>
           <w:ilvl w:val="0"/>
           <w:numId w:val="7"/>
@@ -1107,7 +1137,7 @@
                         <w:txbxContent>
                           <w:p>
                             <w:pPr>
-                              <w:pStyle w:val="Caption"/>
+                              <w:pStyle w:val="Beschriftung"/>
                               <w:rPr>
                                 <w:noProof/>
                                 <w:sz w:val="20"/>
@@ -1117,14 +1147,27 @@
                             <w:r>
                               <w:t xml:space="preserve">Figure </w:t>
                             </w:r>
-                            <w:fldSimple w:instr=" SEQ Figure \* ARABIC ">
-                              <w:r>
-                                <w:rPr>
-                                  <w:noProof/>
-                                </w:rPr>
-                                <w:t>1</w:t>
-                              </w:r>
-                            </w:fldSimple>
+                            <w:r>
+                              <w:fldChar w:fldCharType="begin"/>
+                            </w:r>
+                            <w:r>
+                              <w:instrText xml:space="preserve"> SEQ Figure \* ARABIC </w:instrText>
+                            </w:r>
+                            <w:r>
+                              <w:fldChar w:fldCharType="separate"/>
+                            </w:r>
+                            <w:r>
+                              <w:rPr>
+                                <w:noProof/>
+                              </w:rPr>
+                              <w:t>1</w:t>
+                            </w:r>
+                            <w:r>
+                              <w:rPr>
+                                <w:noProof/>
+                              </w:rPr>
+                              <w:fldChar w:fldCharType="end"/>
+                            </w:r>
                             <w:r>
                               <w:t xml:space="preserve"> - </w:t>
                             </w:r>
@@ -1166,7 +1209,7 @@
                   <w:txbxContent>
                     <w:p>
                       <w:pPr>
-                        <w:pStyle w:val="Caption"/>
+                        <w:pStyle w:val="Beschriftung"/>
                         <w:rPr>
                           <w:noProof/>
                           <w:sz w:val="20"/>
@@ -1176,14 +1219,27 @@
                       <w:r>
                         <w:t xml:space="preserve">Figure </w:t>
                       </w:r>
-                      <w:fldSimple w:instr=" SEQ Figure \* ARABIC ">
-                        <w:r>
-                          <w:rPr>
-                            <w:noProof/>
-                          </w:rPr>
-                          <w:t>1</w:t>
-                        </w:r>
-                      </w:fldSimple>
+                      <w:r>
+                        <w:fldChar w:fldCharType="begin"/>
+                      </w:r>
+                      <w:r>
+                        <w:instrText xml:space="preserve"> SEQ Figure \* ARABIC </w:instrText>
+                      </w:r>
+                      <w:r>
+                        <w:fldChar w:fldCharType="separate"/>
+                      </w:r>
+                      <w:r>
+                        <w:rPr>
+                          <w:noProof/>
+                        </w:rPr>
+                        <w:t>1</w:t>
+                      </w:r>
+                      <w:r>
+                        <w:rPr>
+                          <w:noProof/>
+                        </w:rPr>
+                        <w:fldChar w:fldCharType="end"/>
+                      </w:r>
                       <w:r>
                         <w:t xml:space="preserve"> - </w:t>
                       </w:r>
@@ -1485,7 +1541,7 @@
                         <w:txbxContent>
                           <w:p>
                             <w:pPr>
-                              <w:pStyle w:val="Caption"/>
+                              <w:pStyle w:val="Beschriftung"/>
                               <w:rPr>
                                 <w:noProof/>
                                 <w:sz w:val="20"/>
@@ -1495,14 +1551,27 @@
                             <w:r>
                               <w:t xml:space="preserve">Figure </w:t>
                             </w:r>
-                            <w:fldSimple w:instr=" SEQ Figure \* ARABIC ">
-                              <w:r>
-                                <w:rPr>
-                                  <w:noProof/>
-                                </w:rPr>
-                                <w:t>2</w:t>
-                              </w:r>
-                            </w:fldSimple>
+                            <w:r>
+                              <w:fldChar w:fldCharType="begin"/>
+                            </w:r>
+                            <w:r>
+                              <w:instrText xml:space="preserve"> SEQ Figure \* ARABIC </w:instrText>
+                            </w:r>
+                            <w:r>
+                              <w:fldChar w:fldCharType="separate"/>
+                            </w:r>
+                            <w:r>
+                              <w:rPr>
+                                <w:noProof/>
+                              </w:rPr>
+                              <w:t>2</w:t>
+                            </w:r>
+                            <w:r>
+                              <w:rPr>
+                                <w:noProof/>
+                              </w:rPr>
+                              <w:fldChar w:fldCharType="end"/>
+                            </w:r>
                             <w:r>
                               <w:t xml:space="preserve"> - </w:t>
                             </w:r>
@@ -1534,7 +1603,7 @@
                   <w:txbxContent>
                     <w:p>
                       <w:pPr>
-                        <w:pStyle w:val="Caption"/>
+                        <w:pStyle w:val="Beschriftung"/>
                         <w:rPr>
                           <w:noProof/>
                           <w:sz w:val="20"/>
@@ -1544,14 +1613,27 @@
                       <w:r>
                         <w:t xml:space="preserve">Figure </w:t>
                       </w:r>
-                      <w:fldSimple w:instr=" SEQ Figure \* ARABIC ">
-                        <w:r>
-                          <w:rPr>
-                            <w:noProof/>
-                          </w:rPr>
-                          <w:t>2</w:t>
-                        </w:r>
-                      </w:fldSimple>
+                      <w:r>
+                        <w:fldChar w:fldCharType="begin"/>
+                      </w:r>
+                      <w:r>
+                        <w:instrText xml:space="preserve"> SEQ Figure \* ARABIC </w:instrText>
+                      </w:r>
+                      <w:r>
+                        <w:fldChar w:fldCharType="separate"/>
+                      </w:r>
+                      <w:r>
+                        <w:rPr>
+                          <w:noProof/>
+                        </w:rPr>
+                        <w:t>2</w:t>
+                      </w:r>
+                      <w:r>
+                        <w:rPr>
+                          <w:noProof/>
+                        </w:rPr>
+                        <w:fldChar w:fldCharType="end"/>
+                      </w:r>
                       <w:r>
                         <w:t xml:space="preserve"> - </w:t>
                       </w:r>
@@ -2175,8 +2257,6 @@
               </w:rPr>
               <w:t>chlich</w:t>
             </w:r>
-            <w:bookmarkStart w:id="2" w:name="_GoBack"/>
-            <w:bookmarkEnd w:id="2"/>
           </w:p>
         </w:tc>
       </w:tr>
@@ -4042,7 +4122,13 @@
               <w:rPr>
                 <w:rFonts w:ascii="Arial" w:eastAsia="Arial" w:hAnsi="Arial" w:cs="Arial"/>
               </w:rPr>
-              <w:t>Matlab: geometricTransform</w:t>
+              <w:t xml:space="preserve">Matlab: </w:t>
+            </w:r>
+            <w:r>
+              <w:rPr>
+                <w:rFonts w:ascii="Arial" w:eastAsia="Arial" w:hAnsi="Arial" w:cs="Arial"/>
+              </w:rPr>
+              <w:t>Prototyp, geom_tranfs_lowercard.m</w:t>
             </w:r>
           </w:p>
         </w:tc>
@@ -4188,63 +4274,13 @@
                 <w:lang w:val="en-US"/>
               </w:rPr>
             </w:pPr>
-            <w:proofErr w:type="spellStart"/>
             <w:r>
               <w:rPr>
                 <w:rFonts w:ascii="Arial" w:eastAsia="Arial" w:hAnsi="Arial" w:cs="Arial"/>
                 <w:lang w:val="en-US"/>
               </w:rPr>
-              <w:t>Matlab</w:t>
+              <w:t>Matlab: Prototyp, splitCards.m, thresholdOtsu.m</w:t>
             </w:r>
-            <w:proofErr w:type="spellEnd"/>
-            <w:r>
-              <w:rPr>
-                <w:rFonts w:ascii="Arial" w:eastAsia="Arial" w:hAnsi="Arial" w:cs="Arial"/>
-                <w:lang w:val="en-US"/>
-              </w:rPr>
-              <w:t xml:space="preserve">: </w:t>
-            </w:r>
-            <w:proofErr w:type="spellStart"/>
-            <w:r>
-              <w:rPr>
-                <w:rFonts w:ascii="Arial" w:eastAsia="Arial" w:hAnsi="Arial" w:cs="Arial"/>
-                <w:lang w:val="en-US"/>
-              </w:rPr>
-              <w:t>Prototyp</w:t>
-            </w:r>
-            <w:proofErr w:type="spellEnd"/>
-            <w:r>
-              <w:rPr>
-                <w:rFonts w:ascii="Arial" w:eastAsia="Arial" w:hAnsi="Arial" w:cs="Arial"/>
-                <w:lang w:val="en-US"/>
-              </w:rPr>
-              <w:t xml:space="preserve">, </w:t>
-            </w:r>
-            <w:proofErr w:type="spellStart"/>
-            <w:r>
-              <w:rPr>
-                <w:rFonts w:ascii="Arial" w:eastAsia="Arial" w:hAnsi="Arial" w:cs="Arial"/>
-                <w:lang w:val="en-US"/>
-              </w:rPr>
-              <w:t>splitCards.m</w:t>
-            </w:r>
-            <w:proofErr w:type="spellEnd"/>
-            <w:r>
-              <w:rPr>
-                <w:rFonts w:ascii="Arial" w:eastAsia="Arial" w:hAnsi="Arial" w:cs="Arial"/>
-                <w:lang w:val="en-US"/>
-              </w:rPr>
-              <w:t xml:space="preserve">, </w:t>
-            </w:r>
-            <w:proofErr w:type="spellStart"/>
-            <w:r>
-              <w:rPr>
-                <w:rFonts w:ascii="Arial" w:eastAsia="Arial" w:hAnsi="Arial" w:cs="Arial"/>
-                <w:lang w:val="en-US"/>
-              </w:rPr>
-              <w:t>thresholdOtsu.m</w:t>
-            </w:r>
-            <w:proofErr w:type="spellEnd"/>
           </w:p>
         </w:tc>
       </w:tr>
@@ -5258,10 +5294,75 @@
     </w:p>
     <w:p>
       <w:pPr>
-        <w:spacing w:line="288" w:lineRule="auto"/>
-        <w:rPr>
-          <w:sz w:val="20"/>
-          <w:szCs w:val="20"/>
+        <w:spacing w:after="120" w:line="288" w:lineRule="auto"/>
+        <w:ind w:left="340"/>
+        <w:rPr>
+          <w:rFonts w:ascii="Arial" w:hAnsi="Arial" w:cs="Arial"/>
+        </w:rPr>
+      </w:pPr>
+    </w:p>
+    <w:p>
+      <w:pPr>
+        <w:spacing w:after="120" w:line="288" w:lineRule="auto"/>
+        <w:ind w:left="340"/>
+        <w:rPr>
+          <w:rFonts w:ascii="Arial" w:hAnsi="Arial" w:cs="Arial"/>
+        </w:rPr>
+      </w:pPr>
+      <w:r>
+        <w:rPr>
+          <w:rFonts w:ascii="Arial" w:hAnsi="Arial" w:cs="Arial"/>
+        </w:rPr>
+        <w:t>Um die Karten im finalen Schritt wirklich erkennen zu können, müssen die Bilder vom Blickwinkel der Perspektive in die Orthogonale gebracht werden. Für diese Aufgabe haben wir die Geometrische Transformation gewählt, da wir sowohl perspektivisch verzerren, als auch normale Translationsmatrizen verwenden müssen.</w:t>
+      </w:r>
+    </w:p>
+    <w:p>
+      <w:pPr>
+        <w:spacing w:after="120" w:line="288" w:lineRule="auto"/>
+        <w:ind w:left="340"/>
+        <w:rPr>
+          <w:rFonts w:ascii="Arial" w:hAnsi="Arial" w:cs="Arial"/>
+        </w:rPr>
+      </w:pPr>
+      <w:r>
+        <w:rPr>
+          <w:rFonts w:ascii="Arial" w:hAnsi="Arial" w:cs="Arial"/>
+        </w:rPr>
+        <w:t>Als Einschränkung wurde hier zwei wesentliche Aspekte getroffen: Das Bild muss in einem Winkel von 65° bis 135° aufgenommen werden, und es darf maximal die Hälfte einer Karte verdeckt werden. Die erste Einschränkung dient der Qualität und Stabilität des Verfahrens, denn wenn eine zu starke Verzerrung durch</w:t>
+      </w:r>
+      <w:r>
+        <w:rPr>
+          <w:rFonts w:ascii="Arial" w:hAnsi="Arial" w:cs="Arial"/>
+        </w:rPr>
+        <w:t xml:space="preserve"> die</w:t>
+      </w:r>
+      <w:r>
+        <w:rPr>
+          <w:rFonts w:ascii="Arial" w:hAnsi="Arial" w:cs="Arial"/>
+        </w:rPr>
+        <w:t xml:space="preserve"> Perspektive hervorgerufen wird, so kann sich das orthogonale Bild nur geringer Qualität erfreuen. Dies lässt sich dadurch erklären, dass bei der Transformation der Bildinhalte jeder einzelne Pixel gelesen wird, und an einen neuen Ort übersetzt wird – durch eine große Verzerrung hätten wir somit fehlende Information. Die zweite Einschränkung gilt </w:t>
+      </w:r>
+      <w:r>
+        <w:rPr>
+          <w:rFonts w:ascii="Arial" w:hAnsi="Arial" w:cs="Arial"/>
+        </w:rPr>
+        <w:t xml:space="preserve">der unteren Karte und dem Template Matching. Wäre mehr wie die Hälfte bedeckt, so könnte nicht mehr zuverlässig nach übereinstimmenden Bildbereichen gesucht werden, und auch für die Transformation der unteren Karte würden wesentliche Anhaltspunkte fehlen. Somit wurde beschlossen, dass zumindest eine horizontale Hälfte der Spielkarte immer ersichtlich sein </w:t>
+      </w:r>
+      <w:bookmarkStart w:id="2" w:name="_GoBack"/>
+      <w:bookmarkEnd w:id="2"/>
+      <w:r>
+        <w:rPr>
+          <w:rFonts w:ascii="Arial" w:hAnsi="Arial" w:cs="Arial"/>
+        </w:rPr>
+        <w:t>muss.</w:t>
+      </w:r>
+    </w:p>
+    <w:p>
+      <w:pPr>
+        <w:spacing w:after="120" w:line="288" w:lineRule="auto"/>
+        <w:ind w:left="340"/>
+        <w:rPr>
+          <w:rFonts w:ascii="Arial" w:hAnsi="Arial" w:cs="Arial"/>
         </w:rPr>
       </w:pPr>
     </w:p>
@@ -5727,7 +5828,6 @@
         <w:rPr>
           <w:rFonts w:ascii="Arial" w:eastAsia="Arial" w:hAnsi="Arial" w:cs="Arial"/>
         </w:rPr>
-        <w:lastRenderedPageBreak/>
         <w:t>Zuerst wird der Datensatz geladen und in ein Graustufenbild umgewandelt.</w:t>
       </w:r>
     </w:p>
@@ -6034,7 +6134,7 @@
                         <w:txbxContent>
                           <w:p>
                             <w:pPr>
-                              <w:pStyle w:val="Caption"/>
+                              <w:pStyle w:val="Beschriftung"/>
                               <w:rPr>
                                 <w:noProof/>
                                 <w:sz w:val="20"/>
@@ -6044,14 +6144,27 @@
                             <w:r>
                               <w:t xml:space="preserve">Figure </w:t>
                             </w:r>
-                            <w:fldSimple w:instr=" SEQ Figure \* ARABIC ">
-                              <w:r>
-                                <w:rPr>
-                                  <w:noProof/>
-                                </w:rPr>
-                                <w:t>3</w:t>
-                              </w:r>
-                            </w:fldSimple>
+                            <w:r>
+                              <w:fldChar w:fldCharType="begin"/>
+                            </w:r>
+                            <w:r>
+                              <w:instrText xml:space="preserve"> SEQ Figure \* ARABIC </w:instrText>
+                            </w:r>
+                            <w:r>
+                              <w:fldChar w:fldCharType="separate"/>
+                            </w:r>
+                            <w:r>
+                              <w:rPr>
+                                <w:noProof/>
+                              </w:rPr>
+                              <w:t>3</w:t>
+                            </w:r>
+                            <w:r>
+                              <w:rPr>
+                                <w:noProof/>
+                              </w:rPr>
+                              <w:fldChar w:fldCharType="end"/>
+                            </w:r>
                             <w:r>
                               <w:t xml:space="preserve"> - </w:t>
                             </w:r>
@@ -6080,7 +6193,7 @@
                   <w:txbxContent>
                     <w:p>
                       <w:pPr>
-                        <w:pStyle w:val="Caption"/>
+                        <w:pStyle w:val="Beschriftung"/>
                         <w:rPr>
                           <w:noProof/>
                           <w:sz w:val="20"/>
@@ -6090,14 +6203,27 @@
                       <w:r>
                         <w:t xml:space="preserve">Figure </w:t>
                       </w:r>
-                      <w:fldSimple w:instr=" SEQ Figure \* ARABIC ">
-                        <w:r>
-                          <w:rPr>
-                            <w:noProof/>
-                          </w:rPr>
-                          <w:t>3</w:t>
-                        </w:r>
-                      </w:fldSimple>
+                      <w:r>
+                        <w:fldChar w:fldCharType="begin"/>
+                      </w:r>
+                      <w:r>
+                        <w:instrText xml:space="preserve"> SEQ Figure \* ARABIC </w:instrText>
+                      </w:r>
+                      <w:r>
+                        <w:fldChar w:fldCharType="separate"/>
+                      </w:r>
+                      <w:r>
+                        <w:rPr>
+                          <w:noProof/>
+                        </w:rPr>
+                        <w:t>3</w:t>
+                      </w:r>
+                      <w:r>
+                        <w:rPr>
+                          <w:noProof/>
+                        </w:rPr>
+                        <w:fldChar w:fldCharType="end"/>
+                      </w:r>
                       <w:r>
                         <w:t xml:space="preserve"> - </w:t>
                       </w:r>
@@ -6346,7 +6472,6 @@
           <w:rFonts w:ascii="Arial" w:eastAsia="Arial" w:hAnsi="Arial" w:cs="Arial"/>
           <w:szCs w:val="21"/>
         </w:rPr>
-        <w:lastRenderedPageBreak/>
         <w:t>Auf dieses Bin</w:t>
       </w:r>
       <w:r>
@@ -6649,7 +6774,7 @@
                         <w:txbxContent>
                           <w:p>
                             <w:pPr>
-                              <w:pStyle w:val="Caption"/>
+                              <w:pStyle w:val="Beschriftung"/>
                               <w:rPr>
                                 <w:noProof/>
                                 <w:sz w:val="20"/>
@@ -6659,14 +6784,27 @@
                             <w:r>
                               <w:t xml:space="preserve">Figure </w:t>
                             </w:r>
-                            <w:fldSimple w:instr=" SEQ Figure \* ARABIC ">
-                              <w:r>
-                                <w:rPr>
-                                  <w:noProof/>
-                                </w:rPr>
-                                <w:t>4</w:t>
-                              </w:r>
-                            </w:fldSimple>
+                            <w:r>
+                              <w:fldChar w:fldCharType="begin"/>
+                            </w:r>
+                            <w:r>
+                              <w:instrText xml:space="preserve"> SEQ Figure \* ARABIC </w:instrText>
+                            </w:r>
+                            <w:r>
+                              <w:fldChar w:fldCharType="separate"/>
+                            </w:r>
+                            <w:r>
+                              <w:rPr>
+                                <w:noProof/>
+                              </w:rPr>
+                              <w:t>4</w:t>
+                            </w:r>
+                            <w:r>
+                              <w:rPr>
+                                <w:noProof/>
+                              </w:rPr>
+                              <w:fldChar w:fldCharType="end"/>
+                            </w:r>
                             <w:r>
                               <w:t xml:space="preserve"> - </w:t>
                             </w:r>
@@ -6695,7 +6833,7 @@
                   <w:txbxContent>
                     <w:p>
                       <w:pPr>
-                        <w:pStyle w:val="Caption"/>
+                        <w:pStyle w:val="Beschriftung"/>
                         <w:rPr>
                           <w:noProof/>
                           <w:sz w:val="20"/>
@@ -6705,14 +6843,27 @@
                       <w:r>
                         <w:t xml:space="preserve">Figure </w:t>
                       </w:r>
-                      <w:fldSimple w:instr=" SEQ Figure \* ARABIC ">
-                        <w:r>
-                          <w:rPr>
-                            <w:noProof/>
-                          </w:rPr>
-                          <w:t>4</w:t>
-                        </w:r>
-                      </w:fldSimple>
+                      <w:r>
+                        <w:fldChar w:fldCharType="begin"/>
+                      </w:r>
+                      <w:r>
+                        <w:instrText xml:space="preserve"> SEQ Figure \* ARABIC </w:instrText>
+                      </w:r>
+                      <w:r>
+                        <w:fldChar w:fldCharType="separate"/>
+                      </w:r>
+                      <w:r>
+                        <w:rPr>
+                          <w:noProof/>
+                        </w:rPr>
+                        <w:t>4</w:t>
+                      </w:r>
+                      <w:r>
+                        <w:rPr>
+                          <w:noProof/>
+                        </w:rPr>
+                        <w:fldChar w:fldCharType="end"/>
+                      </w:r>
                       <w:r>
                         <w:t xml:space="preserve"> - </w:t>
                       </w:r>
@@ -7376,7 +7527,7 @@
     </w:p>
     <w:p>
       <w:pPr>
-        <w:pStyle w:val="Caption"/>
+        <w:pStyle w:val="Beschriftung"/>
         <w:jc w:val="center"/>
         <w:rPr>
           <w:rFonts w:ascii="Arial" w:hAnsi="Arial" w:cs="Arial"/>
@@ -7387,14 +7538,27 @@
       <w:r>
         <w:t xml:space="preserve">Figure </w:t>
       </w:r>
-      <w:fldSimple w:instr=" SEQ Figure \* ARABIC ">
-        <w:r>
-          <w:rPr>
-            <w:noProof/>
-          </w:rPr>
-          <w:t>5</w:t>
-        </w:r>
-      </w:fldSimple>
+      <w:r>
+        <w:fldChar w:fldCharType="begin"/>
+      </w:r>
+      <w:r>
+        <w:instrText xml:space="preserve"> SEQ Figure \* ARABIC </w:instrText>
+      </w:r>
+      <w:r>
+        <w:fldChar w:fldCharType="separate"/>
+      </w:r>
+      <w:r>
+        <w:rPr>
+          <w:noProof/>
+        </w:rPr>
+        <w:t>5</w:t>
+      </w:r>
+      <w:r>
+        <w:rPr>
+          <w:noProof/>
+        </w:rPr>
+        <w:fldChar w:fldCharType="end"/>
+      </w:r>
       <w:r>
         <w:t xml:space="preserve"> - </w:t>
       </w:r>
@@ -7548,7 +7712,7 @@
     </w:p>
     <w:p>
       <w:pPr>
-        <w:pStyle w:val="ListParagraph"/>
+        <w:pStyle w:val="Listenabsatz"/>
         <w:numPr>
           <w:ilvl w:val="1"/>
           <w:numId w:val="4"/>
@@ -7580,7 +7744,7 @@
     </w:p>
     <w:p>
       <w:pPr>
-        <w:pStyle w:val="ListParagraph"/>
+        <w:pStyle w:val="Listenabsatz"/>
         <w:numPr>
           <w:ilvl w:val="2"/>
           <w:numId w:val="4"/>
@@ -7679,7 +7843,7 @@
     </w:p>
     <w:p>
       <w:pPr>
-        <w:pStyle w:val="Caption"/>
+        <w:pStyle w:val="Beschriftung"/>
         <w:jc w:val="center"/>
         <w:rPr>
           <w:rFonts w:ascii="Arial" w:hAnsi="Arial" w:cs="Arial"/>
@@ -7688,14 +7852,27 @@
       <w:r>
         <w:t xml:space="preserve">Figure </w:t>
       </w:r>
-      <w:fldSimple w:instr=" SEQ Figure \* ARABIC ">
-        <w:r>
-          <w:rPr>
-            <w:noProof/>
-          </w:rPr>
-          <w:t>6</w:t>
-        </w:r>
-      </w:fldSimple>
+      <w:r>
+        <w:fldChar w:fldCharType="begin"/>
+      </w:r>
+      <w:r>
+        <w:instrText xml:space="preserve"> SEQ Figure \* ARABIC </w:instrText>
+      </w:r>
+      <w:r>
+        <w:fldChar w:fldCharType="separate"/>
+      </w:r>
+      <w:r>
+        <w:rPr>
+          <w:noProof/>
+        </w:rPr>
+        <w:t>6</w:t>
+      </w:r>
+      <w:r>
+        <w:rPr>
+          <w:noProof/>
+        </w:rPr>
+        <w:fldChar w:fldCharType="end"/>
+      </w:r>
       <w:r>
         <w:t xml:space="preserve"> - </w:t>
       </w:r>
@@ -7856,7 +8033,7 @@
     </w:p>
     <w:p>
       <w:pPr>
-        <w:pStyle w:val="Caption"/>
+        <w:pStyle w:val="Beschriftung"/>
         <w:jc w:val="center"/>
         <w:rPr>
           <w:rFonts w:ascii="Arial" w:hAnsi="Arial" w:cs="Arial"/>
@@ -7865,14 +8042,27 @@
       <w:r>
         <w:t xml:space="preserve">Figure </w:t>
       </w:r>
-      <w:fldSimple w:instr=" SEQ Figure \* ARABIC ">
-        <w:r>
-          <w:rPr>
-            <w:noProof/>
-          </w:rPr>
-          <w:t>7</w:t>
-        </w:r>
-      </w:fldSimple>
+      <w:r>
+        <w:fldChar w:fldCharType="begin"/>
+      </w:r>
+      <w:r>
+        <w:instrText xml:space="preserve"> SEQ Figure \* ARABIC </w:instrText>
+      </w:r>
+      <w:r>
+        <w:fldChar w:fldCharType="separate"/>
+      </w:r>
+      <w:r>
+        <w:rPr>
+          <w:noProof/>
+        </w:rPr>
+        <w:t>7</w:t>
+      </w:r>
+      <w:r>
+        <w:rPr>
+          <w:noProof/>
+        </w:rPr>
+        <w:fldChar w:fldCharType="end"/>
+      </w:r>
       <w:r>
         <w:t xml:space="preserve"> - </w:t>
       </w:r>
@@ -7891,7 +8081,7 @@
     </w:p>
     <w:p>
       <w:pPr>
-        <w:pStyle w:val="ListParagraph"/>
+        <w:pStyle w:val="Listenabsatz"/>
         <w:numPr>
           <w:ilvl w:val="2"/>
           <w:numId w:val="4"/>
@@ -7937,7 +8127,7 @@
     </w:p>
     <w:p>
       <w:pPr>
-        <w:pStyle w:val="ListParagraph"/>
+        <w:pStyle w:val="Listenabsatz"/>
         <w:numPr>
           <w:ilvl w:val="2"/>
           <w:numId w:val="4"/>
@@ -8044,7 +8234,7 @@
     </w:p>
     <w:p>
       <w:pPr>
-        <w:pStyle w:val="Caption"/>
+        <w:pStyle w:val="Beschriftung"/>
         <w:jc w:val="center"/>
         <w:rPr>
           <w:sz w:val="20"/>
@@ -8054,14 +8244,27 @@
       <w:r>
         <w:t xml:space="preserve">Figure </w:t>
       </w:r>
-      <w:fldSimple w:instr=" SEQ Figure \* ARABIC ">
-        <w:r>
-          <w:rPr>
-            <w:noProof/>
-          </w:rPr>
-          <w:t>8</w:t>
-        </w:r>
-      </w:fldSimple>
+      <w:r>
+        <w:fldChar w:fldCharType="begin"/>
+      </w:r>
+      <w:r>
+        <w:instrText xml:space="preserve"> SEQ Figure \* ARABIC </w:instrText>
+      </w:r>
+      <w:r>
+        <w:fldChar w:fldCharType="separate"/>
+      </w:r>
+      <w:r>
+        <w:rPr>
+          <w:noProof/>
+        </w:rPr>
+        <w:t>8</w:t>
+      </w:r>
+      <w:r>
+        <w:rPr>
+          <w:noProof/>
+        </w:rPr>
+        <w:fldChar w:fldCharType="end"/>
+      </w:r>
       <w:r>
         <w:t xml:space="preserve"> - </w:t>
       </w:r>
@@ -8236,7 +8439,7 @@
     </w:p>
     <w:p>
       <w:pPr>
-        <w:pStyle w:val="Caption"/>
+        <w:pStyle w:val="Beschriftung"/>
         <w:jc w:val="center"/>
         <w:rPr>
           <w:sz w:val="20"/>
@@ -8246,14 +8449,30 @@
       <w:r>
         <w:t xml:space="preserve">Figure </w:t>
       </w:r>
-      <w:fldSimple w:instr=" SEQ Figure \* ARABIC ">
-        <w:r>
-          <w:rPr>
-            <w:noProof/>
-          </w:rPr>
-          <w:t>9</w:t>
-        </w:r>
-      </w:fldSimple>
+      <w:r>
+        <w:fldChar w:fldCharType="begin"/>
+      </w:r>
+      <w:r>
+        <w:instrText xml:space="preserve"> SEQ </w:instrText>
+      </w:r>
+      <w:r>
+        <w:instrText xml:space="preserve">Figure \* ARABIC </w:instrText>
+      </w:r>
+      <w:r>
+        <w:fldChar w:fldCharType="separate"/>
+      </w:r>
+      <w:r>
+        <w:rPr>
+          <w:noProof/>
+        </w:rPr>
+        <w:t>9</w:t>
+      </w:r>
+      <w:r>
+        <w:rPr>
+          <w:noProof/>
+        </w:rPr>
+        <w:fldChar w:fldCharType="end"/>
+      </w:r>
       <w:r>
         <w:t xml:space="preserve"> - </w:t>
       </w:r>
@@ -8368,7 +8587,7 @@
     </w:p>
     <w:p>
       <w:pPr>
-        <w:pStyle w:val="Caption"/>
+        <w:pStyle w:val="Beschriftung"/>
         <w:jc w:val="center"/>
         <w:rPr>
           <w:rFonts w:ascii="Arial" w:eastAsia="Arial" w:hAnsi="Arial" w:cs="Arial"/>
@@ -8379,14 +8598,27 @@
       <w:r>
         <w:t xml:space="preserve">Figure </w:t>
       </w:r>
-      <w:fldSimple w:instr=" SEQ Figure \* ARABIC ">
-        <w:r>
-          <w:rPr>
-            <w:noProof/>
-          </w:rPr>
-          <w:t>10</w:t>
-        </w:r>
-      </w:fldSimple>
+      <w:r>
+        <w:fldChar w:fldCharType="begin"/>
+      </w:r>
+      <w:r>
+        <w:instrText xml:space="preserve"> SEQ Figure \* ARABIC </w:instrText>
+      </w:r>
+      <w:r>
+        <w:fldChar w:fldCharType="separate"/>
+      </w:r>
+      <w:r>
+        <w:rPr>
+          <w:noProof/>
+        </w:rPr>
+        <w:t>10</w:t>
+      </w:r>
+      <w:r>
+        <w:rPr>
+          <w:noProof/>
+        </w:rPr>
+        <w:fldChar w:fldCharType="end"/>
+      </w:r>
       <w:r>
         <w:t xml:space="preserve"> - Idente Templates (Bube, Dame / Herz/Pik)</w:t>
       </w:r>
@@ -8702,7 +8934,7 @@
 </file>
 
 <file path=word/numbering.xml><?xml version="1.0" encoding="utf-8"?>
-<w:numbering xmlns:wpc="http://schemas.microsoft.com/office/word/2010/wordprocessingCanvas" xmlns:cx="http://schemas.microsoft.com/office/drawing/2014/chartex" xmlns:cx1="http://schemas.microsoft.com/office/drawing/2015/9/8/chartex" xmlns:cx2="http://schemas.microsoft.com/office/drawing/2015/10/21/chartex" xmlns:cx3="http://schemas.microsoft.com/office/drawing/2016/5/9/chartex" xmlns:cx4="http://schemas.microsoft.com/office/drawing/2016/5/10/chartex" xmlns:cx5="http://schemas.microsoft.com/office/drawing/2016/5/11/chartex" xmlns:cx6="http://schemas.microsoft.com/office/drawing/2016/5/12/chartex" xmlns:cx7="http://schemas.microsoft.com/office/drawing/2016/5/13/chartex" xmlns:cx8="http://schemas.microsoft.com/office/drawing/2016/5/14/chartex" xmlns:mc="http://schemas.openxmlformats.org/markup-compatibility/2006" xmlns:aink="http://schemas.microsoft.com/office/drawing/2016/ink" xmlns:am3d="http://schemas.microsoft.com/office/drawing/2017/model3d" xmlns:o="urn:schemas-microsoft-com:office:office" xmlns:r="http://schemas.openxmlformats.org/officeDocument/2006/relationships" xmlns:m="http://schemas.openxmlformats.org/officeDocument/2006/math" xmlns:v="urn:schemas-microsoft-com:vml" xmlns:wp14="http://schemas.microsoft.com/office/word/2010/wordprocessingDrawing" xmlns:wp="http://schemas.openxmlformats.org/drawingml/2006/wordprocessingDrawing" xmlns:w10="urn:schemas-microsoft-com:office:word" xmlns:w="http://schemas.openxmlformats.org/wordprocessingml/2006/main" xmlns:w14="http://schemas.microsoft.com/office/word/2010/wordml" xmlns:w15="http://schemas.microsoft.com/office/word/2012/wordml" xmlns:w16cid="http://schemas.microsoft.com/office/word/2016/wordml/cid" xmlns:w16se="http://schemas.microsoft.com/office/word/2015/wordml/symex" xmlns:wpg="http://schemas.microsoft.com/office/word/2010/wordprocessingGroup" xmlns:wpi="http://schemas.microsoft.com/office/word/2010/wordprocessingInk" xmlns:wne="http://schemas.microsoft.com/office/word/2006/wordml" xmlns:wps="http://schemas.microsoft.com/office/word/2010/wordprocessingShape" mc:Ignorable="w14 w15 w16se w16cid wp14">
+<w:numbering xmlns:wpc="http://schemas.microsoft.com/office/word/2010/wordprocessingCanvas" xmlns:cx="http://schemas.microsoft.com/office/drawing/2014/chartex" xmlns:cx1="http://schemas.microsoft.com/office/drawing/2015/9/8/chartex" xmlns:cx2="http://schemas.microsoft.com/office/drawing/2015/10/21/chartex" xmlns:cx3="http://schemas.microsoft.com/office/drawing/2016/5/9/chartex" xmlns:cx4="http://schemas.microsoft.com/office/drawing/2016/5/10/chartex" xmlns:cx5="http://schemas.microsoft.com/office/drawing/2016/5/11/chartex" xmlns:cx6="http://schemas.microsoft.com/office/drawing/2016/5/12/chartex" xmlns:cx7="http://schemas.microsoft.com/office/drawing/2016/5/13/chartex" xmlns:cx8="http://schemas.microsoft.com/office/drawing/2016/5/14/chartex" xmlns:mc="http://schemas.openxmlformats.org/markup-compatibility/2006" xmlns:aink="http://schemas.microsoft.com/office/drawing/2016/ink" xmlns:am3d="http://schemas.microsoft.com/office/drawing/2017/model3d" xmlns:o="urn:schemas-microsoft-com:office:office" xmlns:r="http://schemas.openxmlformats.org/officeDocument/2006/relationships" xmlns:m="http://schemas.openxmlformats.org/officeDocument/2006/math" xmlns:v="urn:schemas-microsoft-com:vml" xmlns:wp14="http://schemas.microsoft.com/office/word/2010/wordprocessingDrawing" xmlns:wp="http://schemas.openxmlformats.org/drawingml/2006/wordprocessingDrawing" xmlns:w10="urn:schemas-microsoft-com:office:word" xmlns:w="http://schemas.openxmlformats.org/wordprocessingml/2006/main" xmlns:w14="http://schemas.microsoft.com/office/word/2010/wordml" xmlns:w15="http://schemas.microsoft.com/office/word/2012/wordml" xmlns:w16se="http://schemas.microsoft.com/office/word/2015/wordml/symex" xmlns:wpg="http://schemas.microsoft.com/office/word/2010/wordprocessingGroup" xmlns:wpi="http://schemas.microsoft.com/office/word/2010/wordprocessingInk" xmlns:wne="http://schemas.microsoft.com/office/word/2006/wordml" xmlns:wps="http://schemas.microsoft.com/office/word/2010/wordprocessingShape" mc:Ignorable="w14 w15 w16se wp14">
   <w:abstractNum w:abstractNumId="0" w15:restartNumberingAfterBreak="0">
     <w:nsid w:val="1FFF344B"/>
     <w:multiLevelType w:val="multilevel"/>
@@ -9100,7 +9332,7 @@
     <w:lvl w:ilvl="0" w:tplc="4BDCC744">
       <w:start w:val="1"/>
       <w:numFmt w:val="decimal"/>
-      <w:pStyle w:val="Heading1"/>
+      <w:pStyle w:val="berschrift1"/>
       <w:lvlText w:val="%1."/>
       <w:lvlJc w:val="left"/>
       <w:pPr>
@@ -9241,7 +9473,7 @@
     <w:lvl w:ilvl="0" w:tplc="4A421A6A">
       <w:start w:val="1"/>
       <w:numFmt w:val="decimal"/>
-      <w:pStyle w:val="Heading2"/>
+      <w:pStyle w:val="berschrift2"/>
       <w:lvlText w:val="%1.1"/>
       <w:lvlJc w:val="left"/>
       <w:pPr>
@@ -9349,7 +9581,7 @@
 </file>
 
 <file path=word/styles.xml><?xml version="1.0" encoding="utf-8"?>
-<w:styles xmlns:mc="http://schemas.openxmlformats.org/markup-compatibility/2006" xmlns:r="http://schemas.openxmlformats.org/officeDocument/2006/relationships" xmlns:w="http://schemas.openxmlformats.org/wordprocessingml/2006/main" xmlns:w14="http://schemas.microsoft.com/office/word/2010/wordml" xmlns:w15="http://schemas.microsoft.com/office/word/2012/wordml" xmlns:w16cid="http://schemas.microsoft.com/office/word/2016/wordml/cid" xmlns:w16se="http://schemas.microsoft.com/office/word/2015/wordml/symex" mc:Ignorable="w14 w15 w16se w16cid">
+<w:styles xmlns:mc="http://schemas.openxmlformats.org/markup-compatibility/2006" xmlns:r="http://schemas.openxmlformats.org/officeDocument/2006/relationships" xmlns:w="http://schemas.openxmlformats.org/wordprocessingml/2006/main" xmlns:w14="http://schemas.microsoft.com/office/word/2010/wordml" xmlns:w15="http://schemas.microsoft.com/office/word/2012/wordml" xmlns:w16se="http://schemas.microsoft.com/office/word/2015/wordml/symex" mc:Ignorable="w14 w15 w16se">
   <w:docDefaults>
     <w:rPrDefault>
       <w:rPr>
@@ -9738,16 +9970,16 @@
     <w:lsdException w:name="Hashtag" w:semiHidden="1" w:unhideWhenUsed="1"/>
     <w:lsdException w:name="Unresolved Mention" w:semiHidden="1" w:unhideWhenUsed="1"/>
   </w:latentStyles>
-  <w:style w:type="paragraph" w:default="1" w:styleId="Normal">
+  <w:style w:type="paragraph" w:default="1" w:styleId="Standard">
     <w:name w:val="Normal"/>
     <w:qFormat/>
     <w:rsid w:val="00E45A40"/>
   </w:style>
-  <w:style w:type="paragraph" w:styleId="Heading1">
+  <w:style w:type="paragraph" w:styleId="berschrift1">
     <w:name w:val="heading 1"/>
-    <w:basedOn w:val="Normal"/>
-    <w:next w:val="Normal"/>
-    <w:link w:val="Heading1Char"/>
+    <w:basedOn w:val="Standard"/>
+    <w:next w:val="Standard"/>
+    <w:link w:val="berschrift1Zchn"/>
     <w:uiPriority w:val="9"/>
     <w:qFormat/>
     <w:rsid w:val="00E45A40"/>
@@ -9767,11 +9999,11 @@
       <w:szCs w:val="32"/>
     </w:rPr>
   </w:style>
-  <w:style w:type="paragraph" w:styleId="Heading2">
+  <w:style w:type="paragraph" w:styleId="berschrift2">
     <w:name w:val="heading 2"/>
-    <w:basedOn w:val="Normal"/>
-    <w:next w:val="Normal"/>
-    <w:link w:val="Heading2Char"/>
+    <w:basedOn w:val="Standard"/>
+    <w:next w:val="Standard"/>
+    <w:link w:val="berschrift2Zchn"/>
     <w:uiPriority w:val="9"/>
     <w:unhideWhenUsed/>
     <w:qFormat/>
@@ -9791,13 +10023,13 @@
       <w:szCs w:val="26"/>
     </w:rPr>
   </w:style>
-  <w:style w:type="character" w:default="1" w:styleId="DefaultParagraphFont">
+  <w:style w:type="character" w:default="1" w:styleId="Absatz-Standardschriftart">
     <w:name w:val="Default Paragraph Font"/>
     <w:uiPriority w:val="1"/>
     <w:semiHidden/>
     <w:unhideWhenUsed/>
   </w:style>
-  <w:style w:type="table" w:default="1" w:styleId="TableNormal">
+  <w:style w:type="table" w:default="1" w:styleId="NormaleTabelle">
     <w:name w:val="Normal Table"/>
     <w:uiPriority w:val="99"/>
     <w:semiHidden/>
@@ -9812,15 +10044,15 @@
       </w:tblCellMar>
     </w:tblPr>
   </w:style>
-  <w:style w:type="numbering" w:default="1" w:styleId="NoList">
+  <w:style w:type="numbering" w:default="1" w:styleId="KeineListe">
     <w:name w:val="No List"/>
     <w:uiPriority w:val="99"/>
     <w:semiHidden/>
     <w:unhideWhenUsed/>
   </w:style>
-  <w:style w:type="paragraph" w:styleId="ListParagraph">
+  <w:style w:type="paragraph" w:styleId="Listenabsatz">
     <w:name w:val="List Paragraph"/>
-    <w:basedOn w:val="Normal"/>
+    <w:basedOn w:val="Standard"/>
     <w:uiPriority w:val="34"/>
     <w:qFormat/>
     <w:rsid w:val="007425F4"/>
@@ -9829,10 +10061,10 @@
       <w:contextualSpacing/>
     </w:pPr>
   </w:style>
-  <w:style w:type="character" w:customStyle="1" w:styleId="Heading1Char">
-    <w:name w:val="Heading 1 Char"/>
-    <w:basedOn w:val="DefaultParagraphFont"/>
-    <w:link w:val="Heading1"/>
+  <w:style w:type="character" w:customStyle="1" w:styleId="berschrift1Zchn">
+    <w:name w:val="Überschrift 1 Zchn"/>
+    <w:basedOn w:val="Absatz-Standardschriftart"/>
+    <w:link w:val="berschrift1"/>
     <w:uiPriority w:val="9"/>
     <w:rsid w:val="00E45A40"/>
     <w:rPr>
@@ -9842,10 +10074,10 @@
       <w:szCs w:val="32"/>
     </w:rPr>
   </w:style>
-  <w:style w:type="character" w:customStyle="1" w:styleId="Heading2Char">
-    <w:name w:val="Heading 2 Char"/>
-    <w:basedOn w:val="DefaultParagraphFont"/>
-    <w:link w:val="Heading2"/>
+  <w:style w:type="character" w:customStyle="1" w:styleId="berschrift2Zchn">
+    <w:name w:val="Überschrift 2 Zchn"/>
+    <w:basedOn w:val="Absatz-Standardschriftart"/>
+    <w:link w:val="berschrift2"/>
     <w:uiPriority w:val="9"/>
     <w:rsid w:val="005F29E3"/>
     <w:rPr>
@@ -9854,10 +10086,10 @@
       <w:szCs w:val="26"/>
     </w:rPr>
   </w:style>
-  <w:style w:type="paragraph" w:styleId="Caption">
+  <w:style w:type="paragraph" w:styleId="Beschriftung">
     <w:name w:val="caption"/>
-    <w:basedOn w:val="Normal"/>
-    <w:next w:val="Normal"/>
+    <w:basedOn w:val="Standard"/>
+    <w:next w:val="Standard"/>
     <w:uiPriority w:val="35"/>
     <w:unhideWhenUsed/>
     <w:qFormat/>

</xml_diff>

<commit_message>
Bericht / Bugfixes / Outputbilder
</commit_message>
<xml_diff>
--- a/Bericht/EDBV_AG_02_Bericht_Schnapskönig.docx
+++ b/Bericht/EDBV_AG_02_Bericht_Schnapskönig.docx
@@ -1,6 +1,6 @@
 
 <file path=word/document.xml><?xml version="1.0" encoding="utf-8"?>
-<w:document xmlns:wpc="http://schemas.microsoft.com/office/word/2010/wordprocessingCanvas" xmlns:cx="http://schemas.microsoft.com/office/drawing/2014/chartex" xmlns:cx1="http://schemas.microsoft.com/office/drawing/2015/9/8/chartex" xmlns:cx2="http://schemas.microsoft.com/office/drawing/2015/10/21/chartex" xmlns:cx3="http://schemas.microsoft.com/office/drawing/2016/5/9/chartex" xmlns:cx4="http://schemas.microsoft.com/office/drawing/2016/5/10/chartex" xmlns:cx5="http://schemas.microsoft.com/office/drawing/2016/5/11/chartex" xmlns:cx6="http://schemas.microsoft.com/office/drawing/2016/5/12/chartex" xmlns:cx7="http://schemas.microsoft.com/office/drawing/2016/5/13/chartex" xmlns:cx8="http://schemas.microsoft.com/office/drawing/2016/5/14/chartex" xmlns:mc="http://schemas.openxmlformats.org/markup-compatibility/2006" xmlns:aink="http://schemas.microsoft.com/office/drawing/2016/ink" xmlns:am3d="http://schemas.microsoft.com/office/drawing/2017/model3d" xmlns:o="urn:schemas-microsoft-com:office:office" xmlns:r="http://schemas.openxmlformats.org/officeDocument/2006/relationships" xmlns:m="http://schemas.openxmlformats.org/officeDocument/2006/math" xmlns:v="urn:schemas-microsoft-com:vml" xmlns:wp14="http://schemas.microsoft.com/office/word/2010/wordprocessingDrawing" xmlns:wp="http://schemas.openxmlformats.org/drawingml/2006/wordprocessingDrawing" xmlns:w10="urn:schemas-microsoft-com:office:word" xmlns:w="http://schemas.openxmlformats.org/wordprocessingml/2006/main" xmlns:w14="http://schemas.microsoft.com/office/word/2010/wordml" xmlns:w15="http://schemas.microsoft.com/office/word/2012/wordml" xmlns:w16se="http://schemas.microsoft.com/office/word/2015/wordml/symex" xmlns:wpg="http://schemas.microsoft.com/office/word/2010/wordprocessingGroup" xmlns:wpi="http://schemas.microsoft.com/office/word/2010/wordprocessingInk" xmlns:wne="http://schemas.microsoft.com/office/word/2006/wordml" xmlns:wps="http://schemas.microsoft.com/office/word/2010/wordprocessingShape" mc:Ignorable="w14 w15 w16se wp14">
+<w:document xmlns:wpc="http://schemas.microsoft.com/office/word/2010/wordprocessingCanvas" xmlns:cx="http://schemas.microsoft.com/office/drawing/2014/chartex" xmlns:cx1="http://schemas.microsoft.com/office/drawing/2015/9/8/chartex" xmlns:cx2="http://schemas.microsoft.com/office/drawing/2015/10/21/chartex" xmlns:cx3="http://schemas.microsoft.com/office/drawing/2016/5/9/chartex" xmlns:cx4="http://schemas.microsoft.com/office/drawing/2016/5/10/chartex" xmlns:cx5="http://schemas.microsoft.com/office/drawing/2016/5/11/chartex" xmlns:cx6="http://schemas.microsoft.com/office/drawing/2016/5/12/chartex" xmlns:cx7="http://schemas.microsoft.com/office/drawing/2016/5/13/chartex" xmlns:cx8="http://schemas.microsoft.com/office/drawing/2016/5/14/chartex" xmlns:mc="http://schemas.openxmlformats.org/markup-compatibility/2006" xmlns:aink="http://schemas.microsoft.com/office/drawing/2016/ink" xmlns:am3d="http://schemas.microsoft.com/office/drawing/2017/model3d" xmlns:o="urn:schemas-microsoft-com:office:office" xmlns:r="http://schemas.openxmlformats.org/officeDocument/2006/relationships" xmlns:m="http://schemas.openxmlformats.org/officeDocument/2006/math" xmlns:v="urn:schemas-microsoft-com:vml" xmlns:wp14="http://schemas.microsoft.com/office/word/2010/wordprocessingDrawing" xmlns:wp="http://schemas.openxmlformats.org/drawingml/2006/wordprocessingDrawing" xmlns:w10="urn:schemas-microsoft-com:office:word" xmlns:w="http://schemas.openxmlformats.org/wordprocessingml/2006/main" xmlns:w14="http://schemas.microsoft.com/office/word/2010/wordml" xmlns:w15="http://schemas.microsoft.com/office/word/2012/wordml" xmlns:w16cid="http://schemas.microsoft.com/office/word/2016/wordml/cid" xmlns:w16se="http://schemas.microsoft.com/office/word/2015/wordml/symex" xmlns:wpg="http://schemas.microsoft.com/office/word/2010/wordprocessingGroup" xmlns:wpi="http://schemas.microsoft.com/office/word/2010/wordprocessingInk" xmlns:wne="http://schemas.microsoft.com/office/word/2006/wordml" xmlns:wps="http://schemas.microsoft.com/office/word/2010/wordprocessingShape" mc:Ignorable="w14 w15 w16se w16cid wp14">
   <w:body>
     <w:p>
       <w:pPr>
@@ -88,7 +88,7 @@
         <mc:AlternateContent>
           <mc:Choice Requires="wps">
             <w:drawing>
-              <wp:anchor distT="0" distB="0" distL="114300" distR="114300" simplePos="0" relativeHeight="251654144" behindDoc="1" locked="0" layoutInCell="0" allowOverlap="1">
+              <wp:anchor distT="0" distB="0" distL="114300" distR="114300" simplePos="0" relativeHeight="251651072" behindDoc="1" locked="0" layoutInCell="0" allowOverlap="1">
                 <wp:simplePos x="0" y="0"/>
                 <wp:positionH relativeFrom="column">
                   <wp:posOffset>3684905</wp:posOffset>
@@ -138,7 +138,7 @@
           </mc:Choice>
           <mc:Fallback>
             <w:pict>
-              <v:line w14:anchorId="47B7EAEA" id="Shape 1" o:spid="_x0000_s1026" style="position:absolute;z-index:-251662336;visibility:visible;mso-wrap-style:square;mso-wrap-distance-left:9pt;mso-wrap-distance-top:0;mso-wrap-distance-right:9pt;mso-wrap-distance-bottom:0;mso-position-horizontal:absolute;mso-position-horizontal-relative:text;mso-position-vertical:absolute;mso-position-vertical-relative:text" from="290.15pt,-3.05pt" to="294.1pt,-3.05pt" o:gfxdata="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" o:allowincell="f" filled="t" strokeweight=".14039mm">
+              <v:line w14:anchorId="22255E2E" id="Shape 1" o:spid="_x0000_s1026" style="position:absolute;z-index:-251665408;visibility:visible;mso-wrap-style:square;mso-wrap-distance-left:9pt;mso-wrap-distance-top:0;mso-wrap-distance-right:9pt;mso-wrap-distance-bottom:0;mso-position-horizontal:absolute;mso-position-horizontal-relative:text;mso-position-vertical:absolute;mso-position-vertical-relative:text" from="290.15pt,-3.05pt" to="294.1pt,-3.05pt" o:gfxdata="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" o:allowincell="f" filled="t" strokeweight=".14039mm">
                 <v:stroke joinstyle="miter"/>
                 <o:lock v:ext="edit" shapetype="f"/>
               </v:line>
@@ -163,7 +163,25 @@
           <w:sz w:val="24"/>
           <w:szCs w:val="29"/>
         </w:rPr>
-        <w:t>Jan Michael Lajarno (01425799)</w:t>
+        <w:t xml:space="preserve">Jan Michael </w:t>
+      </w:r>
+      <w:proofErr w:type="spellStart"/>
+      <w:r>
+        <w:rPr>
+          <w:rFonts w:ascii="Arial" w:eastAsia="Arial" w:hAnsi="Arial" w:cs="Arial"/>
+          <w:sz w:val="24"/>
+          <w:szCs w:val="29"/>
+        </w:rPr>
+        <w:t>Lajarno</w:t>
+      </w:r>
+      <w:proofErr w:type="spellEnd"/>
+      <w:r>
+        <w:rPr>
+          <w:rFonts w:ascii="Arial" w:eastAsia="Arial" w:hAnsi="Arial" w:cs="Arial"/>
+          <w:sz w:val="24"/>
+          <w:szCs w:val="29"/>
+        </w:rPr>
+        <w:t xml:space="preserve"> (01425799)</w:t>
       </w:r>
       <w:r>
         <w:rPr>
@@ -227,7 +245,25 @@
           <w:sz w:val="24"/>
           <w:szCs w:val="29"/>
         </w:rPr>
-        <w:t>Thorsten Korpitsch (01529243)</w:t>
+        <w:t xml:space="preserve">Thorsten </w:t>
+      </w:r>
+      <w:proofErr w:type="spellStart"/>
+      <w:r>
+        <w:rPr>
+          <w:rFonts w:ascii="Arial" w:eastAsia="Arial" w:hAnsi="Arial" w:cs="Arial"/>
+          <w:sz w:val="24"/>
+          <w:szCs w:val="29"/>
+        </w:rPr>
+        <w:t>Korpitsch</w:t>
+      </w:r>
+      <w:proofErr w:type="spellEnd"/>
+      <w:r>
+        <w:rPr>
+          <w:rFonts w:ascii="Arial" w:eastAsia="Arial" w:hAnsi="Arial" w:cs="Arial"/>
+          <w:sz w:val="24"/>
+          <w:szCs w:val="29"/>
+        </w:rPr>
+        <w:t xml:space="preserve"> (01529243)</w:t>
       </w:r>
     </w:p>
     <w:p>
@@ -412,25 +448,67 @@
         <w:rPr>
           <w:rFonts w:ascii="Arial" w:hAnsi="Arial" w:cs="Arial"/>
         </w:rPr>
-        <w:t>Beim Schnappsen treten 2 Spieler gegeneinander an. Zu Beginn bekommt jeder 5 Karten vom Stapel</w:t>
-      </w:r>
-      <w:r>
-        <w:rPr>
-          <w:rFonts w:ascii="Arial" w:hAnsi="Arial" w:cs="Arial"/>
-        </w:rPr>
-        <w:t xml:space="preserve"> und eine Karte wird aufgedeckt, welche das Adut darrstellt</w:t>
-      </w:r>
-      <w:r>
-        <w:rPr>
-          <w:rFonts w:ascii="Arial" w:hAnsi="Arial" w:cs="Arial"/>
-        </w:rPr>
-        <w:t>, danach wird jede Runde von beiden Spielern eine Karte gezogen. Jede Runde wird jeweils 1 Karte von jedem Spieler auf den Tisch gelegt wobei beide Spieler versuchen einen Stich zu machen. Stechen bedeutet, dass die eigene Karte entweder ein A</w:t>
-      </w:r>
-      <w:r>
-        <w:rPr>
-          <w:rFonts w:ascii="Arial" w:hAnsi="Arial" w:cs="Arial"/>
-        </w:rPr>
-        <w:t>dut ist und die Karte des Gegenü</w:t>
+        <w:t xml:space="preserve">Beim </w:t>
+      </w:r>
+      <w:proofErr w:type="spellStart"/>
+      <w:r>
+        <w:rPr>
+          <w:rFonts w:ascii="Arial" w:hAnsi="Arial" w:cs="Arial"/>
+        </w:rPr>
+        <w:t>Schnappsen</w:t>
+      </w:r>
+      <w:proofErr w:type="spellEnd"/>
+      <w:r>
+        <w:rPr>
+          <w:rFonts w:ascii="Arial" w:hAnsi="Arial" w:cs="Arial"/>
+        </w:rPr>
+        <w:t xml:space="preserve"> treten 2 Spieler gegeneinander an. Zu Beginn bekommt jeder 5 Karten vom Stapel</w:t>
+      </w:r>
+      <w:r>
+        <w:rPr>
+          <w:rFonts w:ascii="Arial" w:hAnsi="Arial" w:cs="Arial"/>
+        </w:rPr>
+        <w:t xml:space="preserve"> und eine Karte wird aufgedeckt, welche das </w:t>
+      </w:r>
+      <w:proofErr w:type="spellStart"/>
+      <w:r>
+        <w:rPr>
+          <w:rFonts w:ascii="Arial" w:hAnsi="Arial" w:cs="Arial"/>
+        </w:rPr>
+        <w:t>Adut</w:t>
+      </w:r>
+      <w:proofErr w:type="spellEnd"/>
+      <w:r>
+        <w:rPr>
+          <w:rFonts w:ascii="Arial" w:hAnsi="Arial" w:cs="Arial"/>
+        </w:rPr>
+        <w:t xml:space="preserve"> darrstellt</w:t>
+      </w:r>
+      <w:r>
+        <w:rPr>
+          <w:rFonts w:ascii="Arial" w:hAnsi="Arial" w:cs="Arial"/>
+        </w:rPr>
+        <w:t xml:space="preserve">, danach wird jede Runde von beiden Spielern eine Karte gezogen. Jede Runde wird jeweils 1 Karte von jedem Spieler auf den Tisch gelegt wobei beide Spieler versuchen einen Stich zu machen. Stechen bedeutet, dass die eigene Karte entweder ein </w:t>
+      </w:r>
+      <w:proofErr w:type="spellStart"/>
+      <w:r>
+        <w:rPr>
+          <w:rFonts w:ascii="Arial" w:hAnsi="Arial" w:cs="Arial"/>
+        </w:rPr>
+        <w:t>A</w:t>
+      </w:r>
+      <w:r>
+        <w:rPr>
+          <w:rFonts w:ascii="Arial" w:hAnsi="Arial" w:cs="Arial"/>
+        </w:rPr>
+        <w:t>dut</w:t>
+      </w:r>
+      <w:proofErr w:type="spellEnd"/>
+      <w:r>
+        <w:rPr>
+          <w:rFonts w:ascii="Arial" w:hAnsi="Arial" w:cs="Arial"/>
+        </w:rPr>
+        <w:t xml:space="preserve"> ist und die Karte des Gegenü</w:t>
       </w:r>
       <w:r>
         <w:rPr>
@@ -553,8 +631,16 @@
         <w:rPr>
           <w:rFonts w:ascii="Arial" w:hAnsi="Arial" w:cs="Arial"/>
         </w:rPr>
-        <w:t>Der Benutzer muss pro Spielzug ein Farbbild, in einem gangigen</w:t>
-      </w:r>
+        <w:t xml:space="preserve">Der Benutzer muss pro Spielzug ein Farbbild, in einem </w:t>
+      </w:r>
+      <w:proofErr w:type="spellStart"/>
+      <w:r>
+        <w:rPr>
+          <w:rFonts w:ascii="Arial" w:hAnsi="Arial" w:cs="Arial"/>
+        </w:rPr>
+        <w:t>gangigen</w:t>
+      </w:r>
+      <w:proofErr w:type="spellEnd"/>
       <w:r>
         <w:rPr>
           <w:rFonts w:ascii="Arial" w:hAnsi="Arial" w:cs="Arial"/>
@@ -761,7 +847,29 @@
         <w:rPr>
           <w:rFonts w:ascii="Arial" w:hAnsi="Arial" w:cs="Arial"/>
         </w:rPr>
-        <w:t>glichst Einfarbig sein (nicht wei , texturarm). Die Kamera soll sich in einem Winkel von 45 bis 135 Grad be</w:t>
+        <w:t xml:space="preserve">glichst Einfarbig sein (nicht </w:t>
+      </w:r>
+      <w:proofErr w:type="spellStart"/>
+      <w:proofErr w:type="gramStart"/>
+      <w:r>
+        <w:rPr>
+          <w:rFonts w:ascii="Arial" w:hAnsi="Arial" w:cs="Arial"/>
+        </w:rPr>
+        <w:t>wei</w:t>
+      </w:r>
+      <w:proofErr w:type="spellEnd"/>
+      <w:r>
+        <w:rPr>
+          <w:rFonts w:ascii="Arial" w:hAnsi="Arial" w:cs="Arial"/>
+        </w:rPr>
+        <w:t xml:space="preserve"> ,</w:t>
+      </w:r>
+      <w:proofErr w:type="gramEnd"/>
+      <w:r>
+        <w:rPr>
+          <w:rFonts w:ascii="Arial" w:hAnsi="Arial" w:cs="Arial"/>
+        </w:rPr>
+        <w:t xml:space="preserve"> texturarm). Die Kamera soll sich in einem Winkel von 45 bis 135 Grad be</w:t>
       </w:r>
       <w:r>
         <w:rPr>
@@ -797,7 +905,21 @@
         <w:rPr>
           <w:rFonts w:ascii="Arial" w:hAnsi="Arial" w:cs="Arial"/>
         </w:rPr>
-        <w:t xml:space="preserve">nnen schwarzen Rand preperiert sein. Die obere Karte darf maximal 45% der anderen Karte </w:t>
+        <w:t xml:space="preserve">nnen schwarzen Rand </w:t>
+      </w:r>
+      <w:proofErr w:type="spellStart"/>
+      <w:r>
+        <w:rPr>
+          <w:rFonts w:ascii="Arial" w:hAnsi="Arial" w:cs="Arial"/>
+        </w:rPr>
+        <w:t>preperiert</w:t>
+      </w:r>
+      <w:proofErr w:type="spellEnd"/>
+      <w:r>
+        <w:rPr>
+          <w:rFonts w:ascii="Arial" w:hAnsi="Arial" w:cs="Arial"/>
+        </w:rPr>
+        <w:t xml:space="preserve"> sein. Die obere Karte darf maximal 45% der anderen Karte </w:t>
       </w:r>
       <w:r>
         <w:rPr>
@@ -909,7 +1031,21 @@
         <w:rPr>
           <w:rFonts w:ascii="Arial" w:hAnsi="Arial" w:cs="Arial"/>
         </w:rPr>
-        <w:t>Geometrische Transformation: Um das Eingabebild vorzubereiten wird aus dem, bis zu 45 Grad schragen• Bild, ein Bild aus der Vogelperspektive (90 Grad) trans-formiert, die hochkant steht</w:t>
+        <w:t xml:space="preserve">Geometrische Transformation: Um das Eingabebild vorzubereiten wird aus dem, bis zu 45 Grad schragen• Bild, ein Bild aus der Vogelperspektive (90 Grad) </w:t>
+      </w:r>
+      <w:proofErr w:type="gramStart"/>
+      <w:r>
+        <w:rPr>
+          <w:rFonts w:ascii="Arial" w:hAnsi="Arial" w:cs="Arial"/>
+        </w:rPr>
+        <w:t>trans-formiert</w:t>
+      </w:r>
+      <w:proofErr w:type="gramEnd"/>
+      <w:r>
+        <w:rPr>
+          <w:rFonts w:ascii="Arial" w:hAnsi="Arial" w:cs="Arial"/>
+        </w:rPr>
+        <w:t>, die hochkant steht</w:t>
       </w:r>
     </w:p>
     <w:p>
@@ -939,7 +1075,35 @@
         <w:rPr>
           <w:rFonts w:ascii="Arial" w:hAnsi="Arial" w:cs="Arial"/>
         </w:rPr>
-        <w:t>Template-Matching: Um die Spielkarte zu identi zieren</w:t>
+        <w:t>Template-</w:t>
+      </w:r>
+      <w:proofErr w:type="spellStart"/>
+      <w:r>
+        <w:rPr>
+          <w:rFonts w:ascii="Arial" w:hAnsi="Arial" w:cs="Arial"/>
+        </w:rPr>
+        <w:t>Matching</w:t>
+      </w:r>
+      <w:proofErr w:type="spellEnd"/>
+      <w:r>
+        <w:rPr>
+          <w:rFonts w:ascii="Arial" w:hAnsi="Arial" w:cs="Arial"/>
+        </w:rPr>
+        <w:t xml:space="preserve">: Um die Spielkarte zu </w:t>
+      </w:r>
+      <w:proofErr w:type="spellStart"/>
+      <w:r>
+        <w:rPr>
+          <w:rFonts w:ascii="Arial" w:hAnsi="Arial" w:cs="Arial"/>
+        </w:rPr>
+        <w:t>identi</w:t>
+      </w:r>
+      <w:proofErr w:type="spellEnd"/>
+      <w:r>
+        <w:rPr>
+          <w:rFonts w:ascii="Arial" w:hAnsi="Arial" w:cs="Arial"/>
+        </w:rPr>
+        <w:t xml:space="preserve"> zieren</w:t>
       </w:r>
     </w:p>
     <w:p>
@@ -1044,7 +1208,21 @@
         <w:rPr>
           <w:rFonts w:ascii="Arial" w:hAnsi="Arial" w:cs="Arial"/>
         </w:rPr>
-        <w:t>Wird die Karte richtig identi ziert?</w:t>
+        <w:t xml:space="preserve">Wird die Karte richtig </w:t>
+      </w:r>
+      <w:proofErr w:type="spellStart"/>
+      <w:r>
+        <w:rPr>
+          <w:rFonts w:ascii="Arial" w:hAnsi="Arial" w:cs="Arial"/>
+        </w:rPr>
+        <w:t>identi</w:t>
+      </w:r>
+      <w:proofErr w:type="spellEnd"/>
+      <w:r>
+        <w:rPr>
+          <w:rFonts w:ascii="Arial" w:hAnsi="Arial" w:cs="Arial"/>
+        </w:rPr>
+        <w:t xml:space="preserve"> ziert?</w:t>
       </w:r>
     </w:p>
     <w:p>
@@ -1101,7 +1279,7 @@
         <mc:AlternateContent>
           <mc:Choice Requires="wps">
             <w:drawing>
-              <wp:anchor distT="0" distB="0" distL="114300" distR="114300" simplePos="0" relativeHeight="251661824" behindDoc="1" locked="0" layoutInCell="1" allowOverlap="1" wp14:anchorId="55C50133" wp14:editId="01CBEAF5">
+              <wp:anchor distT="0" distB="0" distL="114300" distR="114300" simplePos="0" relativeHeight="251656192" behindDoc="1" locked="0" layoutInCell="1" allowOverlap="1" wp14:anchorId="55C50133" wp14:editId="01CBEAF5">
                 <wp:simplePos x="0" y="0"/>
                 <wp:positionH relativeFrom="column">
                   <wp:posOffset>1542415</wp:posOffset>
@@ -1147,27 +1325,14 @@
                             <w:r>
                               <w:t xml:space="preserve">Figure </w:t>
                             </w:r>
-                            <w:r>
-                              <w:fldChar w:fldCharType="begin"/>
-                            </w:r>
-                            <w:r>
-                              <w:instrText xml:space="preserve"> SEQ Figure \* ARABIC </w:instrText>
-                            </w:r>
-                            <w:r>
-                              <w:fldChar w:fldCharType="separate"/>
-                            </w:r>
-                            <w:r>
-                              <w:rPr>
-                                <w:noProof/>
-                              </w:rPr>
-                              <w:t>1</w:t>
-                            </w:r>
-                            <w:r>
-                              <w:rPr>
-                                <w:noProof/>
-                              </w:rPr>
-                              <w:fldChar w:fldCharType="end"/>
-                            </w:r>
+                            <w:fldSimple w:instr=" SEQ Figure \* ARABIC ">
+                              <w:r>
+                                <w:rPr>
+                                  <w:noProof/>
+                                </w:rPr>
+                                <w:t>1</w:t>
+                              </w:r>
+                            </w:fldSimple>
                             <w:r>
                               <w:t xml:space="preserve"> - </w:t>
                             </w:r>
@@ -1204,7 +1369,7 @@
                 <v:stroke joinstyle="miter"/>
                 <v:path gradientshapeok="t" o:connecttype="rect"/>
               </v:shapetype>
-              <v:shape id="Textfeld 16" o:spid="_x0000_s1026" type="#_x0000_t202" style="position:absolute;margin-left:121.45pt;margin-top:179.2pt;width:208.3pt;height:.05pt;z-index:-251654656;visibility:visible;mso-wrap-style:square;mso-wrap-distance-left:9pt;mso-wrap-distance-top:0;mso-wrap-distance-right:9pt;mso-wrap-distance-bottom:0;mso-position-horizontal:absolute;mso-position-horizontal-relative:text;mso-position-vertical:absolute;mso-position-vertical-relative:text;v-text-anchor:top" o:gfxdata="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" stroked="f">
+              <v:shape id="Textfeld 16" o:spid="_x0000_s1026" type="#_x0000_t202" style="position:absolute;margin-left:121.45pt;margin-top:179.2pt;width:208.3pt;height:.05pt;z-index:-251660288;visibility:visible;mso-wrap-style:square;mso-wrap-distance-left:9pt;mso-wrap-distance-top:0;mso-wrap-distance-right:9pt;mso-wrap-distance-bottom:0;mso-position-horizontal:absolute;mso-position-horizontal-relative:text;mso-position-vertical:absolute;mso-position-vertical-relative:text;v-text-anchor:top" o:gfxdata="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" stroked="f">
                 <v:textbox style="mso-fit-shape-to-text:t" inset="0,0,0,0">
                   <w:txbxContent>
                     <w:p>
@@ -1219,27 +1384,14 @@
                       <w:r>
                         <w:t xml:space="preserve">Figure </w:t>
                       </w:r>
-                      <w:r>
-                        <w:fldChar w:fldCharType="begin"/>
-                      </w:r>
-                      <w:r>
-                        <w:instrText xml:space="preserve"> SEQ Figure \* ARABIC </w:instrText>
-                      </w:r>
-                      <w:r>
-                        <w:fldChar w:fldCharType="separate"/>
-                      </w:r>
-                      <w:r>
-                        <w:rPr>
-                          <w:noProof/>
-                        </w:rPr>
-                        <w:t>1</w:t>
-                      </w:r>
-                      <w:r>
-                        <w:rPr>
-                          <w:noProof/>
-                        </w:rPr>
-                        <w:fldChar w:fldCharType="end"/>
-                      </w:r>
+                      <w:fldSimple w:instr=" SEQ Figure \* ARABIC ">
+                        <w:r>
+                          <w:rPr>
+                            <w:noProof/>
+                          </w:rPr>
+                          <w:t>1</w:t>
+                        </w:r>
+                      </w:fldSimple>
                       <w:r>
                         <w:t xml:space="preserve"> - </w:t>
                       </w:r>
@@ -1270,7 +1422,7 @@
           <w:szCs w:val="20"/>
         </w:rPr>
         <w:drawing>
-          <wp:anchor distT="0" distB="0" distL="114300" distR="114300" simplePos="0" relativeHeight="251655168" behindDoc="1" locked="0" layoutInCell="0" allowOverlap="1">
+          <wp:anchor distT="0" distB="0" distL="114300" distR="114300" simplePos="0" relativeHeight="251652096" behindDoc="1" locked="0" layoutInCell="0" allowOverlap="1">
             <wp:simplePos x="0" y="0"/>
             <wp:positionH relativeFrom="column">
               <wp:posOffset>1542415</wp:posOffset>
@@ -1505,7 +1657,7 @@
         <mc:AlternateContent>
           <mc:Choice Requires="wps">
             <w:drawing>
-              <wp:anchor distT="0" distB="0" distL="114300" distR="114300" simplePos="0" relativeHeight="251663872" behindDoc="1" locked="0" layoutInCell="1" allowOverlap="1" wp14:anchorId="478ECDE2" wp14:editId="4C7D28FF">
+              <wp:anchor distT="0" distB="0" distL="114300" distR="114300" simplePos="0" relativeHeight="251657216" behindDoc="1" locked="0" layoutInCell="1" allowOverlap="1" wp14:anchorId="478ECDE2" wp14:editId="4C7D28FF">
                 <wp:simplePos x="0" y="0"/>
                 <wp:positionH relativeFrom="column">
                   <wp:posOffset>1542415</wp:posOffset>
@@ -1551,27 +1703,14 @@
                             <w:r>
                               <w:t xml:space="preserve">Figure </w:t>
                             </w:r>
-                            <w:r>
-                              <w:fldChar w:fldCharType="begin"/>
-                            </w:r>
-                            <w:r>
-                              <w:instrText xml:space="preserve"> SEQ Figure \* ARABIC </w:instrText>
-                            </w:r>
-                            <w:r>
-                              <w:fldChar w:fldCharType="separate"/>
-                            </w:r>
-                            <w:r>
-                              <w:rPr>
-                                <w:noProof/>
-                              </w:rPr>
-                              <w:t>2</w:t>
-                            </w:r>
-                            <w:r>
-                              <w:rPr>
-                                <w:noProof/>
-                              </w:rPr>
-                              <w:fldChar w:fldCharType="end"/>
-                            </w:r>
+                            <w:fldSimple w:instr=" SEQ Figure \* ARABIC ">
+                              <w:r>
+                                <w:rPr>
+                                  <w:noProof/>
+                                </w:rPr>
+                                <w:t>2</w:t>
+                              </w:r>
+                            </w:fldSimple>
                             <w:r>
                               <w:t xml:space="preserve"> - </w:t>
                             </w:r>
@@ -1598,7 +1737,7 @@
           </mc:Choice>
           <mc:Fallback>
             <w:pict>
-              <v:shape w14:anchorId="478ECDE2" id="Textfeld 17" o:spid="_x0000_s1027" type="#_x0000_t202" style="position:absolute;margin-left:121.45pt;margin-top:189.8pt;width:208.3pt;height:.05pt;z-index:-251652608;visibility:visible;mso-wrap-style:square;mso-wrap-distance-left:9pt;mso-wrap-distance-top:0;mso-wrap-distance-right:9pt;mso-wrap-distance-bottom:0;mso-position-horizontal:absolute;mso-position-horizontal-relative:text;mso-position-vertical:absolute;mso-position-vertical-relative:text;v-text-anchor:top" o:gfxdata="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" stroked="f">
+              <v:shape w14:anchorId="478ECDE2" id="Textfeld 17" o:spid="_x0000_s1027" type="#_x0000_t202" style="position:absolute;margin-left:121.45pt;margin-top:189.8pt;width:208.3pt;height:.05pt;z-index:-251659264;visibility:visible;mso-wrap-style:square;mso-wrap-distance-left:9pt;mso-wrap-distance-top:0;mso-wrap-distance-right:9pt;mso-wrap-distance-bottom:0;mso-position-horizontal:absolute;mso-position-horizontal-relative:text;mso-position-vertical:absolute;mso-position-vertical-relative:text;v-text-anchor:top" o:gfxdata="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" stroked="f">
                 <v:textbox style="mso-fit-shape-to-text:t" inset="0,0,0,0">
                   <w:txbxContent>
                     <w:p>
@@ -1613,27 +1752,14 @@
                       <w:r>
                         <w:t xml:space="preserve">Figure </w:t>
                       </w:r>
-                      <w:r>
-                        <w:fldChar w:fldCharType="begin"/>
-                      </w:r>
-                      <w:r>
-                        <w:instrText xml:space="preserve"> SEQ Figure \* ARABIC </w:instrText>
-                      </w:r>
-                      <w:r>
-                        <w:fldChar w:fldCharType="separate"/>
-                      </w:r>
-                      <w:r>
-                        <w:rPr>
-                          <w:noProof/>
-                        </w:rPr>
-                        <w:t>2</w:t>
-                      </w:r>
-                      <w:r>
-                        <w:rPr>
-                          <w:noProof/>
-                        </w:rPr>
-                        <w:fldChar w:fldCharType="end"/>
-                      </w:r>
+                      <w:fldSimple w:instr=" SEQ Figure \* ARABIC ">
+                        <w:r>
+                          <w:rPr>
+                            <w:noProof/>
+                          </w:rPr>
+                          <w:t>2</w:t>
+                        </w:r>
+                      </w:fldSimple>
                       <w:r>
                         <w:t xml:space="preserve"> - </w:t>
                       </w:r>
@@ -1658,7 +1784,7 @@
           <w:szCs w:val="20"/>
         </w:rPr>
         <w:drawing>
-          <wp:anchor distT="0" distB="0" distL="114300" distR="114300" simplePos="0" relativeHeight="251658240" behindDoc="1" locked="0" layoutInCell="0" allowOverlap="1">
+          <wp:anchor distT="0" distB="0" distL="114300" distR="114300" simplePos="0" relativeHeight="251653120" behindDoc="1" locked="0" layoutInCell="0" allowOverlap="1">
             <wp:simplePos x="0" y="0"/>
             <wp:positionH relativeFrom="page">
               <wp:posOffset>2456815</wp:posOffset>
@@ -2829,8 +2955,16 @@
               <w:rPr>
                 <w:rFonts w:ascii="Arial" w:eastAsia="Arial" w:hAnsi="Arial" w:cs="Arial"/>
               </w:rPr>
-              <w:t>Pattern-Matching</w:t>
+              <w:t>Pattern-</w:t>
             </w:r>
+            <w:proofErr w:type="spellStart"/>
+            <w:r>
+              <w:rPr>
+                <w:rFonts w:ascii="Arial" w:eastAsia="Arial" w:hAnsi="Arial" w:cs="Arial"/>
+              </w:rPr>
+              <w:t>Matching</w:t>
+            </w:r>
+            <w:proofErr w:type="spellEnd"/>
           </w:p>
         </w:tc>
         <w:tc>
@@ -3772,8 +3906,16 @@
               <w:rPr>
                 <w:rFonts w:ascii="Arial" w:eastAsia="Arial" w:hAnsi="Arial" w:cs="Arial"/>
               </w:rPr>
-              <w:t>Jan Michael Lajarno</w:t>
+              <w:t xml:space="preserve">Jan Michael </w:t>
             </w:r>
+            <w:proofErr w:type="spellStart"/>
+            <w:r>
+              <w:rPr>
+                <w:rFonts w:ascii="Arial" w:eastAsia="Arial" w:hAnsi="Arial" w:cs="Arial"/>
+              </w:rPr>
+              <w:t>Lajarno</w:t>
+            </w:r>
+            <w:proofErr w:type="spellEnd"/>
           </w:p>
         </w:tc>
         <w:tc>
@@ -3793,11 +3935,19 @@
                 <w:szCs w:val="20"/>
               </w:rPr>
             </w:pPr>
+            <w:proofErr w:type="spellStart"/>
             <w:r>
               <w:rPr>
                 <w:rFonts w:ascii="Arial" w:eastAsia="Arial" w:hAnsi="Arial" w:cs="Arial"/>
               </w:rPr>
-              <w:t>Matlab: Prototyp, ausf</w:t>
+              <w:t>Matlab</w:t>
+            </w:r>
+            <w:proofErr w:type="spellEnd"/>
+            <w:r>
+              <w:rPr>
+                <w:rFonts w:ascii="Arial" w:eastAsia="Arial" w:hAnsi="Arial" w:cs="Arial"/>
+              </w:rPr>
+              <w:t>: Prototyp, ausf</w:t>
             </w:r>
             <w:r>
               <w:rPr>
@@ -3854,7 +4004,35 @@
               <w:rPr>
                 <w:rFonts w:ascii="Arial" w:eastAsia="Arial" w:hAnsi="Arial" w:cs="Arial"/>
               </w:rPr>
-              <w:t>Bericht:  Methodik/Implementierung(Template  Matching),</w:t>
+              <w:t>Bericht:  Methodik/</w:t>
+            </w:r>
+            <w:proofErr w:type="gramStart"/>
+            <w:r>
+              <w:rPr>
+                <w:rFonts w:ascii="Arial" w:eastAsia="Arial" w:hAnsi="Arial" w:cs="Arial"/>
+              </w:rPr>
+              <w:t>Implementierung(</w:t>
+            </w:r>
+            <w:proofErr w:type="gramEnd"/>
+            <w:r>
+              <w:rPr>
+                <w:rFonts w:ascii="Arial" w:eastAsia="Arial" w:hAnsi="Arial" w:cs="Arial"/>
+              </w:rPr>
+              <w:t xml:space="preserve">Template  </w:t>
+            </w:r>
+            <w:proofErr w:type="spellStart"/>
+            <w:r>
+              <w:rPr>
+                <w:rFonts w:ascii="Arial" w:eastAsia="Arial" w:hAnsi="Arial" w:cs="Arial"/>
+              </w:rPr>
+              <w:t>Matching</w:t>
+            </w:r>
+            <w:proofErr w:type="spellEnd"/>
+            <w:r>
+              <w:rPr>
+                <w:rFonts w:ascii="Arial" w:eastAsia="Arial" w:hAnsi="Arial" w:cs="Arial"/>
+              </w:rPr>
+              <w:t>),</w:t>
             </w:r>
           </w:p>
         </w:tc>
@@ -3969,12 +4147,28 @@
                 <w:szCs w:val="20"/>
               </w:rPr>
             </w:pPr>
+            <w:proofErr w:type="spellStart"/>
             <w:r>
               <w:rPr>
                 <w:rFonts w:ascii="Arial" w:eastAsia="Arial" w:hAnsi="Arial" w:cs="Arial"/>
               </w:rPr>
-              <w:t>Matlab: Prototyp, tmc.m</w:t>
+              <w:t>Matlab</w:t>
             </w:r>
+            <w:proofErr w:type="spellEnd"/>
+            <w:r>
+              <w:rPr>
+                <w:rFonts w:ascii="Arial" w:eastAsia="Arial" w:hAnsi="Arial" w:cs="Arial"/>
+              </w:rPr>
+              <w:t xml:space="preserve">: Prototyp, </w:t>
+            </w:r>
+            <w:proofErr w:type="spellStart"/>
+            <w:r>
+              <w:rPr>
+                <w:rFonts w:ascii="Arial" w:eastAsia="Arial" w:hAnsi="Arial" w:cs="Arial"/>
+              </w:rPr>
+              <w:t>tmc.m</w:t>
+            </w:r>
+            <w:proofErr w:type="spellEnd"/>
           </w:p>
         </w:tc>
       </w:tr>
@@ -4118,18 +4312,34 @@
                 <w:szCs w:val="20"/>
               </w:rPr>
             </w:pPr>
+            <w:proofErr w:type="spellStart"/>
             <w:r>
               <w:rPr>
                 <w:rFonts w:ascii="Arial" w:eastAsia="Arial" w:hAnsi="Arial" w:cs="Arial"/>
               </w:rPr>
-              <w:t xml:space="preserve">Matlab: </w:t>
+              <w:t>Matlab</w:t>
+            </w:r>
+            <w:proofErr w:type="spellEnd"/>
+            <w:r>
+              <w:rPr>
+                <w:rFonts w:ascii="Arial" w:eastAsia="Arial" w:hAnsi="Arial" w:cs="Arial"/>
+              </w:rPr>
+              <w:t xml:space="preserve">: </w:t>
             </w:r>
             <w:r>
               <w:rPr>
                 <w:rFonts w:ascii="Arial" w:eastAsia="Arial" w:hAnsi="Arial" w:cs="Arial"/>
               </w:rPr>
-              <w:t>Prototyp, geom_tranfs_lowercard.m</w:t>
+              <w:t xml:space="preserve">Prototyp, </w:t>
             </w:r>
+            <w:proofErr w:type="spellStart"/>
+            <w:r>
+              <w:rPr>
+                <w:rFonts w:ascii="Arial" w:eastAsia="Arial" w:hAnsi="Arial" w:cs="Arial"/>
+              </w:rPr>
+              <w:t>geom_tranfs_lowercard.m</w:t>
+            </w:r>
+            <w:proofErr w:type="spellEnd"/>
           </w:p>
         </w:tc>
       </w:tr>
@@ -4177,7 +4387,21 @@
               <w:rPr>
                 <w:rFonts w:ascii="Arial" w:eastAsia="Arial" w:hAnsi="Arial" w:cs="Arial"/>
               </w:rPr>
-              <w:t>Bericht: Methodik(Geometrische Transformation)</w:t>
+              <w:t xml:space="preserve">Bericht: </w:t>
+            </w:r>
+            <w:proofErr w:type="gramStart"/>
+            <w:r>
+              <w:rPr>
+                <w:rFonts w:ascii="Arial" w:eastAsia="Arial" w:hAnsi="Arial" w:cs="Arial"/>
+              </w:rPr>
+              <w:t>Methodik(</w:t>
+            </w:r>
+            <w:proofErr w:type="gramEnd"/>
+            <w:r>
+              <w:rPr>
+                <w:rFonts w:ascii="Arial" w:eastAsia="Arial" w:hAnsi="Arial" w:cs="Arial"/>
+              </w:rPr>
+              <w:t>Geometrische Transformation)</w:t>
             </w:r>
           </w:p>
         </w:tc>
@@ -4252,8 +4476,16 @@
               <w:rPr>
                 <w:rFonts w:ascii="Arial" w:eastAsia="Arial" w:hAnsi="Arial" w:cs="Arial"/>
               </w:rPr>
-              <w:t>Thorsten Korpitsch</w:t>
+              <w:t xml:space="preserve">Thorsten </w:t>
             </w:r>
+            <w:proofErr w:type="spellStart"/>
+            <w:r>
+              <w:rPr>
+                <w:rFonts w:ascii="Arial" w:eastAsia="Arial" w:hAnsi="Arial" w:cs="Arial"/>
+              </w:rPr>
+              <w:t>Korpitsch</w:t>
+            </w:r>
+            <w:proofErr w:type="spellEnd"/>
           </w:p>
         </w:tc>
         <w:tc>
@@ -4274,12 +4506,126 @@
                 <w:lang w:val="en-US"/>
               </w:rPr>
             </w:pPr>
+            <w:proofErr w:type="spellStart"/>
             <w:r>
               <w:rPr>
                 <w:rFonts w:ascii="Arial" w:eastAsia="Arial" w:hAnsi="Arial" w:cs="Arial"/>
                 <w:lang w:val="en-US"/>
               </w:rPr>
-              <w:t>Matlab: Prototyp, splitCards.m, thresholdOtsu.m</w:t>
+              <w:t>Matlab</w:t>
+            </w:r>
+            <w:proofErr w:type="spellEnd"/>
+            <w:r>
+              <w:rPr>
+                <w:rFonts w:ascii="Arial" w:eastAsia="Arial" w:hAnsi="Arial" w:cs="Arial"/>
+                <w:lang w:val="en-US"/>
+              </w:rPr>
+              <w:t xml:space="preserve">: </w:t>
+            </w:r>
+            <w:proofErr w:type="spellStart"/>
+            <w:r>
+              <w:rPr>
+                <w:rFonts w:ascii="Arial" w:eastAsia="Arial" w:hAnsi="Arial" w:cs="Arial"/>
+                <w:lang w:val="en-US"/>
+              </w:rPr>
+              <w:t>Prototyp</w:t>
+            </w:r>
+            <w:proofErr w:type="spellEnd"/>
+            <w:r>
+              <w:rPr>
+                <w:rFonts w:ascii="Arial" w:eastAsia="Arial" w:hAnsi="Arial" w:cs="Arial"/>
+                <w:lang w:val="en-US"/>
+              </w:rPr>
+              <w:t xml:space="preserve">, </w:t>
+            </w:r>
+            <w:proofErr w:type="spellStart"/>
+            <w:r>
+              <w:rPr>
+                <w:rFonts w:ascii="Arial" w:eastAsia="Arial" w:hAnsi="Arial" w:cs="Arial"/>
+                <w:lang w:val="en-US"/>
+              </w:rPr>
+              <w:t>splitCards.m</w:t>
+            </w:r>
+            <w:proofErr w:type="spellEnd"/>
+            <w:r>
+              <w:rPr>
+                <w:rFonts w:ascii="Arial" w:eastAsia="Arial" w:hAnsi="Arial" w:cs="Arial"/>
+                <w:lang w:val="en-US"/>
+              </w:rPr>
+              <w:t xml:space="preserve">, </w:t>
+            </w:r>
+            <w:proofErr w:type="spellStart"/>
+            <w:r>
+              <w:rPr>
+                <w:rFonts w:ascii="Arial" w:eastAsia="Arial" w:hAnsi="Arial" w:cs="Arial"/>
+                <w:lang w:val="en-US"/>
+              </w:rPr>
+              <w:t>thresholdOtsu.m</w:t>
+            </w:r>
+            <w:proofErr w:type="spellEnd"/>
+          </w:p>
+        </w:tc>
+      </w:tr>
+      <w:tr>
+        <w:trPr>
+          <w:trHeight w:val="271"/>
+        </w:trPr>
+        <w:tc>
+          <w:tcPr>
+            <w:tcW w:w="2460" w:type="dxa"/>
+            <w:tcBorders>
+              <w:left w:val="single" w:sz="8" w:space="0" w:color="auto"/>
+              <w:right w:val="single" w:sz="8" w:space="0" w:color="auto"/>
+            </w:tcBorders>
+            <w:vAlign w:val="bottom"/>
+          </w:tcPr>
+          <w:p>
+            <w:pPr>
+              <w:spacing w:line="288" w:lineRule="auto"/>
+              <w:rPr>
+                <w:sz w:val="23"/>
+                <w:szCs w:val="23"/>
+                <w:lang w:val="en-US"/>
+              </w:rPr>
+            </w:pPr>
+          </w:p>
+        </w:tc>
+        <w:tc>
+          <w:tcPr>
+            <w:tcW w:w="6080" w:type="dxa"/>
+            <w:tcBorders>
+              <w:right w:val="single" w:sz="8" w:space="0" w:color="auto"/>
+            </w:tcBorders>
+            <w:vAlign w:val="bottom"/>
+          </w:tcPr>
+          <w:p>
+            <w:pPr>
+              <w:spacing w:line="288" w:lineRule="auto"/>
+              <w:ind w:left="100"/>
+              <w:rPr>
+                <w:sz w:val="20"/>
+                <w:szCs w:val="20"/>
+              </w:rPr>
+            </w:pPr>
+            <w:r>
+              <w:rPr>
+                <w:rFonts w:ascii="Arial" w:eastAsia="Arial" w:hAnsi="Arial" w:cs="Arial"/>
+              </w:rPr>
+              <w:t>Bericht: Evaluierung, Methodik/Implementierung (</w:t>
+            </w:r>
+            <w:proofErr w:type="spellStart"/>
+            <w:r>
+              <w:rPr>
+                <w:rFonts w:ascii="Arial" w:eastAsia="Arial" w:hAnsi="Arial" w:cs="Arial"/>
+              </w:rPr>
+              <w:t>Vorverar</w:t>
+            </w:r>
+            <w:proofErr w:type="spellEnd"/>
+            <w:r>
+              <w:rPr>
+                <w:rFonts w:ascii="Arial" w:eastAsia="Arial" w:hAnsi="Arial" w:cs="Arial"/>
+              </w:rPr>
+              <w:t>-</w:t>
             </w:r>
           </w:p>
         </w:tc>
@@ -4303,7 +4649,6 @@
               <w:rPr>
                 <w:sz w:val="23"/>
                 <w:szCs w:val="23"/>
-                <w:lang w:val="en-US"/>
               </w:rPr>
             </w:pPr>
           </w:p>
@@ -4325,60 +4670,19 @@
                 <w:szCs w:val="20"/>
               </w:rPr>
             </w:pPr>
+            <w:proofErr w:type="spellStart"/>
             <w:r>
               <w:rPr>
                 <w:rFonts w:ascii="Arial" w:eastAsia="Arial" w:hAnsi="Arial" w:cs="Arial"/>
               </w:rPr>
-              <w:t>Bericht: Evaluierung, Methodik/Implementierung (Vorverar-</w:t>
+              <w:t>beitung</w:t>
             </w:r>
-          </w:p>
-        </w:tc>
-      </w:tr>
-      <w:tr>
-        <w:trPr>
-          <w:trHeight w:val="271"/>
-        </w:trPr>
-        <w:tc>
-          <w:tcPr>
-            <w:tcW w:w="2460" w:type="dxa"/>
-            <w:tcBorders>
-              <w:left w:val="single" w:sz="8" w:space="0" w:color="auto"/>
-              <w:right w:val="single" w:sz="8" w:space="0" w:color="auto"/>
-            </w:tcBorders>
-            <w:vAlign w:val="bottom"/>
-          </w:tcPr>
-          <w:p>
-            <w:pPr>
-              <w:spacing w:line="288" w:lineRule="auto"/>
-              <w:rPr>
-                <w:sz w:val="23"/>
-                <w:szCs w:val="23"/>
-              </w:rPr>
-            </w:pPr>
-          </w:p>
-        </w:tc>
-        <w:tc>
-          <w:tcPr>
-            <w:tcW w:w="6080" w:type="dxa"/>
-            <w:tcBorders>
-              <w:right w:val="single" w:sz="8" w:space="0" w:color="auto"/>
-            </w:tcBorders>
-            <w:vAlign w:val="bottom"/>
-          </w:tcPr>
-          <w:p>
-            <w:pPr>
-              <w:spacing w:line="288" w:lineRule="auto"/>
-              <w:ind w:left="100"/>
-              <w:rPr>
-                <w:sz w:val="20"/>
-                <w:szCs w:val="20"/>
-              </w:rPr>
-            </w:pPr>
+            <w:proofErr w:type="spellEnd"/>
             <w:r>
               <w:rPr>
                 <w:rFonts w:ascii="Arial" w:eastAsia="Arial" w:hAnsi="Arial" w:cs="Arial"/>
               </w:rPr>
-              <w:t>beitung, Trennen der Karten), Schlusswort</w:t>
+              <w:t>, Trennen der Karten), Schlusswort</w:t>
             </w:r>
           </w:p>
         </w:tc>
@@ -4474,12 +4778,74 @@
                 <w:szCs w:val="20"/>
               </w:rPr>
             </w:pPr>
+            <w:proofErr w:type="spellStart"/>
             <w:r>
               <w:rPr>
                 <w:rFonts w:ascii="Arial" w:eastAsia="Arial" w:hAnsi="Arial" w:cs="Arial"/>
               </w:rPr>
-              <w:t>Matlab: Prototyp, geometricTransform</w:t>
+              <w:t>Matlab</w:t>
             </w:r>
+            <w:proofErr w:type="spellEnd"/>
+            <w:r>
+              <w:rPr>
+                <w:rFonts w:ascii="Arial" w:eastAsia="Arial" w:hAnsi="Arial" w:cs="Arial"/>
+              </w:rPr>
+              <w:t xml:space="preserve">: Prototyp, </w:t>
+            </w:r>
+            <w:proofErr w:type="spellStart"/>
+            <w:r>
+              <w:rPr>
+                <w:rFonts w:ascii="Arial" w:eastAsia="Arial" w:hAnsi="Arial" w:cs="Arial"/>
+              </w:rPr>
+              <w:t>gettform.m</w:t>
+            </w:r>
+            <w:proofErr w:type="spellEnd"/>
+            <w:r>
+              <w:rPr>
+                <w:rFonts w:ascii="Arial" w:eastAsia="Arial" w:hAnsi="Arial" w:cs="Arial"/>
+              </w:rPr>
+              <w:t xml:space="preserve">, </w:t>
+            </w:r>
+            <w:proofErr w:type="spellStart"/>
+            <w:r>
+              <w:rPr>
+                <w:rFonts w:ascii="Arial" w:eastAsia="Arial" w:hAnsi="Arial" w:cs="Arial"/>
+              </w:rPr>
+              <w:t>geotransform.m</w:t>
+            </w:r>
+            <w:proofErr w:type="spellEnd"/>
+            <w:r>
+              <w:rPr>
+                <w:rFonts w:ascii="Arial" w:eastAsia="Arial" w:hAnsi="Arial" w:cs="Arial"/>
+              </w:rPr>
+              <w:t xml:space="preserve">, </w:t>
+            </w:r>
+            <w:proofErr w:type="spellStart"/>
+            <w:r>
+              <w:rPr>
+                <w:rFonts w:ascii="Arial" w:eastAsia="Arial" w:hAnsi="Arial" w:cs="Arial"/>
+              </w:rPr>
+              <w:t>geom_tranfs_</w:t>
+            </w:r>
+            <w:r>
+              <w:rPr>
+                <w:rFonts w:ascii="Arial" w:eastAsia="Arial" w:hAnsi="Arial" w:cs="Arial"/>
+              </w:rPr>
+              <w:t>upper</w:t>
+            </w:r>
+            <w:r>
+              <w:rPr>
+                <w:rFonts w:ascii="Arial" w:eastAsia="Arial" w:hAnsi="Arial" w:cs="Arial"/>
+              </w:rPr>
+              <w:t>card.</w:t>
+            </w:r>
+            <w:r>
+              <w:rPr>
+                <w:rFonts w:ascii="Arial" w:eastAsia="Arial" w:hAnsi="Arial" w:cs="Arial"/>
+              </w:rPr>
+              <w:t>m</w:t>
+            </w:r>
+            <w:proofErr w:type="spellEnd"/>
           </w:p>
         </w:tc>
       </w:tr>
@@ -4527,7 +4893,21 @@
               <w:rPr>
                 <w:rFonts w:ascii="Arial" w:eastAsia="Arial" w:hAnsi="Arial" w:cs="Arial"/>
               </w:rPr>
-              <w:t>Bericht: Implementierung(Geometrische Transformation)</w:t>
+              <w:t xml:space="preserve">Bericht: </w:t>
+            </w:r>
+            <w:proofErr w:type="gramStart"/>
+            <w:r>
+              <w:rPr>
+                <w:rFonts w:ascii="Arial" w:eastAsia="Arial" w:hAnsi="Arial" w:cs="Arial"/>
+              </w:rPr>
+              <w:t>Implementierung(</w:t>
+            </w:r>
+            <w:proofErr w:type="gramEnd"/>
+            <w:r>
+              <w:rPr>
+                <w:rFonts w:ascii="Arial" w:eastAsia="Arial" w:hAnsi="Arial" w:cs="Arial"/>
+              </w:rPr>
+              <w:t>Geometrische Transformation)</w:t>
             </w:r>
           </w:p>
         </w:tc>
@@ -4925,7 +5305,25 @@
           <w:i/>
           <w:sz w:val="16"/>
         </w:rPr>
-        <w:t>Ein Beispielsatz (inkl. entsprechender Literaturangabe am Ende des Berichts): Interest Points wurden mittels Scale Invariant Feature Transform detektiert.</w:t>
+        <w:t xml:space="preserve">Ein Beispielsatz (inkl. entsprechender Literaturangabe am Ende des Berichts): Interest Points wurden mittels </w:t>
+      </w:r>
+      <w:proofErr w:type="spellStart"/>
+      <w:r>
+        <w:rPr>
+          <w:rFonts w:ascii="Arial" w:hAnsi="Arial" w:cs="Arial"/>
+          <w:i/>
+          <w:sz w:val="16"/>
+        </w:rPr>
+        <w:t>Scale</w:t>
+      </w:r>
+      <w:proofErr w:type="spellEnd"/>
+      <w:r>
+        <w:rPr>
+          <w:rFonts w:ascii="Arial" w:hAnsi="Arial" w:cs="Arial"/>
+          <w:i/>
+          <w:sz w:val="16"/>
+        </w:rPr>
+        <w:t xml:space="preserve"> Invariant Feature Transform detektiert.</w:t>
       </w:r>
     </w:p>
     <w:p>
@@ -5111,11 +5509,19 @@
         </w:rPr>
         <w:t xml:space="preserve"> </w:t>
       </w:r>
-      <w:r>
-        <w:rPr>
-          <w:rFonts w:ascii="Arial" w:hAnsi="Arial" w:cs="Arial"/>
-        </w:rPr>
-        <w:t>Schwellenwertvefahren wird ein Graustufenbild in ein Bin</w:t>
+      <w:proofErr w:type="spellStart"/>
+      <w:r>
+        <w:rPr>
+          <w:rFonts w:ascii="Arial" w:hAnsi="Arial" w:cs="Arial"/>
+        </w:rPr>
+        <w:t>Schwellenwertvefahren</w:t>
+      </w:r>
+      <w:proofErr w:type="spellEnd"/>
+      <w:r>
+        <w:rPr>
+          <w:rFonts w:ascii="Arial" w:hAnsi="Arial" w:cs="Arial"/>
+        </w:rPr>
+        <w:t xml:space="preserve"> wird ein Graustufenbild in ein Bin</w:t>
       </w:r>
       <w:r>
         <w:rPr>
@@ -5127,7 +5533,14 @@
         <w:rPr>
           <w:rFonts w:ascii="Arial" w:hAnsi="Arial" w:cs="Arial"/>
         </w:rPr>
-        <w:t>rbild umgewandelt. Wir haben uns f</w:t>
+        <w:t xml:space="preserve">rbild umgewandelt. Wir haben </w:t>
+      </w:r>
+      <w:r>
+        <w:rPr>
+          <w:rFonts w:ascii="Arial" w:hAnsi="Arial" w:cs="Arial"/>
+        </w:rPr>
+        <w:lastRenderedPageBreak/>
+        <w:t>uns f</w:t>
       </w:r>
       <w:r>
         <w:rPr>
@@ -5139,14 +5552,7 @@
         <w:rPr>
           <w:rFonts w:ascii="Arial" w:hAnsi="Arial" w:cs="Arial"/>
         </w:rPr>
-        <w:t xml:space="preserve"> den Threshold nach Otsu entschieden, da es in der Kombination mit der </w:t>
-      </w:r>
-      <w:r>
-        <w:rPr>
-          <w:rFonts w:ascii="Arial" w:hAnsi="Arial" w:cs="Arial"/>
-        </w:rPr>
-        <w:lastRenderedPageBreak/>
-        <w:t>Zusammenhangskomponente besonders dazu eignet um Objekte vom Hintergrund zu trennen.</w:t>
+        <w:t xml:space="preserve"> den Threshold nach Otsu entschieden, da es in der Kombination mit der Zusammenhangskomponente besonders dazu eignet um Objekte vom Hintergrund zu trennen.</w:t>
       </w:r>
     </w:p>
     <w:p>
@@ -5305,6 +5711,7 @@
       <w:pPr>
         <w:spacing w:after="120" w:line="288" w:lineRule="auto"/>
         <w:ind w:left="340"/>
+        <w:jc w:val="both"/>
         <w:rPr>
           <w:rFonts w:ascii="Arial" w:hAnsi="Arial" w:cs="Arial"/>
         </w:rPr>
@@ -5320,6 +5727,7 @@
       <w:pPr>
         <w:spacing w:after="120" w:line="288" w:lineRule="auto"/>
         <w:ind w:left="340"/>
+        <w:jc w:val="both"/>
         <w:rPr>
           <w:rFonts w:ascii="Arial" w:hAnsi="Arial" w:cs="Arial"/>
         </w:rPr>
@@ -5346,15 +5754,21 @@
         <w:rPr>
           <w:rFonts w:ascii="Arial" w:hAnsi="Arial" w:cs="Arial"/>
         </w:rPr>
-        <w:t xml:space="preserve">der unteren Karte und dem Template Matching. Wäre mehr wie die Hälfte bedeckt, so könnte nicht mehr zuverlässig nach übereinstimmenden Bildbereichen gesucht werden, und auch für die Transformation der unteren Karte würden wesentliche Anhaltspunkte fehlen. Somit wurde beschlossen, dass zumindest eine horizontale Hälfte der Spielkarte immer ersichtlich sein </w:t>
-      </w:r>
-      <w:bookmarkStart w:id="2" w:name="_GoBack"/>
-      <w:bookmarkEnd w:id="2"/>
-      <w:r>
-        <w:rPr>
-          <w:rFonts w:ascii="Arial" w:hAnsi="Arial" w:cs="Arial"/>
-        </w:rPr>
-        <w:t>muss.</w:t>
+        <w:t xml:space="preserve">der unteren Karte und dem Template </w:t>
+      </w:r>
+      <w:proofErr w:type="spellStart"/>
+      <w:r>
+        <w:rPr>
+          <w:rFonts w:ascii="Arial" w:hAnsi="Arial" w:cs="Arial"/>
+        </w:rPr>
+        <w:t>Matching</w:t>
+      </w:r>
+      <w:proofErr w:type="spellEnd"/>
+      <w:r>
+        <w:rPr>
+          <w:rFonts w:ascii="Arial" w:hAnsi="Arial" w:cs="Arial"/>
+        </w:rPr>
+        <w:t>. Wäre mehr wie die Hälfte bedeckt, so könnte nicht mehr zuverlässig nach übereinstimmenden Bildbereichen gesucht werden, und auch für die Transformation der unteren Karte würden wesentliche Anhaltspunkte fehlen. Somit wurde beschlossen, dass zumindest eine horizontale Hälfte der Spielkarte immer ersichtlich sein muss.</w:t>
       </w:r>
     </w:p>
     <w:p>
@@ -5383,8 +5797,19 @@
           <w:sz w:val="24"/>
           <w:szCs w:val="24"/>
         </w:rPr>
-        <w:t>3.3 Template-Matching</w:t>
-      </w:r>
+        <w:t>3.3 Template-</w:t>
+      </w:r>
+      <w:proofErr w:type="spellStart"/>
+      <w:r>
+        <w:rPr>
+          <w:rFonts w:ascii="Arial" w:eastAsia="Arial" w:hAnsi="Arial" w:cs="Arial"/>
+          <w:b/>
+          <w:sz w:val="24"/>
+          <w:szCs w:val="24"/>
+        </w:rPr>
+        <w:t>Matching</w:t>
+      </w:r>
+      <w:proofErr w:type="spellEnd"/>
     </w:p>
     <w:p>
       <w:pPr>
@@ -5431,7 +5856,35 @@
         <w:rPr>
           <w:rFonts w:ascii="Arial" w:hAnsi="Arial" w:cs="Arial"/>
         </w:rPr>
-        <w:t xml:space="preserve"> das Template Matching entschieden. Das Template-Matching bietet genau die L</w:t>
+        <w:t xml:space="preserve"> das Template </w:t>
+      </w:r>
+      <w:proofErr w:type="spellStart"/>
+      <w:r>
+        <w:rPr>
+          <w:rFonts w:ascii="Arial" w:hAnsi="Arial" w:cs="Arial"/>
+        </w:rPr>
+        <w:t>Matching</w:t>
+      </w:r>
+      <w:proofErr w:type="spellEnd"/>
+      <w:r>
+        <w:rPr>
+          <w:rFonts w:ascii="Arial" w:hAnsi="Arial" w:cs="Arial"/>
+        </w:rPr>
+        <w:t xml:space="preserve"> entschieden. Das Template-</w:t>
+      </w:r>
+      <w:proofErr w:type="spellStart"/>
+      <w:r>
+        <w:rPr>
+          <w:rFonts w:ascii="Arial" w:hAnsi="Arial" w:cs="Arial"/>
+        </w:rPr>
+        <w:t>Matching</w:t>
+      </w:r>
+      <w:proofErr w:type="spellEnd"/>
+      <w:r>
+        <w:rPr>
+          <w:rFonts w:ascii="Arial" w:hAnsi="Arial" w:cs="Arial"/>
+        </w:rPr>
+        <w:t xml:space="preserve"> bietet genau die L</w:t>
       </w:r>
       <w:r>
         <w:rPr>
@@ -5455,7 +5908,49 @@
         <w:rPr>
           <w:rFonts w:ascii="Arial" w:hAnsi="Arial" w:cs="Arial"/>
         </w:rPr>
-        <w:t xml:space="preserve">. Mithilfe des Template-Matching versuchen wir herauszu nden ob es sich bei der Karte um Herz, Pik, Kreuz oder Karo handelt und ob es sich um Ass, </w:t>
+        <w:t>. Mithilfe des Template-</w:t>
+      </w:r>
+      <w:proofErr w:type="spellStart"/>
+      <w:r>
+        <w:rPr>
+          <w:rFonts w:ascii="Arial" w:hAnsi="Arial" w:cs="Arial"/>
+        </w:rPr>
+        <w:t>Matching</w:t>
+      </w:r>
+      <w:proofErr w:type="spellEnd"/>
+      <w:r>
+        <w:rPr>
+          <w:rFonts w:ascii="Arial" w:hAnsi="Arial" w:cs="Arial"/>
+        </w:rPr>
+        <w:t xml:space="preserve"> versuchen wir </w:t>
+      </w:r>
+      <w:proofErr w:type="spellStart"/>
+      <w:r>
+        <w:rPr>
+          <w:rFonts w:ascii="Arial" w:hAnsi="Arial" w:cs="Arial"/>
+        </w:rPr>
+        <w:t>herauszu</w:t>
+      </w:r>
+      <w:proofErr w:type="spellEnd"/>
+      <w:r>
+        <w:rPr>
+          <w:rFonts w:ascii="Arial" w:hAnsi="Arial" w:cs="Arial"/>
+        </w:rPr>
+        <w:t xml:space="preserve"> </w:t>
+      </w:r>
+      <w:proofErr w:type="spellStart"/>
+      <w:r>
+        <w:rPr>
+          <w:rFonts w:ascii="Arial" w:hAnsi="Arial" w:cs="Arial"/>
+        </w:rPr>
+        <w:t>nden</w:t>
+      </w:r>
+      <w:proofErr w:type="spellEnd"/>
+      <w:r>
+        <w:rPr>
+          <w:rFonts w:ascii="Arial" w:hAnsi="Arial" w:cs="Arial"/>
+        </w:rPr>
+        <w:t xml:space="preserve"> ob es sich bei der Karte um Herz, Pik, Kreuz oder Karo handelt und ob es sich um Ass, </w:t>
       </w:r>
       <w:r>
         <w:rPr>
@@ -5518,7 +6013,21 @@
         <w:rPr>
           <w:rFonts w:ascii="Arial" w:hAnsi="Arial" w:cs="Arial"/>
         </w:rPr>
-        <w:t>Beim Template-Matching wird versucht ein Bild beziehungsweise einen Bildausschnitt</w:t>
+        <w:t>Beim Template-</w:t>
+      </w:r>
+      <w:proofErr w:type="spellStart"/>
+      <w:r>
+        <w:rPr>
+          <w:rFonts w:ascii="Arial" w:hAnsi="Arial" w:cs="Arial"/>
+        </w:rPr>
+        <w:t>Matching</w:t>
+      </w:r>
+      <w:proofErr w:type="spellEnd"/>
+      <w:r>
+        <w:rPr>
+          <w:rFonts w:ascii="Arial" w:hAnsi="Arial" w:cs="Arial"/>
+        </w:rPr>
+        <w:t xml:space="preserve"> wird versucht ein Bild beziehungsweise einen Bildausschnitt</w:t>
       </w:r>
       <w:r>
         <w:rPr>
@@ -5542,7 +6051,50 @@
         <w:rPr>
           <w:rFonts w:ascii="Arial" w:hAnsi="Arial" w:cs="Arial"/>
         </w:rPr>
-        <w:t>nden. User Template-Matching wird mittels einer Correlation-Matrix realisiert, es wird druch alle M</w:t>
+        <w:t>nden. User Template-</w:t>
+      </w:r>
+      <w:proofErr w:type="spellStart"/>
+      <w:r>
+        <w:rPr>
+          <w:rFonts w:ascii="Arial" w:hAnsi="Arial" w:cs="Arial"/>
+        </w:rPr>
+        <w:t>Matching</w:t>
+      </w:r>
+      <w:proofErr w:type="spellEnd"/>
+      <w:r>
+        <w:rPr>
+          <w:rFonts w:ascii="Arial" w:hAnsi="Arial" w:cs="Arial"/>
+        </w:rPr>
+        <w:t xml:space="preserve"> wird mittels einer </w:t>
+      </w:r>
+      <w:proofErr w:type="spellStart"/>
+      <w:r>
+        <w:rPr>
+          <w:rFonts w:ascii="Arial" w:hAnsi="Arial" w:cs="Arial"/>
+        </w:rPr>
+        <w:lastRenderedPageBreak/>
+        <w:t>Correlation</w:t>
+      </w:r>
+      <w:proofErr w:type="spellEnd"/>
+      <w:r>
+        <w:rPr>
+          <w:rFonts w:ascii="Arial" w:hAnsi="Arial" w:cs="Arial"/>
+        </w:rPr>
+        <w:t xml:space="preserve">-Matrix realisiert, es wird </w:t>
+      </w:r>
+      <w:proofErr w:type="spellStart"/>
+      <w:r>
+        <w:rPr>
+          <w:rFonts w:ascii="Arial" w:hAnsi="Arial" w:cs="Arial"/>
+        </w:rPr>
+        <w:t>druch</w:t>
+      </w:r>
+      <w:proofErr w:type="spellEnd"/>
+      <w:r>
+        <w:rPr>
+          <w:rFonts w:ascii="Arial" w:hAnsi="Arial" w:cs="Arial"/>
+        </w:rPr>
+        <w:t xml:space="preserve"> alle M</w:t>
       </w:r>
       <w:r>
         <w:rPr>
@@ -5554,7 +6106,21 @@
         <w:rPr>
           <w:rFonts w:ascii="Arial" w:hAnsi="Arial" w:cs="Arial"/>
         </w:rPr>
-        <w:t>glichkeiten durchiteriert und das passenste wird der Karte zugewiesen.</w:t>
+        <w:t xml:space="preserve">glichkeiten durchiteriert und das </w:t>
+      </w:r>
+      <w:proofErr w:type="spellStart"/>
+      <w:r>
+        <w:rPr>
+          <w:rFonts w:ascii="Arial" w:hAnsi="Arial" w:cs="Arial"/>
+        </w:rPr>
+        <w:t>passenste</w:t>
+      </w:r>
+      <w:proofErr w:type="spellEnd"/>
+      <w:r>
+        <w:rPr>
+          <w:rFonts w:ascii="Arial" w:hAnsi="Arial" w:cs="Arial"/>
+        </w:rPr>
+        <w:t xml:space="preserve"> wird der Karte zugewiesen.</w:t>
       </w:r>
     </w:p>
     <w:p>
@@ -5664,7 +6230,21 @@
         <w:rPr>
           <w:rFonts w:ascii="Arial" w:hAnsi="Arial" w:cs="Arial"/>
         </w:rPr>
-        <w:t>? Wie werden die einzelnen Methoden kombiniert (zB. Implementierungspipeline)? Hier ist Platz f</w:t>
+        <w:t>? Wie werden die einzelnen Methoden kombiniert (</w:t>
+      </w:r>
+      <w:proofErr w:type="spellStart"/>
+      <w:r>
+        <w:rPr>
+          <w:rFonts w:ascii="Arial" w:hAnsi="Arial" w:cs="Arial"/>
+        </w:rPr>
+        <w:t>zB</w:t>
+      </w:r>
+      <w:proofErr w:type="spellEnd"/>
+      <w:r>
+        <w:rPr>
+          <w:rFonts w:ascii="Arial" w:hAnsi="Arial" w:cs="Arial"/>
+        </w:rPr>
+        <w:t>. Implementierungspipeline)? Hier ist Platz f</w:t>
       </w:r>
       <w:r>
         <w:rPr>
@@ -5852,8 +6432,8 @@
           <w:szCs w:val="24"/>
         </w:rPr>
       </w:pPr>
-      <w:bookmarkStart w:id="3" w:name="page6"/>
-      <w:bookmarkEnd w:id="3"/>
+      <w:bookmarkStart w:id="2" w:name="page6"/>
+      <w:bookmarkEnd w:id="2"/>
       <w:r>
         <w:rPr>
           <w:rFonts w:ascii="Arial" w:eastAsia="Arial" w:hAnsi="Arial" w:cs="Arial"/>
@@ -5885,7 +6465,35 @@
         <w:rPr>
           <w:rFonts w:ascii="Arial" w:eastAsia="Arial" w:hAnsi="Arial" w:cs="Arial"/>
         </w:rPr>
-        <w:t xml:space="preserve">Der Thershold ist die erste Methodik in der Methodik-Pipeline, in Kombination mit der Zusammenhangskomponente. Der Funktion splitCards.m wird das Eingabebild </w:t>
+        <w:t xml:space="preserve">Der </w:t>
+      </w:r>
+      <w:proofErr w:type="spellStart"/>
+      <w:r>
+        <w:rPr>
+          <w:rFonts w:ascii="Arial" w:eastAsia="Arial" w:hAnsi="Arial" w:cs="Arial"/>
+        </w:rPr>
+        <w:t>Thershold</w:t>
+      </w:r>
+      <w:proofErr w:type="spellEnd"/>
+      <w:r>
+        <w:rPr>
+          <w:rFonts w:ascii="Arial" w:eastAsia="Arial" w:hAnsi="Arial" w:cs="Arial"/>
+        </w:rPr>
+        <w:t xml:space="preserve"> ist die erste Methodik in der Methodik-Pipeline, in Kombination mit der Zusammenhangskomponente. Der Funktion </w:t>
+      </w:r>
+      <w:proofErr w:type="spellStart"/>
+      <w:r>
+        <w:rPr>
+          <w:rFonts w:ascii="Arial" w:eastAsia="Arial" w:hAnsi="Arial" w:cs="Arial"/>
+        </w:rPr>
+        <w:t>splitCards.m</w:t>
+      </w:r>
+      <w:proofErr w:type="spellEnd"/>
+      <w:r>
+        <w:rPr>
+          <w:rFonts w:ascii="Arial" w:eastAsia="Arial" w:hAnsi="Arial" w:cs="Arial"/>
+        </w:rPr>
+        <w:t xml:space="preserve"> wird das Eingabebild </w:t>
       </w:r>
       <w:r>
         <w:rPr>
@@ -5897,7 +6505,21 @@
         <w:rPr>
           <w:rFonts w:ascii="Arial" w:eastAsia="Arial" w:hAnsi="Arial" w:cs="Arial"/>
         </w:rPr>
-        <w:t xml:space="preserve">bergeben. Als erstes wird dieses in ein Graustufenbild umgewandelt und an die Funktion thresholdotsu.m </w:t>
+        <w:t xml:space="preserve">bergeben. Als erstes wird dieses in ein Graustufenbild umgewandelt und an die Funktion </w:t>
+      </w:r>
+      <w:proofErr w:type="spellStart"/>
+      <w:r>
+        <w:rPr>
+          <w:rFonts w:ascii="Arial" w:eastAsia="Arial" w:hAnsi="Arial" w:cs="Arial"/>
+        </w:rPr>
+        <w:t>thresholdotsu.m</w:t>
+      </w:r>
+      <w:proofErr w:type="spellEnd"/>
+      <w:r>
+        <w:rPr>
+          <w:rFonts w:ascii="Arial" w:eastAsia="Arial" w:hAnsi="Arial" w:cs="Arial"/>
+        </w:rPr>
+        <w:t xml:space="preserve"> </w:t>
       </w:r>
       <w:r>
         <w:rPr>
@@ -5957,7 +6579,63 @@
         <w:rPr>
           <w:rFonts w:ascii="Arial" w:eastAsia="Arial" w:hAnsi="Arial" w:cs="Arial"/>
         </w:rPr>
-        <w:t>hlt mittles der histcounts-Funktion. Danach wird die gewichtete Summe aller Pixel berechnet, indem man die Anzahl der Pixel mit ihrem jeweiligen Grauwert multipliziert. Danach wird in einer for-Schleife durch alle Grauwerte durchiteriert. In jedem Schleifendurchgang werden die Pixel, die den aktuellen Grauwert besitzen, zum Hintergrund dazugerechnet. Der Vorder-grund wird neu berechnet indem von der Summe der Pixel, die Pixel vom Hintergrund abzieht. Danach wird die Gewichtete Summe des Hintergrunds berechnet, analog da-zu, wie am Beginn die gewichtete Summe aller Pixel berechnet wurde. Jetzt k</w:t>
+        <w:t xml:space="preserve">hlt mittles der </w:t>
+      </w:r>
+      <w:proofErr w:type="spellStart"/>
+      <w:r>
+        <w:rPr>
+          <w:rFonts w:ascii="Arial" w:eastAsia="Arial" w:hAnsi="Arial" w:cs="Arial"/>
+        </w:rPr>
+        <w:t>histcounts</w:t>
+      </w:r>
+      <w:proofErr w:type="spellEnd"/>
+      <w:r>
+        <w:rPr>
+          <w:rFonts w:ascii="Arial" w:eastAsia="Arial" w:hAnsi="Arial" w:cs="Arial"/>
+        </w:rPr>
+        <w:t xml:space="preserve">-Funktion. Danach wird die gewichtete Summe aller Pixel berechnet, indem man die Anzahl der Pixel mit ihrem jeweiligen Grauwert multipliziert. Danach wird in einer </w:t>
+      </w:r>
+      <w:proofErr w:type="spellStart"/>
+      <w:r>
+        <w:rPr>
+          <w:rFonts w:ascii="Arial" w:eastAsia="Arial" w:hAnsi="Arial" w:cs="Arial"/>
+        </w:rPr>
+        <w:t>for</w:t>
+      </w:r>
+      <w:proofErr w:type="spellEnd"/>
+      <w:r>
+        <w:rPr>
+          <w:rFonts w:ascii="Arial" w:eastAsia="Arial" w:hAnsi="Arial" w:cs="Arial"/>
+        </w:rPr>
+        <w:t xml:space="preserve">-Schleife durch alle Grauwerte durchiteriert. In jedem Schleifendurchgang werden die Pixel, die den aktuellen Grauwert besitzen, zum Hintergrund dazugerechnet. Der </w:t>
+      </w:r>
+      <w:proofErr w:type="gramStart"/>
+      <w:r>
+        <w:rPr>
+          <w:rFonts w:ascii="Arial" w:eastAsia="Arial" w:hAnsi="Arial" w:cs="Arial"/>
+        </w:rPr>
+        <w:t>Vorder-grund</w:t>
+      </w:r>
+      <w:proofErr w:type="gramEnd"/>
+      <w:r>
+        <w:rPr>
+          <w:rFonts w:ascii="Arial" w:eastAsia="Arial" w:hAnsi="Arial" w:cs="Arial"/>
+        </w:rPr>
+        <w:t xml:space="preserve"> wird neu berechnet indem von der Summe der Pixel, die Pixel vom Hintergrund abzieht. Danach wird die Gewichtete Summe des Hintergrunds berechnet, analog </w:t>
+      </w:r>
+      <w:proofErr w:type="gramStart"/>
+      <w:r>
+        <w:rPr>
+          <w:rFonts w:ascii="Arial" w:eastAsia="Arial" w:hAnsi="Arial" w:cs="Arial"/>
+        </w:rPr>
+        <w:t>da-zu</w:t>
+      </w:r>
+      <w:proofErr w:type="gramEnd"/>
+      <w:r>
+        <w:rPr>
+          <w:rFonts w:ascii="Arial" w:eastAsia="Arial" w:hAnsi="Arial" w:cs="Arial"/>
+        </w:rPr>
+        <w:t>, wie am Beginn die gewichtete Summe aller Pixel berechnet wurde. Jetzt k</w:t>
       </w:r>
       <w:r>
         <w:rPr>
@@ -5969,7 +6647,35 @@
         <w:rPr>
           <w:rFonts w:ascii="Arial" w:eastAsia="Arial" w:hAnsi="Arial" w:cs="Arial"/>
         </w:rPr>
-        <w:t>nnen die Durchschnittswerte des Hinter- und Vordergrunds berechnet werden. Als vorletzten Schritt berechnen wir die Between Class Variance.</w:t>
+        <w:t xml:space="preserve">nnen die Durchschnittswerte des Hinter- und Vordergrunds berechnet werden. Als vorletzten Schritt berechnen wir die </w:t>
+      </w:r>
+      <w:proofErr w:type="spellStart"/>
+      <w:r>
+        <w:rPr>
+          <w:rFonts w:ascii="Arial" w:eastAsia="Arial" w:hAnsi="Arial" w:cs="Arial"/>
+        </w:rPr>
+        <w:t>Between</w:t>
+      </w:r>
+      <w:proofErr w:type="spellEnd"/>
+      <w:r>
+        <w:rPr>
+          <w:rFonts w:ascii="Arial" w:eastAsia="Arial" w:hAnsi="Arial" w:cs="Arial"/>
+        </w:rPr>
+        <w:t xml:space="preserve"> Class </w:t>
+      </w:r>
+      <w:proofErr w:type="spellStart"/>
+      <w:r>
+        <w:rPr>
+          <w:rFonts w:ascii="Arial" w:eastAsia="Arial" w:hAnsi="Arial" w:cs="Arial"/>
+        </w:rPr>
+        <w:t>Variance</w:t>
+      </w:r>
+      <w:proofErr w:type="spellEnd"/>
+      <w:r>
+        <w:rPr>
+          <w:rFonts w:ascii="Arial" w:eastAsia="Arial" w:hAnsi="Arial" w:cs="Arial"/>
+        </w:rPr>
+        <w:t>.</w:t>
       </w:r>
     </w:p>
     <w:p>
@@ -6006,7 +6712,35 @@
         <w:rPr>
           <w:rFonts w:ascii="Arial" w:eastAsia="Arial" w:hAnsi="Arial" w:cs="Arial"/>
         </w:rPr>
-        <w:t xml:space="preserve"> ob die Between Class Variance, die bisher gr</w:t>
+        <w:t xml:space="preserve"> ob die </w:t>
+      </w:r>
+      <w:proofErr w:type="spellStart"/>
+      <w:r>
+        <w:rPr>
+          <w:rFonts w:ascii="Arial" w:eastAsia="Arial" w:hAnsi="Arial" w:cs="Arial"/>
+        </w:rPr>
+        <w:t>Between</w:t>
+      </w:r>
+      <w:proofErr w:type="spellEnd"/>
+      <w:r>
+        <w:rPr>
+          <w:rFonts w:ascii="Arial" w:eastAsia="Arial" w:hAnsi="Arial" w:cs="Arial"/>
+        </w:rPr>
+        <w:t xml:space="preserve"> Class </w:t>
+      </w:r>
+      <w:proofErr w:type="spellStart"/>
+      <w:r>
+        <w:rPr>
+          <w:rFonts w:ascii="Arial" w:eastAsia="Arial" w:hAnsi="Arial" w:cs="Arial"/>
+        </w:rPr>
+        <w:t>Variance</w:t>
+      </w:r>
+      <w:proofErr w:type="spellEnd"/>
+      <w:r>
+        <w:rPr>
+          <w:rFonts w:ascii="Arial" w:eastAsia="Arial" w:hAnsi="Arial" w:cs="Arial"/>
+        </w:rPr>
+        <w:t>, die bisher gr</w:t>
       </w:r>
       <w:r>
         <w:rPr>
@@ -6043,11 +6777,34 @@
         <w:spacing w:line="288" w:lineRule="auto"/>
         <w:ind w:left="340"/>
       </w:pPr>
-      <w:r>
-        <w:rPr>
-          <w:rFonts w:ascii="Arial" w:eastAsia="Arial" w:hAnsi="Arial" w:cs="Arial"/>
-        </w:rPr>
-        <w:t>Between Class Variance auf die gerade berechnete gesetzt. Nach dem durchlaufen der</w:t>
+      <w:proofErr w:type="spellStart"/>
+      <w:r>
+        <w:rPr>
+          <w:rFonts w:ascii="Arial" w:eastAsia="Arial" w:hAnsi="Arial" w:cs="Arial"/>
+        </w:rPr>
+        <w:lastRenderedPageBreak/>
+        <w:t>Between</w:t>
+      </w:r>
+      <w:proofErr w:type="spellEnd"/>
+      <w:r>
+        <w:rPr>
+          <w:rFonts w:ascii="Arial" w:eastAsia="Arial" w:hAnsi="Arial" w:cs="Arial"/>
+        </w:rPr>
+        <w:t xml:space="preserve"> Class </w:t>
+      </w:r>
+      <w:proofErr w:type="spellStart"/>
+      <w:r>
+        <w:rPr>
+          <w:rFonts w:ascii="Arial" w:eastAsia="Arial" w:hAnsi="Arial" w:cs="Arial"/>
+        </w:rPr>
+        <w:t>Variance</w:t>
+      </w:r>
+      <w:proofErr w:type="spellEnd"/>
+      <w:r>
+        <w:rPr>
+          <w:rFonts w:ascii="Arial" w:eastAsia="Arial" w:hAnsi="Arial" w:cs="Arial"/>
+        </w:rPr>
+        <w:t xml:space="preserve"> auf die gerade berechnete gesetzt. Nach dem durchlaufen der</w:t>
       </w:r>
     </w:p>
     <w:p>
@@ -6062,7 +6819,21 @@
         <w:rPr>
           <w:rFonts w:ascii="Arial" w:eastAsia="Arial" w:hAnsi="Arial" w:cs="Arial"/>
         </w:rPr>
-        <w:t>Schleife, wird das Bild mittels des optimalen Thresholds in ein Bin</w:t>
+        <w:t xml:space="preserve">Schleife, wird das Bild mittels des optimalen </w:t>
+      </w:r>
+      <w:proofErr w:type="spellStart"/>
+      <w:r>
+        <w:rPr>
+          <w:rFonts w:ascii="Arial" w:eastAsia="Arial" w:hAnsi="Arial" w:cs="Arial"/>
+        </w:rPr>
+        <w:t>Thresholds</w:t>
+      </w:r>
+      <w:proofErr w:type="spellEnd"/>
+      <w:r>
+        <w:rPr>
+          <w:rFonts w:ascii="Arial" w:eastAsia="Arial" w:hAnsi="Arial" w:cs="Arial"/>
+        </w:rPr>
+        <w:t xml:space="preserve"> in ein Bin</w:t>
       </w:r>
       <w:r>
         <w:rPr>
@@ -6098,7 +6869,7 @@
         <mc:AlternateContent>
           <mc:Choice Requires="wps">
             <w:drawing>
-              <wp:anchor distT="0" distB="0" distL="114300" distR="114300" simplePos="0" relativeHeight="251665920" behindDoc="1" locked="0" layoutInCell="1" allowOverlap="1" wp14:anchorId="7605E7D0" wp14:editId="5B9B1377">
+              <wp:anchor distT="0" distB="0" distL="114300" distR="114300" simplePos="0" relativeHeight="251658240" behindDoc="1" locked="0" layoutInCell="1" allowOverlap="1" wp14:anchorId="7605E7D0" wp14:editId="5B9B1377">
                 <wp:simplePos x="0" y="0"/>
                 <wp:positionH relativeFrom="column">
                   <wp:posOffset>1542415</wp:posOffset>
@@ -6144,27 +6915,14 @@
                             <w:r>
                               <w:t xml:space="preserve">Figure </w:t>
                             </w:r>
-                            <w:r>
-                              <w:fldChar w:fldCharType="begin"/>
-                            </w:r>
-                            <w:r>
-                              <w:instrText xml:space="preserve"> SEQ Figure \* ARABIC </w:instrText>
-                            </w:r>
-                            <w:r>
-                              <w:fldChar w:fldCharType="separate"/>
-                            </w:r>
-                            <w:r>
-                              <w:rPr>
-                                <w:noProof/>
-                              </w:rPr>
-                              <w:t>3</w:t>
-                            </w:r>
-                            <w:r>
-                              <w:rPr>
-                                <w:noProof/>
-                              </w:rPr>
-                              <w:fldChar w:fldCharType="end"/>
-                            </w:r>
+                            <w:fldSimple w:instr=" SEQ Figure \* ARABIC ">
+                              <w:r>
+                                <w:rPr>
+                                  <w:noProof/>
+                                </w:rPr>
+                                <w:t>3</w:t>
+                              </w:r>
+                            </w:fldSimple>
                             <w:r>
                               <w:t xml:space="preserve"> - </w:t>
                             </w:r>
@@ -6188,7 +6946,7 @@
           </mc:Choice>
           <mc:Fallback>
             <w:pict>
-              <v:shape w14:anchorId="7605E7D0" id="Textfeld 18" o:spid="_x0000_s1028" type="#_x0000_t202" style="position:absolute;margin-left:121.45pt;margin-top:233.3pt;width:208.35pt;height:.05pt;z-index:-251650560;visibility:visible;mso-wrap-style:square;mso-wrap-distance-left:9pt;mso-wrap-distance-top:0;mso-wrap-distance-right:9pt;mso-wrap-distance-bottom:0;mso-position-horizontal:absolute;mso-position-horizontal-relative:text;mso-position-vertical:absolute;mso-position-vertical-relative:text;v-text-anchor:top" o:gfxdata="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" stroked="f">
+              <v:shape w14:anchorId="7605E7D0" id="Textfeld 18" o:spid="_x0000_s1028" type="#_x0000_t202" style="position:absolute;margin-left:121.45pt;margin-top:233.3pt;width:208.35pt;height:.05pt;z-index:-251658240;visibility:visible;mso-wrap-style:square;mso-wrap-distance-left:9pt;mso-wrap-distance-top:0;mso-wrap-distance-right:9pt;mso-wrap-distance-bottom:0;mso-position-horizontal:absolute;mso-position-horizontal-relative:text;mso-position-vertical:absolute;mso-position-vertical-relative:text;v-text-anchor:top" o:gfxdata="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" stroked="f">
                 <v:textbox style="mso-fit-shape-to-text:t" inset="0,0,0,0">
                   <w:txbxContent>
                     <w:p>
@@ -6203,27 +6961,14 @@
                       <w:r>
                         <w:t xml:space="preserve">Figure </w:t>
                       </w:r>
-                      <w:r>
-                        <w:fldChar w:fldCharType="begin"/>
-                      </w:r>
-                      <w:r>
-                        <w:instrText xml:space="preserve"> SEQ Figure \* ARABIC </w:instrText>
-                      </w:r>
-                      <w:r>
-                        <w:fldChar w:fldCharType="separate"/>
-                      </w:r>
-                      <w:r>
-                        <w:rPr>
-                          <w:noProof/>
-                        </w:rPr>
-                        <w:t>3</w:t>
-                      </w:r>
-                      <w:r>
-                        <w:rPr>
-                          <w:noProof/>
-                        </w:rPr>
-                        <w:fldChar w:fldCharType="end"/>
-                      </w:r>
+                      <w:fldSimple w:instr=" SEQ Figure \* ARABIC ">
+                        <w:r>
+                          <w:rPr>
+                            <w:noProof/>
+                          </w:rPr>
+                          <w:t>3</w:t>
+                        </w:r>
+                      </w:fldSimple>
                       <w:r>
                         <w:t xml:space="preserve"> - </w:t>
                       </w:r>
@@ -6245,7 +6990,7 @@
           <w:szCs w:val="20"/>
         </w:rPr>
         <w:drawing>
-          <wp:anchor distT="0" distB="0" distL="114300" distR="114300" simplePos="0" relativeHeight="251660288" behindDoc="1" locked="0" layoutInCell="0" allowOverlap="1">
+          <wp:anchor distT="0" distB="0" distL="114300" distR="114300" simplePos="0" relativeHeight="251654144" behindDoc="1" locked="0" layoutInCell="0" allowOverlap="1">
             <wp:simplePos x="0" y="0"/>
             <wp:positionH relativeFrom="column">
               <wp:posOffset>1542415</wp:posOffset>
@@ -6607,8 +7352,8 @@
         </w:rPr>
         <w:t>oll</w:t>
       </w:r>
-      <w:bookmarkStart w:id="4" w:name="page7"/>
-      <w:bookmarkEnd w:id="4"/>
+      <w:bookmarkStart w:id="3" w:name="page7"/>
+      <w:bookmarkEnd w:id="3"/>
       <w:r>
         <w:rPr>
           <w:rFonts w:ascii="Arial" w:eastAsia="Arial" w:hAnsi="Arial" w:cs="Arial"/>
@@ -6738,7 +7483,7 @@
         <mc:AlternateContent>
           <mc:Choice Requires="wps">
             <w:drawing>
-              <wp:anchor distT="0" distB="0" distL="114300" distR="114300" simplePos="0" relativeHeight="251667968" behindDoc="1" locked="0" layoutInCell="1" allowOverlap="1" wp14:anchorId="3708D536" wp14:editId="68E858D3">
+              <wp:anchor distT="0" distB="0" distL="114300" distR="114300" simplePos="0" relativeHeight="251659264" behindDoc="1" locked="0" layoutInCell="1" allowOverlap="1" wp14:anchorId="3708D536" wp14:editId="68E858D3">
                 <wp:simplePos x="0" y="0"/>
                 <wp:positionH relativeFrom="column">
                   <wp:posOffset>748665</wp:posOffset>
@@ -6784,27 +7529,14 @@
                             <w:r>
                               <w:t xml:space="preserve">Figure </w:t>
                             </w:r>
-                            <w:r>
-                              <w:fldChar w:fldCharType="begin"/>
-                            </w:r>
-                            <w:r>
-                              <w:instrText xml:space="preserve"> SEQ Figure \* ARABIC </w:instrText>
-                            </w:r>
-                            <w:r>
-                              <w:fldChar w:fldCharType="separate"/>
-                            </w:r>
-                            <w:r>
-                              <w:rPr>
-                                <w:noProof/>
-                              </w:rPr>
-                              <w:t>4</w:t>
-                            </w:r>
-                            <w:r>
-                              <w:rPr>
-                                <w:noProof/>
-                              </w:rPr>
-                              <w:fldChar w:fldCharType="end"/>
-                            </w:r>
+                            <w:fldSimple w:instr=" SEQ Figure \* ARABIC ">
+                              <w:r>
+                                <w:rPr>
+                                  <w:noProof/>
+                                </w:rPr>
+                                <w:t>4</w:t>
+                              </w:r>
+                            </w:fldSimple>
                             <w:r>
                               <w:t xml:space="preserve"> - </w:t>
                             </w:r>
@@ -6828,7 +7560,7 @@
           </mc:Choice>
           <mc:Fallback>
             <w:pict>
-              <v:shape w14:anchorId="3708D536" id="Textfeld 19" o:spid="_x0000_s1029" type="#_x0000_t202" style="position:absolute;margin-left:58.95pt;margin-top:189.2pt;width:333.35pt;height:.05pt;z-index:-251648512;visibility:visible;mso-wrap-style:square;mso-wrap-distance-left:9pt;mso-wrap-distance-top:0;mso-wrap-distance-right:9pt;mso-wrap-distance-bottom:0;mso-position-horizontal:absolute;mso-position-horizontal-relative:text;mso-position-vertical:absolute;mso-position-vertical-relative:text;v-text-anchor:top" o:gfxdata="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" stroked="f">
+              <v:shape w14:anchorId="3708D536" id="Textfeld 19" o:spid="_x0000_s1029" type="#_x0000_t202" style="position:absolute;margin-left:58.95pt;margin-top:189.2pt;width:333.35pt;height:.05pt;z-index:-251657216;visibility:visible;mso-wrap-style:square;mso-wrap-distance-left:9pt;mso-wrap-distance-top:0;mso-wrap-distance-right:9pt;mso-wrap-distance-bottom:0;mso-position-horizontal:absolute;mso-position-horizontal-relative:text;mso-position-vertical:absolute;mso-position-vertical-relative:text;v-text-anchor:top" o:gfxdata="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" stroked="f">
                 <v:textbox style="mso-fit-shape-to-text:t" inset="0,0,0,0">
                   <w:txbxContent>
                     <w:p>
@@ -6843,27 +7575,14 @@
                       <w:r>
                         <w:t xml:space="preserve">Figure </w:t>
                       </w:r>
-                      <w:r>
-                        <w:fldChar w:fldCharType="begin"/>
-                      </w:r>
-                      <w:r>
-                        <w:instrText xml:space="preserve"> SEQ Figure \* ARABIC </w:instrText>
-                      </w:r>
-                      <w:r>
-                        <w:fldChar w:fldCharType="separate"/>
-                      </w:r>
-                      <w:r>
-                        <w:rPr>
-                          <w:noProof/>
-                        </w:rPr>
-                        <w:t>4</w:t>
-                      </w:r>
-                      <w:r>
-                        <w:rPr>
-                          <w:noProof/>
-                        </w:rPr>
-                        <w:fldChar w:fldCharType="end"/>
-                      </w:r>
+                      <w:fldSimple w:instr=" SEQ Figure \* ARABIC ">
+                        <w:r>
+                          <w:rPr>
+                            <w:noProof/>
+                          </w:rPr>
+                          <w:t>4</w:t>
+                        </w:r>
+                      </w:fldSimple>
                       <w:r>
                         <w:t xml:space="preserve"> - </w:t>
                       </w:r>
@@ -6885,7 +7604,7 @@
           <w:szCs w:val="20"/>
         </w:rPr>
         <w:drawing>
-          <wp:anchor distT="0" distB="0" distL="114300" distR="114300" simplePos="0" relativeHeight="251661312" behindDoc="1" locked="0" layoutInCell="0" allowOverlap="1">
+          <wp:anchor distT="0" distB="0" distL="114300" distR="114300" simplePos="0" relativeHeight="251655168" behindDoc="1" locked="0" layoutInCell="0" allowOverlap="1">
             <wp:simplePos x="0" y="0"/>
             <wp:positionH relativeFrom="column">
               <wp:posOffset>748665</wp:posOffset>
@@ -7076,7 +7795,7 @@
     <w:p>
       <w:pPr>
         <w:spacing w:line="288" w:lineRule="auto"/>
-        <w:ind w:right="346"/>
+        <w:ind w:left="340" w:right="340"/>
         <w:jc w:val="both"/>
         <w:rPr>
           <w:sz w:val="20"/>
@@ -7093,6 +7812,8 @@
     <w:p>
       <w:pPr>
         <w:spacing w:line="288" w:lineRule="auto"/>
+        <w:ind w:left="340" w:right="340"/>
+        <w:jc w:val="both"/>
         <w:sectPr>
           <w:pgSz w:w="11900" w:h="16838"/>
           <w:pgMar w:top="1440" w:right="1440" w:bottom="1440" w:left="1440" w:header="0" w:footer="0" w:gutter="0"/>
@@ -7117,6 +7838,1152 @@
         <w:ind w:right="6"/>
         <w:rPr>
           <w:sz w:val="20"/>
+          <w:szCs w:val="20"/>
+        </w:rPr>
+      </w:pPr>
+    </w:p>
+    <w:p>
+      <w:pPr>
+        <w:spacing w:line="288" w:lineRule="auto"/>
+        <w:ind w:left="340" w:right="340"/>
+        <w:jc w:val="both"/>
+        <w:rPr>
+          <w:rFonts w:ascii="Arial" w:hAnsi="Arial" w:cs="Arial"/>
+          <w:b/>
+          <w:sz w:val="24"/>
+          <w:szCs w:val="20"/>
+        </w:rPr>
+      </w:pPr>
+      <w:r>
+        <w:rPr>
+          <w:rFonts w:ascii="Arial" w:hAnsi="Arial" w:cs="Arial"/>
+          <w:b/>
+          <w:sz w:val="24"/>
+          <w:szCs w:val="20"/>
+        </w:rPr>
+        <w:t>4.3 Geometrische Transformation</w:t>
+      </w:r>
+    </w:p>
+    <w:p>
+      <w:pPr>
+        <w:spacing w:line="288" w:lineRule="auto"/>
+        <w:ind w:left="340" w:right="340"/>
+        <w:jc w:val="both"/>
+        <w:rPr>
+          <w:rFonts w:ascii="Arial" w:hAnsi="Arial" w:cs="Arial"/>
+          <w:b/>
+          <w:szCs w:val="20"/>
+        </w:rPr>
+      </w:pPr>
+    </w:p>
+    <w:p>
+      <w:pPr>
+        <w:spacing w:line="288" w:lineRule="auto"/>
+        <w:ind w:left="340" w:right="340"/>
+        <w:jc w:val="both"/>
+        <w:rPr>
+          <w:rFonts w:ascii="Arial" w:hAnsi="Arial" w:cs="Arial"/>
+        </w:rPr>
+      </w:pPr>
+      <w:r>
+        <w:rPr>
+          <w:rFonts w:ascii="Arial" w:hAnsi="Arial" w:cs="Arial"/>
+        </w:rPr>
+        <w:t>Bei der geometrischen Transformation m</w:t>
+      </w:r>
+      <w:r>
+        <w:rPr>
+          <w:rFonts w:ascii="Arial" w:hAnsi="Arial" w:cs="Arial"/>
+        </w:rPr>
+        <w:t>ü</w:t>
+      </w:r>
+      <w:r>
+        <w:rPr>
+          <w:rFonts w:ascii="Arial" w:hAnsi="Arial" w:cs="Arial"/>
+        </w:rPr>
+        <w:t xml:space="preserve">ssen die Karten separat voneinander transformiert werden. Bei der oberen Karte werden zuerst die Ecken mithilfe einer </w:t>
+      </w:r>
+      <w:proofErr w:type="spellStart"/>
+      <w:r>
+        <w:rPr>
+          <w:rFonts w:ascii="Arial" w:hAnsi="Arial" w:cs="Arial"/>
+        </w:rPr>
+        <w:t>Boundingbox</w:t>
+      </w:r>
+      <w:proofErr w:type="spellEnd"/>
+      <w:r>
+        <w:rPr>
+          <w:rFonts w:ascii="Arial" w:hAnsi="Arial" w:cs="Arial"/>
+        </w:rPr>
+        <w:t xml:space="preserve"> bestimmt. Ein Algorithmus geht die Seiten der </w:t>
+      </w:r>
+      <w:proofErr w:type="spellStart"/>
+      <w:r>
+        <w:rPr>
+          <w:rFonts w:ascii="Arial" w:hAnsi="Arial" w:cs="Arial"/>
+        </w:rPr>
+        <w:t>Boundingbox</w:t>
+      </w:r>
+      <w:proofErr w:type="spellEnd"/>
+      <w:r>
+        <w:rPr>
+          <w:rFonts w:ascii="Arial" w:hAnsi="Arial" w:cs="Arial"/>
+        </w:rPr>
+        <w:t xml:space="preserve"> entlang und bestimmt die Koordinaten der Ecken.</w:t>
+      </w:r>
+    </w:p>
+    <w:p>
+      <w:pPr>
+        <w:spacing w:line="288" w:lineRule="auto"/>
+        <w:ind w:left="340" w:right="340"/>
+        <w:jc w:val="both"/>
+        <w:rPr>
+          <w:rFonts w:ascii="Arial" w:hAnsi="Arial" w:cs="Arial"/>
+        </w:rPr>
+      </w:pPr>
+    </w:p>
+    <w:p>
+      <w:pPr>
+        <w:spacing w:line="288" w:lineRule="auto"/>
+        <w:ind w:left="340" w:right="340"/>
+        <w:jc w:val="both"/>
+        <w:rPr>
+          <w:rFonts w:ascii="Arial" w:hAnsi="Arial" w:cs="Arial"/>
+        </w:rPr>
+      </w:pPr>
+      <w:r>
+        <w:rPr>
+          <w:rFonts w:ascii="Arial" w:hAnsi="Arial" w:cs="Arial"/>
+          <w:noProof/>
+        </w:rPr>
+        <w:drawing>
+          <wp:anchor distT="0" distB="0" distL="114300" distR="114300" simplePos="0" relativeHeight="251661312" behindDoc="0" locked="0" layoutInCell="1" allowOverlap="1" wp14:anchorId="68A3F61B" wp14:editId="752554F4">
+            <wp:simplePos x="0" y="0"/>
+            <wp:positionH relativeFrom="margin">
+              <wp:posOffset>219900</wp:posOffset>
+            </wp:positionH>
+            <wp:positionV relativeFrom="paragraph">
+              <wp:posOffset>984885</wp:posOffset>
+            </wp:positionV>
+            <wp:extent cx="2646045" cy="2432050"/>
+            <wp:effectExtent l="0" t="0" r="1905" b="6350"/>
+            <wp:wrapSquare wrapText="bothSides"/>
+            <wp:docPr id="11" name="Grafik 11"/>
+            <wp:cNvGraphicFramePr>
+              <a:graphicFrameLocks xmlns:a="http://schemas.openxmlformats.org/drawingml/2006/main" noChangeAspect="1"/>
+            </wp:cNvGraphicFramePr>
+            <a:graphic xmlns:a="http://schemas.openxmlformats.org/drawingml/2006/main">
+              <a:graphicData uri="http://schemas.openxmlformats.org/drawingml/2006/picture">
+                <pic:pic xmlns:pic="http://schemas.openxmlformats.org/drawingml/2006/picture">
+                  <pic:nvPicPr>
+                    <pic:cNvPr id="1" name=""/>
+                    <pic:cNvPicPr/>
+                  </pic:nvPicPr>
+                  <pic:blipFill>
+                    <a:blip r:embed="rId9">
+                      <a:extLst>
+                        <a:ext uri="{28A0092B-C50C-407E-A947-70E740481C1C}">
+                          <a14:useLocalDpi xmlns:a14="http://schemas.microsoft.com/office/drawing/2010/main" val="0"/>
+                        </a:ext>
+                      </a:extLst>
+                    </a:blip>
+                    <a:stretch>
+                      <a:fillRect/>
+                    </a:stretch>
+                  </pic:blipFill>
+                  <pic:spPr>
+                    <a:xfrm>
+                      <a:off x="0" y="0"/>
+                      <a:ext cx="2646045" cy="2432050"/>
+                    </a:xfrm>
+                    <a:prstGeom prst="rect">
+                      <a:avLst/>
+                    </a:prstGeom>
+                  </pic:spPr>
+                </pic:pic>
+              </a:graphicData>
+            </a:graphic>
+            <wp14:sizeRelH relativeFrom="margin">
+              <wp14:pctWidth>0</wp14:pctWidth>
+            </wp14:sizeRelH>
+            <wp14:sizeRelV relativeFrom="margin">
+              <wp14:pctHeight>0</wp14:pctHeight>
+            </wp14:sizeRelV>
+          </wp:anchor>
+        </w:drawing>
+      </w:r>
+      <w:r>
+        <w:rPr>
+          <w:rFonts w:ascii="Arial" w:hAnsi="Arial" w:cs="Arial"/>
+          <w:noProof/>
+        </w:rPr>
+        <w:drawing>
+          <wp:anchor distT="0" distB="0" distL="114300" distR="114300" simplePos="0" relativeHeight="251635712" behindDoc="1" locked="0" layoutInCell="1" allowOverlap="1" wp14:anchorId="40727C8D" wp14:editId="0321135B">
+            <wp:simplePos x="0" y="0"/>
+            <wp:positionH relativeFrom="margin">
+              <wp:posOffset>3084195</wp:posOffset>
+            </wp:positionH>
+            <wp:positionV relativeFrom="paragraph">
+              <wp:posOffset>994410</wp:posOffset>
+            </wp:positionV>
+            <wp:extent cx="2432050" cy="2413635"/>
+            <wp:effectExtent l="0" t="0" r="6350" b="5715"/>
+            <wp:wrapTight wrapText="bothSides">
+              <wp:wrapPolygon edited="0">
+                <wp:start x="0" y="0"/>
+                <wp:lineTo x="0" y="21481"/>
+                <wp:lineTo x="21487" y="21481"/>
+                <wp:lineTo x="21487" y="0"/>
+                <wp:lineTo x="0" y="0"/>
+              </wp:wrapPolygon>
+            </wp:wrapTight>
+            <wp:docPr id="14" name="Grafik 14"/>
+            <wp:cNvGraphicFramePr>
+              <a:graphicFrameLocks xmlns:a="http://schemas.openxmlformats.org/drawingml/2006/main" noChangeAspect="1"/>
+            </wp:cNvGraphicFramePr>
+            <a:graphic xmlns:a="http://schemas.openxmlformats.org/drawingml/2006/main">
+              <a:graphicData uri="http://schemas.openxmlformats.org/drawingml/2006/picture">
+                <pic:pic xmlns:pic="http://schemas.openxmlformats.org/drawingml/2006/picture">
+                  <pic:nvPicPr>
+                    <pic:cNvPr id="1" name=""/>
+                    <pic:cNvPicPr/>
+                  </pic:nvPicPr>
+                  <pic:blipFill>
+                    <a:blip r:embed="rId10">
+                      <a:extLst>
+                        <a:ext uri="{28A0092B-C50C-407E-A947-70E740481C1C}">
+                          <a14:useLocalDpi xmlns:a14="http://schemas.microsoft.com/office/drawing/2010/main" val="0"/>
+                        </a:ext>
+                      </a:extLst>
+                    </a:blip>
+                    <a:stretch>
+                      <a:fillRect/>
+                    </a:stretch>
+                  </pic:blipFill>
+                  <pic:spPr>
+                    <a:xfrm>
+                      <a:off x="0" y="0"/>
+                      <a:ext cx="2432050" cy="2413635"/>
+                    </a:xfrm>
+                    <a:prstGeom prst="rect">
+                      <a:avLst/>
+                    </a:prstGeom>
+                  </pic:spPr>
+                </pic:pic>
+              </a:graphicData>
+            </a:graphic>
+            <wp14:sizeRelH relativeFrom="margin">
+              <wp14:pctWidth>0</wp14:pctWidth>
+            </wp14:sizeRelH>
+            <wp14:sizeRelV relativeFrom="margin">
+              <wp14:pctHeight>0</wp14:pctHeight>
+            </wp14:sizeRelV>
+          </wp:anchor>
+        </w:drawing>
+      </w:r>
+      <w:r>
+        <w:rPr>
+          <w:noProof/>
+        </w:rPr>
+        <mc:AlternateContent>
+          <mc:Choice Requires="wps">
+            <w:drawing>
+              <wp:anchor distT="0" distB="0" distL="114300" distR="114300" simplePos="0" relativeHeight="251671552" behindDoc="0" locked="0" layoutInCell="1" allowOverlap="1" wp14:anchorId="6C246D29" wp14:editId="4C7CBE79">
+                <wp:simplePos x="0" y="0"/>
+                <wp:positionH relativeFrom="column">
+                  <wp:posOffset>-1270</wp:posOffset>
+                </wp:positionH>
+                <wp:positionV relativeFrom="paragraph">
+                  <wp:posOffset>3519170</wp:posOffset>
+                </wp:positionV>
+                <wp:extent cx="2911475" cy="635"/>
+                <wp:effectExtent l="0" t="0" r="0" b="0"/>
+                <wp:wrapSquare wrapText="bothSides"/>
+                <wp:docPr id="9" name="Textfeld 9"/>
+                <wp:cNvGraphicFramePr/>
+                <a:graphic xmlns:a="http://schemas.openxmlformats.org/drawingml/2006/main">
+                  <a:graphicData uri="http://schemas.microsoft.com/office/word/2010/wordprocessingShape">
+                    <wps:wsp>
+                      <wps:cNvSpPr txBox="1"/>
+                      <wps:spPr>
+                        <a:xfrm>
+                          <a:off x="0" y="0"/>
+                          <a:ext cx="2911475" cy="635"/>
+                        </a:xfrm>
+                        <a:prstGeom prst="rect">
+                          <a:avLst/>
+                        </a:prstGeom>
+                        <a:solidFill>
+                          <a:prstClr val="white"/>
+                        </a:solidFill>
+                        <a:ln>
+                          <a:noFill/>
+                        </a:ln>
+                      </wps:spPr>
+                      <wps:txbx>
+                        <w:txbxContent>
+                          <w:p>
+                            <w:pPr>
+                              <w:pStyle w:val="Beschriftung"/>
+                              <w:jc w:val="center"/>
+                              <w:rPr>
+                                <w:rFonts w:ascii="Arial" w:hAnsi="Arial" w:cs="Arial"/>
+                                <w:noProof/>
+                              </w:rPr>
+                            </w:pPr>
+                            <w:r>
+                              <w:t>Figure 5 -</w:t>
+                            </w:r>
+                            <w:r>
+                              <w:t xml:space="preserve"> rechte Ecke oben</w:t>
+                            </w:r>
+                          </w:p>
+                        </w:txbxContent>
+                      </wps:txbx>
+                      <wps:bodyPr rot="0" spcFirstLastPara="0" vertOverflow="overflow" horzOverflow="overflow" vert="horz" wrap="square" lIns="0" tIns="0" rIns="0" bIns="0" numCol="1" spcCol="0" rtlCol="0" fromWordArt="0" anchor="t" anchorCtr="0" forceAA="0" compatLnSpc="1">
+                        <a:prstTxWarp prst="textNoShape">
+                          <a:avLst/>
+                        </a:prstTxWarp>
+                        <a:spAutoFit/>
+                      </wps:bodyPr>
+                    </wps:wsp>
+                  </a:graphicData>
+                </a:graphic>
+              </wp:anchor>
+            </w:drawing>
+          </mc:Choice>
+          <mc:Fallback>
+            <w:pict>
+              <v:shape w14:anchorId="6C246D29" id="Textfeld 9" o:spid="_x0000_s1030" type="#_x0000_t202" style="position:absolute;left:0;text-align:left;margin-left:-.1pt;margin-top:277.1pt;width:229.25pt;height:.05pt;z-index:251671552;visibility:visible;mso-wrap-style:square;mso-wrap-distance-left:9pt;mso-wrap-distance-top:0;mso-wrap-distance-right:9pt;mso-wrap-distance-bottom:0;mso-position-horizontal:absolute;mso-position-horizontal-relative:text;mso-position-vertical:absolute;mso-position-vertical-relative:text;v-text-anchor:top" o:gfxdata="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" stroked="f">
+                <v:textbox style="mso-fit-shape-to-text:t" inset="0,0,0,0">
+                  <w:txbxContent>
+                    <w:p>
+                      <w:pPr>
+                        <w:pStyle w:val="Beschriftung"/>
+                        <w:jc w:val="center"/>
+                        <w:rPr>
+                          <w:rFonts w:ascii="Arial" w:hAnsi="Arial" w:cs="Arial"/>
+                          <w:noProof/>
+                        </w:rPr>
+                      </w:pPr>
+                      <w:r>
+                        <w:t>Figure 5 -</w:t>
+                      </w:r>
+                      <w:r>
+                        <w:t xml:space="preserve"> rechte Ecke oben</w:t>
+                      </w:r>
+                    </w:p>
+                  </w:txbxContent>
+                </v:textbox>
+                <w10:wrap type="square"/>
+              </v:shape>
+            </w:pict>
+          </mc:Fallback>
+        </mc:AlternateContent>
+      </w:r>
+      <w:r>
+        <w:rPr>
+          <w:noProof/>
+        </w:rPr>
+        <mc:AlternateContent>
+          <mc:Choice Requires="wps">
+            <w:drawing>
+              <wp:anchor distT="0" distB="0" distL="114300" distR="114300" simplePos="0" relativeHeight="251688960" behindDoc="0" locked="0" layoutInCell="1" allowOverlap="1" wp14:anchorId="50AFB75B" wp14:editId="0019EF0F">
+                <wp:simplePos x="0" y="0"/>
+                <wp:positionH relativeFrom="column">
+                  <wp:posOffset>-1270</wp:posOffset>
+                </wp:positionH>
+                <wp:positionV relativeFrom="paragraph">
+                  <wp:posOffset>3519170</wp:posOffset>
+                </wp:positionV>
+                <wp:extent cx="2911475" cy="635"/>
+                <wp:effectExtent l="0" t="0" r="0" b="0"/>
+                <wp:wrapSquare wrapText="bothSides"/>
+                <wp:docPr id="21" name="Textfeld 21"/>
+                <wp:cNvGraphicFramePr/>
+                <a:graphic xmlns:a="http://schemas.openxmlformats.org/drawingml/2006/main">
+                  <a:graphicData uri="http://schemas.microsoft.com/office/word/2010/wordprocessingShape">
+                    <wps:wsp>
+                      <wps:cNvSpPr txBox="1"/>
+                      <wps:spPr>
+                        <a:xfrm>
+                          <a:off x="0" y="0"/>
+                          <a:ext cx="2911475" cy="635"/>
+                        </a:xfrm>
+                        <a:prstGeom prst="rect">
+                          <a:avLst/>
+                        </a:prstGeom>
+                        <a:solidFill>
+                          <a:prstClr val="white"/>
+                        </a:solidFill>
+                        <a:ln>
+                          <a:noFill/>
+                        </a:ln>
+                      </wps:spPr>
+                      <wps:txbx>
+                        <w:txbxContent>
+                          <w:p>
+                            <w:pPr>
+                              <w:pStyle w:val="Beschriftung"/>
+                              <w:jc w:val="center"/>
+                              <w:rPr>
+                                <w:noProof/>
+                              </w:rPr>
+                            </w:pPr>
+                            <w:r>
+                              <w:t xml:space="preserve">Figure </w:t>
+                            </w:r>
+                            <w:fldSimple w:instr=" SEQ Figure \* ARABIC ">
+                              <w:r>
+                                <w:rPr>
+                                  <w:noProof/>
+                                </w:rPr>
+                                <w:t>5</w:t>
+                              </w:r>
+                            </w:fldSimple>
+                            <w:r>
+                              <w:t xml:space="preserve"> – rechte Ecke oben</w:t>
+                            </w:r>
+                          </w:p>
+                        </w:txbxContent>
+                      </wps:txbx>
+                      <wps:bodyPr rot="0" spcFirstLastPara="0" vertOverflow="overflow" horzOverflow="overflow" vert="horz" wrap="square" lIns="0" tIns="0" rIns="0" bIns="0" numCol="1" spcCol="0" rtlCol="0" fromWordArt="0" anchor="t" anchorCtr="0" forceAA="0" compatLnSpc="1">
+                        <a:prstTxWarp prst="textNoShape">
+                          <a:avLst/>
+                        </a:prstTxWarp>
+                        <a:spAutoFit/>
+                      </wps:bodyPr>
+                    </wps:wsp>
+                  </a:graphicData>
+                </a:graphic>
+              </wp:anchor>
+            </w:drawing>
+          </mc:Choice>
+          <mc:Fallback>
+            <w:pict>
+              <v:shape w14:anchorId="50AFB75B" id="Textfeld 21" o:spid="_x0000_s1031" type="#_x0000_t202" style="position:absolute;left:0;text-align:left;margin-left:-.1pt;margin-top:277.1pt;width:229.25pt;height:.05pt;z-index:251688960;visibility:visible;mso-wrap-style:square;mso-wrap-distance-left:9pt;mso-wrap-distance-top:0;mso-wrap-distance-right:9pt;mso-wrap-distance-bottom:0;mso-position-horizontal:absolute;mso-position-horizontal-relative:text;mso-position-vertical:absolute;mso-position-vertical-relative:text;v-text-anchor:top" o:gfxdata="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" stroked="f">
+                <v:textbox style="mso-fit-shape-to-text:t" inset="0,0,0,0">
+                  <w:txbxContent>
+                    <w:p>
+                      <w:pPr>
+                        <w:pStyle w:val="Beschriftung"/>
+                        <w:jc w:val="center"/>
+                        <w:rPr>
+                          <w:noProof/>
+                        </w:rPr>
+                      </w:pPr>
+                      <w:r>
+                        <w:t xml:space="preserve">Figure </w:t>
+                      </w:r>
+                      <w:fldSimple w:instr=" SEQ Figure \* ARABIC ">
+                        <w:r>
+                          <w:rPr>
+                            <w:noProof/>
+                          </w:rPr>
+                          <w:t>5</w:t>
+                        </w:r>
+                      </w:fldSimple>
+                      <w:r>
+                        <w:t xml:space="preserve"> – rechte Ecke oben</w:t>
+                      </w:r>
+                    </w:p>
+                  </w:txbxContent>
+                </v:textbox>
+                <w10:wrap type="square"/>
+              </v:shape>
+            </w:pict>
+          </mc:Fallback>
+        </mc:AlternateContent>
+      </w:r>
+      <w:r>
+        <w:rPr>
+          <w:noProof/>
+        </w:rPr>
+        <mc:AlternateContent>
+          <mc:Choice Requires="wps">
+            <w:drawing>
+              <wp:anchor distT="0" distB="0" distL="114300" distR="114300" simplePos="0" relativeHeight="251681792" behindDoc="1" locked="0" layoutInCell="1" allowOverlap="1" wp14:anchorId="34390B1A" wp14:editId="0B6BC508">
+                <wp:simplePos x="0" y="0"/>
+                <wp:positionH relativeFrom="column">
+                  <wp:posOffset>3073400</wp:posOffset>
+                </wp:positionH>
+                <wp:positionV relativeFrom="paragraph">
+                  <wp:posOffset>3509645</wp:posOffset>
+                </wp:positionV>
+                <wp:extent cx="2676525" cy="635"/>
+                <wp:effectExtent l="0" t="0" r="0" b="0"/>
+                <wp:wrapTight wrapText="bothSides">
+                  <wp:wrapPolygon edited="0">
+                    <wp:start x="0" y="0"/>
+                    <wp:lineTo x="0" y="21600"/>
+                    <wp:lineTo x="21600" y="21600"/>
+                    <wp:lineTo x="21600" y="0"/>
+                  </wp:wrapPolygon>
+                </wp:wrapTight>
+                <wp:docPr id="10" name="Textfeld 10"/>
+                <wp:cNvGraphicFramePr/>
+                <a:graphic xmlns:a="http://schemas.openxmlformats.org/drawingml/2006/main">
+                  <a:graphicData uri="http://schemas.microsoft.com/office/word/2010/wordprocessingShape">
+                    <wps:wsp>
+                      <wps:cNvSpPr txBox="1"/>
+                      <wps:spPr>
+                        <a:xfrm>
+                          <a:off x="0" y="0"/>
+                          <a:ext cx="2676525" cy="635"/>
+                        </a:xfrm>
+                        <a:prstGeom prst="rect">
+                          <a:avLst/>
+                        </a:prstGeom>
+                        <a:solidFill>
+                          <a:prstClr val="white"/>
+                        </a:solidFill>
+                        <a:ln>
+                          <a:noFill/>
+                        </a:ln>
+                      </wps:spPr>
+                      <wps:txbx>
+                        <w:txbxContent>
+                          <w:p>
+                            <w:pPr>
+                              <w:pStyle w:val="Beschriftung"/>
+                              <w:jc w:val="center"/>
+                              <w:rPr>
+                                <w:noProof/>
+                              </w:rPr>
+                            </w:pPr>
+                            <w:r>
+                              <w:t>Figure</w:t>
+                            </w:r>
+                            <w:r>
+                              <w:t xml:space="preserve"> </w:t>
+                            </w:r>
+                            <w:r>
+                              <w:t>6 -</w:t>
+                            </w:r>
+                            <w:r>
+                              <w:t xml:space="preserve"> linke Ecke oben</w:t>
+                            </w:r>
+                          </w:p>
+                        </w:txbxContent>
+                      </wps:txbx>
+                      <wps:bodyPr rot="0" spcFirstLastPara="0" vertOverflow="overflow" horzOverflow="overflow" vert="horz" wrap="square" lIns="0" tIns="0" rIns="0" bIns="0" numCol="1" spcCol="0" rtlCol="0" fromWordArt="0" anchor="t" anchorCtr="0" forceAA="0" compatLnSpc="1">
+                        <a:prstTxWarp prst="textNoShape">
+                          <a:avLst/>
+                        </a:prstTxWarp>
+                        <a:spAutoFit/>
+                      </wps:bodyPr>
+                    </wps:wsp>
+                  </a:graphicData>
+                </a:graphic>
+              </wp:anchor>
+            </w:drawing>
+          </mc:Choice>
+          <mc:Fallback>
+            <w:pict>
+              <v:shape w14:anchorId="34390B1A" id="Textfeld 10" o:spid="_x0000_s1032" type="#_x0000_t202" style="position:absolute;left:0;text-align:left;margin-left:242pt;margin-top:276.35pt;width:210.75pt;height:.05pt;z-index:-251634688;visibility:visible;mso-wrap-style:square;mso-wrap-distance-left:9pt;mso-wrap-distance-top:0;mso-wrap-distance-right:9pt;mso-wrap-distance-bottom:0;mso-position-horizontal:absolute;mso-position-horizontal-relative:text;mso-position-vertical:absolute;mso-position-vertical-relative:text;v-text-anchor:top" o:gfxdata="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" stroked="f">
+                <v:textbox style="mso-fit-shape-to-text:t" inset="0,0,0,0">
+                  <w:txbxContent>
+                    <w:p>
+                      <w:pPr>
+                        <w:pStyle w:val="Beschriftung"/>
+                        <w:jc w:val="center"/>
+                        <w:rPr>
+                          <w:noProof/>
+                        </w:rPr>
+                      </w:pPr>
+                      <w:r>
+                        <w:t>Figure</w:t>
+                      </w:r>
+                      <w:r>
+                        <w:t xml:space="preserve"> </w:t>
+                      </w:r>
+                      <w:r>
+                        <w:t>6 -</w:t>
+                      </w:r>
+                      <w:r>
+                        <w:t xml:space="preserve"> linke Ecke oben</w:t>
+                      </w:r>
+                    </w:p>
+                  </w:txbxContent>
+                </v:textbox>
+                <w10:wrap type="tight"/>
+              </v:shape>
+            </w:pict>
+          </mc:Fallback>
+        </mc:AlternateContent>
+      </w:r>
+      <w:r>
+        <w:rPr>
+          <w:noProof/>
+        </w:rPr>
+        <mc:AlternateContent>
+          <mc:Choice Requires="wps">
+            <w:drawing>
+              <wp:anchor distT="0" distB="0" distL="114300" distR="114300" simplePos="0" relativeHeight="251696128" behindDoc="1" locked="0" layoutInCell="1" allowOverlap="1" wp14:anchorId="02DCD4B7" wp14:editId="6CD93184">
+                <wp:simplePos x="0" y="0"/>
+                <wp:positionH relativeFrom="column">
+                  <wp:posOffset>3073400</wp:posOffset>
+                </wp:positionH>
+                <wp:positionV relativeFrom="paragraph">
+                  <wp:posOffset>3509645</wp:posOffset>
+                </wp:positionV>
+                <wp:extent cx="2676525" cy="635"/>
+                <wp:effectExtent l="0" t="0" r="0" b="0"/>
+                <wp:wrapTight wrapText="bothSides">
+                  <wp:wrapPolygon edited="0">
+                    <wp:start x="0" y="0"/>
+                    <wp:lineTo x="0" y="21600"/>
+                    <wp:lineTo x="21600" y="21600"/>
+                    <wp:lineTo x="21600" y="0"/>
+                  </wp:wrapPolygon>
+                </wp:wrapTight>
+                <wp:docPr id="22" name="Textfeld 22"/>
+                <wp:cNvGraphicFramePr/>
+                <a:graphic xmlns:a="http://schemas.openxmlformats.org/drawingml/2006/main">
+                  <a:graphicData uri="http://schemas.microsoft.com/office/word/2010/wordprocessingShape">
+                    <wps:wsp>
+                      <wps:cNvSpPr txBox="1"/>
+                      <wps:spPr>
+                        <a:xfrm>
+                          <a:off x="0" y="0"/>
+                          <a:ext cx="2676525" cy="635"/>
+                        </a:xfrm>
+                        <a:prstGeom prst="rect">
+                          <a:avLst/>
+                        </a:prstGeom>
+                        <a:solidFill>
+                          <a:prstClr val="white"/>
+                        </a:solidFill>
+                        <a:ln>
+                          <a:noFill/>
+                        </a:ln>
+                      </wps:spPr>
+                      <wps:txbx>
+                        <w:txbxContent>
+                          <w:p>
+                            <w:pPr>
+                              <w:pStyle w:val="Beschriftung"/>
+                              <w:jc w:val="center"/>
+                              <w:rPr>
+                                <w:noProof/>
+                              </w:rPr>
+                            </w:pPr>
+                            <w:r>
+                              <w:t xml:space="preserve">Figure </w:t>
+                            </w:r>
+                            <w:fldSimple w:instr=" SEQ Figure \* ARABIC ">
+                              <w:r>
+                                <w:rPr>
+                                  <w:noProof/>
+                                </w:rPr>
+                                <w:t>6</w:t>
+                              </w:r>
+                            </w:fldSimple>
+                            <w:r>
+                              <w:t xml:space="preserve"> – linke Ecke oben</w:t>
+                            </w:r>
+                          </w:p>
+                        </w:txbxContent>
+                      </wps:txbx>
+                      <wps:bodyPr rot="0" spcFirstLastPara="0" vertOverflow="overflow" horzOverflow="overflow" vert="horz" wrap="square" lIns="0" tIns="0" rIns="0" bIns="0" numCol="1" spcCol="0" rtlCol="0" fromWordArt="0" anchor="t" anchorCtr="0" forceAA="0" compatLnSpc="1">
+                        <a:prstTxWarp prst="textNoShape">
+                          <a:avLst/>
+                        </a:prstTxWarp>
+                        <a:spAutoFit/>
+                      </wps:bodyPr>
+                    </wps:wsp>
+                  </a:graphicData>
+                </a:graphic>
+              </wp:anchor>
+            </w:drawing>
+          </mc:Choice>
+          <mc:Fallback>
+            <w:pict>
+              <v:shape w14:anchorId="02DCD4B7" id="Textfeld 22" o:spid="_x0000_s1033" type="#_x0000_t202" style="position:absolute;left:0;text-align:left;margin-left:242pt;margin-top:276.35pt;width:210.75pt;height:.05pt;z-index:-251620352;visibility:visible;mso-wrap-style:square;mso-wrap-distance-left:9pt;mso-wrap-distance-top:0;mso-wrap-distance-right:9pt;mso-wrap-distance-bottom:0;mso-position-horizontal:absolute;mso-position-horizontal-relative:text;mso-position-vertical:absolute;mso-position-vertical-relative:text;v-text-anchor:top" o:gfxdata="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" stroked="f">
+                <v:textbox style="mso-fit-shape-to-text:t" inset="0,0,0,0">
+                  <w:txbxContent>
+                    <w:p>
+                      <w:pPr>
+                        <w:pStyle w:val="Beschriftung"/>
+                        <w:jc w:val="center"/>
+                        <w:rPr>
+                          <w:noProof/>
+                        </w:rPr>
+                      </w:pPr>
+                      <w:r>
+                        <w:t xml:space="preserve">Figure </w:t>
+                      </w:r>
+                      <w:fldSimple w:instr=" SEQ Figure \* ARABIC ">
+                        <w:r>
+                          <w:rPr>
+                            <w:noProof/>
+                          </w:rPr>
+                          <w:t>6</w:t>
+                        </w:r>
+                      </w:fldSimple>
+                      <w:r>
+                        <w:t xml:space="preserve"> – linke Ecke oben</w:t>
+                      </w:r>
+                    </w:p>
+                  </w:txbxContent>
+                </v:textbox>
+                <w10:wrap type="tight"/>
+              </v:shape>
+            </w:pict>
+          </mc:Fallback>
+        </mc:AlternateContent>
+      </w:r>
+      <w:r>
+        <w:rPr>
+          <w:rFonts w:ascii="Arial" w:hAnsi="Arial" w:cs="Arial"/>
+        </w:rPr>
+        <w:t xml:space="preserve">Zusätzlich zu den Eckpunkten werden vier weitere Zielkoordinaten benötigt, eine Spielkarte hat ein Verhältnis von 5:8 daraus bilden wir die Basis für die Zielkoordinaten. Bei der Bestimmung der Zielkoordinaten wird zwischen zwei Fällen unterschieden und zwar ob die obere Ecke in die linke oder rechte Hälfte hin transformiert werden muss. </w:t>
+      </w:r>
+    </w:p>
+    <w:p>
+      <w:pPr>
+        <w:spacing w:line="288" w:lineRule="auto"/>
+        <w:ind w:left="340" w:right="340"/>
+        <w:jc w:val="both"/>
+        <w:rPr>
+          <w:rFonts w:ascii="Arial" w:hAnsi="Arial" w:cs="Arial"/>
+        </w:rPr>
+      </w:pPr>
+      <w:r>
+        <w:rPr>
+          <w:rFonts w:ascii="Arial" w:hAnsi="Arial" w:cs="Arial"/>
+        </w:rPr>
+        <w:t>Um die richtigen Zielkoordinaten zu bestimmen, wird als nächstes die Distanz zwischen der oberen und der linken bzw. der rechten Ecke bestimmt. Da die Karte</w:t>
+      </w:r>
+      <w:r>
+        <w:rPr>
+          <w:rFonts w:ascii="Arial" w:hAnsi="Arial" w:cs="Arial"/>
+        </w:rPr>
+        <w:t>n</w:t>
+      </w:r>
+      <w:r>
+        <w:rPr>
+          <w:rFonts w:ascii="Arial" w:hAnsi="Arial" w:cs="Arial"/>
+        </w:rPr>
+        <w:t xml:space="preserve"> ein Seitenverhältnis von 5:8 besitz</w:t>
+      </w:r>
+      <w:r>
+        <w:rPr>
+          <w:rFonts w:ascii="Arial" w:hAnsi="Arial" w:cs="Arial"/>
+        </w:rPr>
+        <w:t>en</w:t>
+      </w:r>
+      <w:r>
+        <w:rPr>
+          <w:rFonts w:ascii="Arial" w:hAnsi="Arial" w:cs="Arial"/>
+        </w:rPr>
+        <w:t>, lässt sich damit die Orientierung der Karte bestimmen.</w:t>
+      </w:r>
+      <w:r>
+        <w:rPr>
+          <w:rFonts w:ascii="Arial" w:hAnsi="Arial" w:cs="Arial"/>
+        </w:rPr>
+        <w:t xml:space="preserve"> Wenn die Distanz zwischen der oberen und linken Ecke kürzer als die Distanz zwischen der oberen und rechten Ecke ist (</w:t>
+      </w:r>
+      <w:r>
+        <w:rPr>
+          <w:rFonts w:ascii="Arial" w:hAnsi="Arial" w:cs="Arial"/>
+        </w:rPr>
+        <w:t>Figure</w:t>
+      </w:r>
+      <w:r>
+        <w:rPr>
+          <w:rFonts w:ascii="Arial" w:hAnsi="Arial" w:cs="Arial"/>
+        </w:rPr>
+        <w:t xml:space="preserve"> </w:t>
+      </w:r>
+      <w:r>
+        <w:rPr>
+          <w:rFonts w:ascii="Arial" w:hAnsi="Arial" w:cs="Arial"/>
+        </w:rPr>
+        <w:t>5</w:t>
+      </w:r>
+      <w:r>
+        <w:rPr>
+          <w:rFonts w:ascii="Arial" w:hAnsi="Arial" w:cs="Arial"/>
+        </w:rPr>
+        <w:t xml:space="preserve">) muss die linke Ecke an der Position (0, 0) transformiert werden. Wenn die Distanz länger ist (Figure </w:t>
+      </w:r>
+      <w:r>
+        <w:rPr>
+          <w:rFonts w:ascii="Arial" w:hAnsi="Arial" w:cs="Arial"/>
+        </w:rPr>
+        <w:t>6</w:t>
+      </w:r>
+      <w:r>
+        <w:rPr>
+          <w:rFonts w:ascii="Arial" w:hAnsi="Arial" w:cs="Arial"/>
+        </w:rPr>
+        <w:t xml:space="preserve">) muss die obere Ecke an die Position </w:t>
+      </w:r>
+    </w:p>
+    <w:p>
+      <w:pPr>
+        <w:spacing w:line="288" w:lineRule="auto"/>
+        <w:ind w:left="340" w:right="340"/>
+        <w:jc w:val="both"/>
+        <w:rPr>
+          <w:rFonts w:ascii="Arial" w:hAnsi="Arial" w:cs="Arial"/>
+        </w:rPr>
+      </w:pPr>
+      <w:r>
+        <w:rPr>
+          <w:rFonts w:ascii="Arial" w:hAnsi="Arial" w:cs="Arial"/>
+        </w:rPr>
+        <w:t>(0, 0) transformiert werden.</w:t>
+      </w:r>
+    </w:p>
+    <w:p>
+      <w:pPr>
+        <w:spacing w:line="288" w:lineRule="auto"/>
+        <w:ind w:left="340" w:right="340"/>
+        <w:jc w:val="both"/>
+        <w:rPr>
+          <w:rFonts w:ascii="Arial" w:hAnsi="Arial" w:cs="Arial"/>
+        </w:rPr>
+      </w:pPr>
+    </w:p>
+    <w:p>
+      <w:pPr>
+        <w:spacing w:line="288" w:lineRule="auto"/>
+        <w:ind w:left="340" w:right="340"/>
+        <w:jc w:val="both"/>
+        <w:rPr>
+          <w:rFonts w:ascii="Arial" w:hAnsi="Arial" w:cs="Arial"/>
+        </w:rPr>
+      </w:pPr>
+      <w:r>
+        <w:rPr>
+          <w:rFonts w:ascii="Arial" w:hAnsi="Arial" w:cs="Arial"/>
+        </w:rPr>
+        <w:t xml:space="preserve">Als nächstes werden die Eckpunkte und Zielkoordinaten als Parameter an die Funktion </w:t>
+      </w:r>
+      <w:proofErr w:type="spellStart"/>
+      <w:r>
+        <w:rPr>
+          <w:rFonts w:ascii="Arial" w:hAnsi="Arial" w:cs="Arial"/>
+        </w:rPr>
+        <w:t>gettform.m</w:t>
+      </w:r>
+      <w:proofErr w:type="spellEnd"/>
+      <w:r>
+        <w:rPr>
+          <w:rFonts w:ascii="Arial" w:hAnsi="Arial" w:cs="Arial"/>
+        </w:rPr>
+        <w:t xml:space="preserve"> übergeben um die Transformationsmatrix zu bestimmen. Die Matrix wird mithilfe des DLT-Algorithmus (</w:t>
+      </w:r>
+      <w:proofErr w:type="spellStart"/>
+      <w:r>
+        <w:rPr>
+          <w:rFonts w:ascii="Arial" w:hAnsi="Arial" w:cs="Arial"/>
+        </w:rPr>
+        <w:t>Direct</w:t>
+      </w:r>
+      <w:proofErr w:type="spellEnd"/>
+      <w:r>
+        <w:rPr>
+          <w:rFonts w:ascii="Arial" w:hAnsi="Arial" w:cs="Arial"/>
+        </w:rPr>
+        <w:t xml:space="preserve"> Linear Transformation) ermittelt.</w:t>
+      </w:r>
+    </w:p>
+    <w:p>
+      <w:pPr>
+        <w:spacing w:line="288" w:lineRule="auto"/>
+        <w:ind w:left="340" w:right="340"/>
+        <w:jc w:val="both"/>
+        <w:rPr>
+          <w:rFonts w:ascii="Arial" w:hAnsi="Arial" w:cs="Arial"/>
+        </w:rPr>
+      </w:pPr>
+    </w:p>
+    <w:p>
+      <w:pPr>
+        <w:spacing w:line="288" w:lineRule="auto"/>
+        <w:ind w:left="340" w:right="340"/>
+        <w:jc w:val="both"/>
+        <w:rPr>
+          <w:rFonts w:ascii="Arial" w:hAnsi="Arial" w:cs="Arial"/>
+        </w:rPr>
+      </w:pPr>
+      <w:r>
+        <w:rPr>
+          <w:rFonts w:ascii="Arial" w:hAnsi="Arial" w:cs="Arial"/>
+        </w:rPr>
+        <w:t>Bevor das Bild transformiert wird muss es in einem double Typ umgewandelt werden. Dies ist notwendig da später beim Interpolieren kein uint8 Typ akzeptiert wird.</w:t>
+      </w:r>
+    </w:p>
+    <w:p>
+      <w:pPr>
+        <w:spacing w:line="288" w:lineRule="auto"/>
+        <w:ind w:left="340" w:right="340"/>
+        <w:jc w:val="both"/>
+        <w:rPr>
+          <w:rFonts w:ascii="Arial" w:hAnsi="Arial" w:cs="Arial"/>
+        </w:rPr>
+      </w:pPr>
+    </w:p>
+    <w:p>
+      <w:pPr>
+        <w:spacing w:line="288" w:lineRule="auto"/>
+        <w:ind w:left="340" w:right="340"/>
+        <w:jc w:val="both"/>
+        <w:rPr>
+          <w:rFonts w:ascii="Arial" w:hAnsi="Arial" w:cs="Arial"/>
+        </w:rPr>
+      </w:pPr>
+      <w:r>
+        <w:rPr>
+          <w:rFonts w:ascii="Arial" w:hAnsi="Arial" w:cs="Arial"/>
+        </w:rPr>
+        <w:t xml:space="preserve">Der Funktion </w:t>
+      </w:r>
+      <w:proofErr w:type="spellStart"/>
+      <w:r>
+        <w:rPr>
+          <w:rFonts w:ascii="Arial" w:hAnsi="Arial" w:cs="Arial"/>
+        </w:rPr>
+        <w:t>geotransform.m</w:t>
+      </w:r>
+      <w:proofErr w:type="spellEnd"/>
+      <w:r>
+        <w:rPr>
+          <w:rFonts w:ascii="Arial" w:hAnsi="Arial" w:cs="Arial"/>
+        </w:rPr>
+        <w:t xml:space="preserve"> werden als Parameter das Bild und die Transformationsmatrix übergeben. </w:t>
+      </w:r>
+      <w:bookmarkStart w:id="4" w:name="_GoBack"/>
+      <w:bookmarkEnd w:id="4"/>
+      <w:r>
+        <w:rPr>
+          <w:rFonts w:ascii="Arial" w:hAnsi="Arial" w:cs="Arial"/>
+        </w:rPr>
+        <w:t>Falls es sich beim Bild um ein Graustufenbild handelt wird das Bild ohne Probleme transformiert. Da wir jedoch RGB-Bilder als Input haben müssen alle drei Kanäle einzeln transformiert werden.</w:t>
+      </w:r>
+    </w:p>
+    <w:p>
+      <w:pPr>
+        <w:spacing w:line="288" w:lineRule="auto"/>
+        <w:ind w:left="340" w:right="340"/>
+        <w:jc w:val="both"/>
+        <w:rPr>
+          <w:rFonts w:ascii="Arial" w:hAnsi="Arial" w:cs="Arial"/>
+        </w:rPr>
+      </w:pPr>
+    </w:p>
+    <w:p>
+      <w:pPr>
+        <w:spacing w:line="288" w:lineRule="auto"/>
+        <w:ind w:left="340" w:right="340"/>
+        <w:jc w:val="both"/>
+        <w:rPr>
+          <w:rFonts w:ascii="Arial" w:hAnsi="Arial" w:cs="Arial"/>
+        </w:rPr>
+      </w:pPr>
+      <w:r>
+        <w:rPr>
+          <w:rFonts w:ascii="Arial" w:hAnsi="Arial" w:cs="Arial"/>
+        </w:rPr>
+        <w:t xml:space="preserve">In </w:t>
+      </w:r>
+      <w:proofErr w:type="spellStart"/>
+      <w:r>
+        <w:rPr>
+          <w:rFonts w:ascii="Arial" w:hAnsi="Arial" w:cs="Arial"/>
+        </w:rPr>
+        <w:t>geotransform.m</w:t>
+      </w:r>
+      <w:proofErr w:type="spellEnd"/>
+      <w:r>
+        <w:rPr>
+          <w:rFonts w:ascii="Arial" w:hAnsi="Arial" w:cs="Arial"/>
+        </w:rPr>
+        <w:t xml:space="preserve"> werden als erstes die x- und y-Werte festgelegt welche gleich der Anzahl der Spalten</w:t>
+      </w:r>
+      <w:r>
+        <w:rPr>
+          <w:rFonts w:ascii="Arial" w:hAnsi="Arial" w:cs="Arial"/>
+        </w:rPr>
+        <w:t xml:space="preserve"> </w:t>
+      </w:r>
+      <w:r>
+        <w:rPr>
+          <w:rFonts w:ascii="Arial" w:hAnsi="Arial" w:cs="Arial"/>
+        </w:rPr>
+        <w:t>/</w:t>
+      </w:r>
+      <w:r>
+        <w:rPr>
+          <w:rFonts w:ascii="Arial" w:hAnsi="Arial" w:cs="Arial"/>
+        </w:rPr>
+        <w:t xml:space="preserve"> </w:t>
+      </w:r>
+      <w:r>
+        <w:rPr>
+          <w:rFonts w:ascii="Arial" w:hAnsi="Arial" w:cs="Arial"/>
+        </w:rPr>
+        <w:t xml:space="preserve">Reihen ist. Diese Werte werden der </w:t>
+      </w:r>
+      <w:proofErr w:type="spellStart"/>
+      <w:r>
+        <w:rPr>
+          <w:rFonts w:ascii="Arial" w:hAnsi="Arial" w:cs="Arial"/>
+        </w:rPr>
+        <w:t>meshgrid</w:t>
+      </w:r>
+      <w:proofErr w:type="spellEnd"/>
+      <w:r>
+        <w:rPr>
+          <w:rFonts w:ascii="Arial" w:hAnsi="Arial" w:cs="Arial"/>
+        </w:rPr>
+        <w:t xml:space="preserve"> Funktion übergeben, um zwei Matrizen xi und </w:t>
+      </w:r>
+      <w:proofErr w:type="spellStart"/>
+      <w:r>
+        <w:rPr>
+          <w:rFonts w:ascii="Arial" w:hAnsi="Arial" w:cs="Arial"/>
+        </w:rPr>
+        <w:t>yi</w:t>
+      </w:r>
+      <w:proofErr w:type="spellEnd"/>
+      <w:r>
+        <w:rPr>
+          <w:rFonts w:ascii="Arial" w:hAnsi="Arial" w:cs="Arial"/>
+        </w:rPr>
+        <w:t xml:space="preserve"> zu erstellen. Die xi-Matrix ist eine Kopie der x-Werte welche y-mal wiederholt werden und </w:t>
+      </w:r>
+      <w:proofErr w:type="spellStart"/>
+      <w:r>
+        <w:rPr>
+          <w:rFonts w:ascii="Arial" w:hAnsi="Arial" w:cs="Arial"/>
+        </w:rPr>
+        <w:t>yi</w:t>
+      </w:r>
+      <w:proofErr w:type="spellEnd"/>
+      <w:r>
+        <w:rPr>
+          <w:rFonts w:ascii="Arial" w:hAnsi="Arial" w:cs="Arial"/>
+        </w:rPr>
+        <w:t xml:space="preserve"> sind die y-Werte x-Mal kopiert. Nun können die Daten mit der Transformationsmatrix multipliziert werden, danach werden die homogenen x- und y-Werte normalisiert. </w:t>
+      </w:r>
+      <w:r>
+        <w:rPr>
+          <w:rFonts w:ascii="Arial" w:hAnsi="Arial" w:cs="Arial"/>
+        </w:rPr>
+        <w:t xml:space="preserve">Diese werden als Query-Points für die Interpolation verwendet. Die Query-Points und das Bild werden der interp2-Funktion übergeben und diese führt die Interpolation aus. </w:t>
+      </w:r>
+    </w:p>
+    <w:p>
+      <w:pPr>
+        <w:spacing w:line="288" w:lineRule="auto"/>
+        <w:ind w:left="340" w:right="346"/>
+        <w:jc w:val="both"/>
+        <w:rPr>
+          <w:rFonts w:ascii="Arial" w:hAnsi="Arial" w:cs="Arial"/>
+        </w:rPr>
+      </w:pPr>
+      <w:r>
+        <w:rPr>
+          <w:noProof/>
+        </w:rPr>
+        <w:drawing>
+          <wp:anchor distT="0" distB="0" distL="114300" distR="114300" simplePos="0" relativeHeight="251704320" behindDoc="0" locked="0" layoutInCell="1" allowOverlap="1" wp14:anchorId="26F02D47">
+            <wp:simplePos x="0" y="0"/>
+            <wp:positionH relativeFrom="column">
+              <wp:posOffset>259715</wp:posOffset>
+            </wp:positionH>
+            <wp:positionV relativeFrom="paragraph">
+              <wp:posOffset>58420</wp:posOffset>
+            </wp:positionV>
+            <wp:extent cx="5236210" cy="2745740"/>
+            <wp:effectExtent l="0" t="0" r="2540" b="0"/>
+            <wp:wrapSquare wrapText="bothSides"/>
+            <wp:docPr id="15" name="Grafik 15"/>
+            <wp:cNvGraphicFramePr>
+              <a:graphicFrameLocks xmlns:a="http://schemas.openxmlformats.org/drawingml/2006/main" noChangeAspect="1"/>
+            </wp:cNvGraphicFramePr>
+            <a:graphic xmlns:a="http://schemas.openxmlformats.org/drawingml/2006/main">
+              <a:graphicData uri="http://schemas.openxmlformats.org/drawingml/2006/picture">
+                <pic:pic xmlns:pic="http://schemas.openxmlformats.org/drawingml/2006/picture">
+                  <pic:nvPicPr>
+                    <pic:cNvPr id="1" name=""/>
+                    <pic:cNvPicPr/>
+                  </pic:nvPicPr>
+                  <pic:blipFill>
+                    <a:blip r:embed="rId11">
+                      <a:extLst>
+                        <a:ext uri="{28A0092B-C50C-407E-A947-70E740481C1C}">
+                          <a14:useLocalDpi xmlns:a14="http://schemas.microsoft.com/office/drawing/2010/main" val="0"/>
+                        </a:ext>
+                      </a:extLst>
+                    </a:blip>
+                    <a:stretch>
+                      <a:fillRect/>
+                    </a:stretch>
+                  </pic:blipFill>
+                  <pic:spPr>
+                    <a:xfrm>
+                      <a:off x="0" y="0"/>
+                      <a:ext cx="5236210" cy="2745740"/>
+                    </a:xfrm>
+                    <a:prstGeom prst="rect">
+                      <a:avLst/>
+                    </a:prstGeom>
+                  </pic:spPr>
+                </pic:pic>
+              </a:graphicData>
+            </a:graphic>
+            <wp14:sizeRelH relativeFrom="margin">
+              <wp14:pctWidth>0</wp14:pctWidth>
+            </wp14:sizeRelH>
+            <wp14:sizeRelV relativeFrom="margin">
+              <wp14:pctHeight>0</wp14:pctHeight>
+            </wp14:sizeRelV>
+          </wp:anchor>
+        </w:drawing>
+      </w:r>
+    </w:p>
+    <w:p>
+      <w:pPr>
+        <w:keepNext/>
+        <w:jc w:val="both"/>
+      </w:pPr>
+    </w:p>
+    <w:p>
+      <w:pPr>
+        <w:pStyle w:val="Beschriftung"/>
+        <w:jc w:val="center"/>
+      </w:pPr>
+      <w:r>
+        <w:t xml:space="preserve">Figure </w:t>
+      </w:r>
+      <w:fldSimple w:instr=" SEQ Figure \* ARABIC ">
+        <w:r>
+          <w:rPr>
+            <w:noProof/>
+          </w:rPr>
+          <w:t>7</w:t>
+        </w:r>
+      </w:fldSimple>
+      <w:r>
+        <w:t xml:space="preserve"> - </w:t>
+      </w:r>
+      <w:r>
+        <w:t>Transformation vom Kreuz König</w:t>
+      </w:r>
+    </w:p>
+    <w:p>
+      <w:pPr>
+        <w:spacing w:line="288" w:lineRule="auto"/>
+        <w:ind w:right="6"/>
+        <w:jc w:val="both"/>
+        <w:rPr>
+          <w:rFonts w:ascii="Arial" w:hAnsi="Arial" w:cs="Arial"/>
           <w:szCs w:val="20"/>
         </w:rPr>
         <w:sectPr>
@@ -7235,7 +9102,25 @@
           <w:i/>
           <w:sz w:val="18"/>
         </w:rPr>
-        <w:t>(falls selbst aufgenommen: Aufnahmegerät, Einstellungen,... / falls nicht selbst erstellt:</w:t>
+        <w:t xml:space="preserve">(falls selbst aufgenommen: Aufnahmegerät, </w:t>
+      </w:r>
+      <w:proofErr w:type="gramStart"/>
+      <w:r>
+        <w:rPr>
+          <w:rFonts w:ascii="Arial" w:eastAsia="Arial" w:hAnsi="Arial" w:cs="Arial"/>
+          <w:i/>
+          <w:sz w:val="18"/>
+        </w:rPr>
+        <w:t>Einstellungen,...</w:t>
+      </w:r>
+      <w:proofErr w:type="gramEnd"/>
+      <w:r>
+        <w:rPr>
+          <w:rFonts w:ascii="Arial" w:eastAsia="Arial" w:hAnsi="Arial" w:cs="Arial"/>
+          <w:i/>
+          <w:sz w:val="18"/>
+        </w:rPr>
+        <w:t xml:space="preserve"> / falls nicht selbst erstellt:</w:t>
       </w:r>
       <w:r>
         <w:rPr>
@@ -7251,7 +9136,25 @@
           <w:i/>
           <w:sz w:val="18"/>
         </w:rPr>
-        <w:t>Datenbank vostellen... ! Referenzen!)</w:t>
+        <w:t xml:space="preserve">Datenbank </w:t>
+      </w:r>
+      <w:proofErr w:type="spellStart"/>
+      <w:r>
+        <w:rPr>
+          <w:rFonts w:ascii="Arial" w:eastAsia="Arial" w:hAnsi="Arial" w:cs="Arial"/>
+          <w:i/>
+          <w:sz w:val="18"/>
+        </w:rPr>
+        <w:t>vostellen</w:t>
+      </w:r>
+      <w:proofErr w:type="spellEnd"/>
+      <w:r>
+        <w:rPr>
+          <w:rFonts w:ascii="Arial" w:eastAsia="Arial" w:hAnsi="Arial" w:cs="Arial"/>
+          <w:i/>
+          <w:sz w:val="18"/>
+        </w:rPr>
+        <w:t>... ! Referenzen!)</w:t>
       </w:r>
       <w:r>
         <w:rPr>
@@ -7340,7 +9243,23 @@
           <w:rFonts w:ascii="Arial" w:hAnsi="Arial" w:cs="Arial"/>
           <w:strike/>
         </w:rPr>
-        <w:t>Auf der einen Seite gibt es die Templates, die wir für das Template-Matching benötigen, damit wir entscheiden können, um welche Karte es sich handelt. Dieser Datensatz umfasst genau 20 Bilder, da es beim Schnapsen insgesamt 20 Karten im Deck gibt.</w:t>
+        <w:t>Auf der einen Seite gibt es die Templates, die wir für das Template-</w:t>
+      </w:r>
+      <w:proofErr w:type="spellStart"/>
+      <w:r>
+        <w:rPr>
+          <w:rFonts w:ascii="Arial" w:hAnsi="Arial" w:cs="Arial"/>
+          <w:strike/>
+        </w:rPr>
+        <w:t>Matching</w:t>
+      </w:r>
+      <w:proofErr w:type="spellEnd"/>
+      <w:r>
+        <w:rPr>
+          <w:rFonts w:ascii="Arial" w:hAnsi="Arial" w:cs="Arial"/>
+          <w:strike/>
+        </w:rPr>
+        <w:t xml:space="preserve"> benötigen, damit wir entscheiden können, um welche Karte es sich handelt. Dieser Datensatz umfasst genau 20 Bilder, da es beim Schnapsen insgesamt 20 Karten im Deck gibt.</w:t>
       </w:r>
     </w:p>
     <w:p>
@@ -7351,6 +9270,7 @@
           <w:rFonts w:ascii="Arial" w:hAnsi="Arial" w:cs="Arial"/>
         </w:rPr>
       </w:pPr>
+      <w:proofErr w:type="gramStart"/>
       <w:r>
         <w:rPr>
           <w:rFonts w:ascii="Arial" w:hAnsi="Arial" w:cs="Arial"/>
@@ -7361,7 +9281,14 @@
         <w:rPr>
           <w:rFonts w:ascii="Arial" w:hAnsi="Arial" w:cs="Arial"/>
         </w:rPr>
-        <w:t xml:space="preserve"> Art der</w:t>
+        <w:t xml:space="preserve"> Art</w:t>
+      </w:r>
+      <w:proofErr w:type="gramEnd"/>
+      <w:r>
+        <w:rPr>
+          <w:rFonts w:ascii="Arial" w:hAnsi="Arial" w:cs="Arial"/>
+        </w:rPr>
+        <w:t xml:space="preserve"> der</w:t>
       </w:r>
       <w:r>
         <w:rPr>
@@ -7397,7 +9324,21 @@
         <w:rPr>
           <w:rFonts w:ascii="Arial" w:hAnsi="Arial" w:cs="Arial"/>
         </w:rPr>
-        <w:t>die wir für das Template-Matching einsetzen. Sie umfassen genau 4 Symbole und 5 Alphanumerische Zeichen, welche die Kartentypen Pik, Herz, Karo, Kreuz und den Kartenwert Ass, König, Dame, Bub, 10 beschreiben. Es wäre hier möglich für ein anderes Kartenset, welches sich in der Symbolik unterscheidet, neue Templates zu erstellen um unser Programm auch bei diesem Kartenset einzusetzen.</w:t>
+        <w:t>die wir für das Template-</w:t>
+      </w:r>
+      <w:proofErr w:type="spellStart"/>
+      <w:r>
+        <w:rPr>
+          <w:rFonts w:ascii="Arial" w:hAnsi="Arial" w:cs="Arial"/>
+        </w:rPr>
+        <w:t>Matching</w:t>
+      </w:r>
+      <w:proofErr w:type="spellEnd"/>
+      <w:r>
+        <w:rPr>
+          <w:rFonts w:ascii="Arial" w:hAnsi="Arial" w:cs="Arial"/>
+        </w:rPr>
+        <w:t xml:space="preserve"> einsetzen. Sie umfassen genau 4 Symbole und 5 Alphanumerische Zeichen, welche die Kartentypen Pik, Herz, Karo, Kreuz und den Kartenwert Ass, König, Dame, Bub, 10 beschreiben. Es wäre hier möglich für ein anderes Kartenset, welches sich in der Symbolik unterscheidet, neue Templates zu erstellen um unser Programm auch bei diesem Kartenset einzusetzen.</w:t>
       </w:r>
     </w:p>
     <w:p>
@@ -7493,7 +9434,7 @@
                     </pic:cNvPicPr>
                   </pic:nvPicPr>
                   <pic:blipFill>
-                    <a:blip r:embed="rId9" cstate="print">
+                    <a:blip r:embed="rId12" cstate="print">
                       <a:extLst>
                         <a:ext uri="{28A0092B-C50C-407E-A947-70E740481C1C}">
                           <a14:useLocalDpi xmlns:a14="http://schemas.microsoft.com/office/drawing/2010/main" val="0"/>
@@ -7538,27 +9479,14 @@
       <w:r>
         <w:t xml:space="preserve">Figure </w:t>
       </w:r>
-      <w:r>
-        <w:fldChar w:fldCharType="begin"/>
-      </w:r>
-      <w:r>
-        <w:instrText xml:space="preserve"> SEQ Figure \* ARABIC </w:instrText>
-      </w:r>
-      <w:r>
-        <w:fldChar w:fldCharType="separate"/>
-      </w:r>
-      <w:r>
-        <w:rPr>
-          <w:noProof/>
-        </w:rPr>
-        <w:t>5</w:t>
-      </w:r>
-      <w:r>
-        <w:rPr>
-          <w:noProof/>
-        </w:rPr>
-        <w:fldChar w:fldCharType="end"/>
-      </w:r>
+      <w:fldSimple w:instr=" SEQ Figure \* ARABIC ">
+        <w:r>
+          <w:rPr>
+            <w:noProof/>
+          </w:rPr>
+          <w:t>8</w:t>
+        </w:r>
+      </w:fldSimple>
       <w:r>
         <w:t xml:space="preserve"> - </w:t>
       </w:r>
@@ -7698,7 +9626,35 @@
         <w:rPr>
           <w:rFonts w:ascii="Arial" w:hAnsi="Arial" w:cs="Arial"/>
         </w:rPr>
-        <w:t>dass ermöglicht eine fehlerfrei Trennung der beiden Karten vom Hintergrund. Hier sei angemerkt, dass der dunkle Hintergrund eine Vorveraussetzung ist.</w:t>
+        <w:t xml:space="preserve">dass ermöglicht </w:t>
+      </w:r>
+      <w:proofErr w:type="gramStart"/>
+      <w:r>
+        <w:rPr>
+          <w:rFonts w:ascii="Arial" w:hAnsi="Arial" w:cs="Arial"/>
+        </w:rPr>
+        <w:t>eine fehlerfrei Trennung</w:t>
+      </w:r>
+      <w:proofErr w:type="gramEnd"/>
+      <w:r>
+        <w:rPr>
+          <w:rFonts w:ascii="Arial" w:hAnsi="Arial" w:cs="Arial"/>
+        </w:rPr>
+        <w:t xml:space="preserve"> der beiden Karten vom Hintergrund. Hier sei angemerkt, dass der dunkle Hintergrund eine </w:t>
+      </w:r>
+      <w:proofErr w:type="spellStart"/>
+      <w:r>
+        <w:rPr>
+          <w:rFonts w:ascii="Arial" w:hAnsi="Arial" w:cs="Arial"/>
+        </w:rPr>
+        <w:t>Vorveraussetzung</w:t>
+      </w:r>
+      <w:proofErr w:type="spellEnd"/>
+      <w:r>
+        <w:rPr>
+          <w:rFonts w:ascii="Arial" w:hAnsi="Arial" w:cs="Arial"/>
+        </w:rPr>
+        <w:t xml:space="preserve"> ist.</w:t>
       </w:r>
     </w:p>
     <w:p>
@@ -7809,7 +9765,7 @@
                     </pic:cNvPicPr>
                   </pic:nvPicPr>
                   <pic:blipFill>
-                    <a:blip r:embed="rId10">
+                    <a:blip r:embed="rId13">
                       <a:extLst>
                         <a:ext uri="{28A0092B-C50C-407E-A947-70E740481C1C}">
                           <a14:useLocalDpi xmlns:a14="http://schemas.microsoft.com/office/drawing/2010/main" val="0"/>
@@ -7852,27 +9808,14 @@
       <w:r>
         <w:t xml:space="preserve">Figure </w:t>
       </w:r>
-      <w:r>
-        <w:fldChar w:fldCharType="begin"/>
-      </w:r>
-      <w:r>
-        <w:instrText xml:space="preserve"> SEQ Figure \* ARABIC </w:instrText>
-      </w:r>
-      <w:r>
-        <w:fldChar w:fldCharType="separate"/>
-      </w:r>
-      <w:r>
-        <w:rPr>
-          <w:noProof/>
-        </w:rPr>
-        <w:t>6</w:t>
-      </w:r>
-      <w:r>
-        <w:rPr>
-          <w:noProof/>
-        </w:rPr>
-        <w:fldChar w:fldCharType="end"/>
-      </w:r>
+      <w:fldSimple w:instr=" SEQ Figure \* ARABIC ">
+        <w:r>
+          <w:rPr>
+            <w:noProof/>
+          </w:rPr>
+          <w:t>9</w:t>
+        </w:r>
+      </w:fldSimple>
       <w:r>
         <w:t xml:space="preserve"> - </w:t>
       </w:r>
@@ -7999,7 +9942,7 @@
                     </pic:cNvPicPr>
                   </pic:nvPicPr>
                   <pic:blipFill>
-                    <a:blip r:embed="rId11">
+                    <a:blip r:embed="rId14">
                       <a:extLst>
                         <a:ext uri="{28A0092B-C50C-407E-A947-70E740481C1C}">
                           <a14:useLocalDpi xmlns:a14="http://schemas.microsoft.com/office/drawing/2010/main" val="0"/>
@@ -8042,27 +9985,14 @@
       <w:r>
         <w:t xml:space="preserve">Figure </w:t>
       </w:r>
-      <w:r>
-        <w:fldChar w:fldCharType="begin"/>
-      </w:r>
-      <w:r>
-        <w:instrText xml:space="preserve"> SEQ Figure \* ARABIC </w:instrText>
-      </w:r>
-      <w:r>
-        <w:fldChar w:fldCharType="separate"/>
-      </w:r>
-      <w:r>
-        <w:rPr>
-          <w:noProof/>
-        </w:rPr>
-        <w:t>7</w:t>
-      </w:r>
-      <w:r>
-        <w:rPr>
-          <w:noProof/>
-        </w:rPr>
-        <w:fldChar w:fldCharType="end"/>
-      </w:r>
+      <w:fldSimple w:instr=" SEQ Figure \* ARABIC ">
+        <w:r>
+          <w:rPr>
+            <w:noProof/>
+          </w:rPr>
+          <w:t>10</w:t>
+        </w:r>
+      </w:fldSimple>
       <w:r>
         <w:t xml:space="preserve"> - </w:t>
       </w:r>
@@ -8200,7 +10130,7 @@
                     </pic:cNvPicPr>
                   </pic:nvPicPr>
                   <pic:blipFill>
-                    <a:blip r:embed="rId12">
+                    <a:blip r:embed="rId15">
                       <a:extLst>
                         <a:ext uri="{28A0092B-C50C-407E-A947-70E740481C1C}">
                           <a14:useLocalDpi xmlns:a14="http://schemas.microsoft.com/office/drawing/2010/main" val="0"/>
@@ -8244,27 +10174,14 @@
       <w:r>
         <w:t xml:space="preserve">Figure </w:t>
       </w:r>
-      <w:r>
-        <w:fldChar w:fldCharType="begin"/>
-      </w:r>
-      <w:r>
-        <w:instrText xml:space="preserve"> SEQ Figure \* ARABIC </w:instrText>
-      </w:r>
-      <w:r>
-        <w:fldChar w:fldCharType="separate"/>
-      </w:r>
-      <w:r>
-        <w:rPr>
-          <w:noProof/>
-        </w:rPr>
-        <w:t>8</w:t>
-      </w:r>
-      <w:r>
-        <w:rPr>
-          <w:noProof/>
-        </w:rPr>
-        <w:fldChar w:fldCharType="end"/>
-      </w:r>
+      <w:fldSimple w:instr=" SEQ Figure \* ARABIC ">
+        <w:r>
+          <w:rPr>
+            <w:noProof/>
+          </w:rPr>
+          <w:t>11</w:t>
+        </w:r>
+      </w:fldSimple>
       <w:r>
         <w:t xml:space="preserve"> - </w:t>
       </w:r>
@@ -8405,7 +10322,7 @@
                     </pic:cNvPicPr>
                   </pic:nvPicPr>
                   <pic:blipFill>
-                    <a:blip r:embed="rId13">
+                    <a:blip r:embed="rId16">
                       <a:extLst>
                         <a:ext uri="{28A0092B-C50C-407E-A947-70E740481C1C}">
                           <a14:useLocalDpi xmlns:a14="http://schemas.microsoft.com/office/drawing/2010/main" val="0"/>
@@ -8449,30 +10366,14 @@
       <w:r>
         <w:t xml:space="preserve">Figure </w:t>
       </w:r>
-      <w:r>
-        <w:fldChar w:fldCharType="begin"/>
-      </w:r>
-      <w:r>
-        <w:instrText xml:space="preserve"> SEQ </w:instrText>
-      </w:r>
-      <w:r>
-        <w:instrText xml:space="preserve">Figure \* ARABIC </w:instrText>
-      </w:r>
-      <w:r>
-        <w:fldChar w:fldCharType="separate"/>
-      </w:r>
-      <w:r>
-        <w:rPr>
-          <w:noProof/>
-        </w:rPr>
-        <w:t>9</w:t>
-      </w:r>
-      <w:r>
-        <w:rPr>
-          <w:noProof/>
-        </w:rPr>
-        <w:fldChar w:fldCharType="end"/>
-      </w:r>
+      <w:fldSimple w:instr=" SEQ Figure \* ARABIC ">
+        <w:r>
+          <w:rPr>
+            <w:noProof/>
+          </w:rPr>
+          <w:t>12</w:t>
+        </w:r>
+      </w:fldSimple>
       <w:r>
         <w:t xml:space="preserve"> - </w:t>
       </w:r>
@@ -8564,7 +10465,7 @@
                     <pic:cNvPicPr/>
                   </pic:nvPicPr>
                   <pic:blipFill>
-                    <a:blip r:embed="rId14"/>
+                    <a:blip r:embed="rId17"/>
                     <a:stretch>
                       <a:fillRect/>
                     </a:stretch>
@@ -8598,27 +10499,14 @@
       <w:r>
         <w:t xml:space="preserve">Figure </w:t>
       </w:r>
-      <w:r>
-        <w:fldChar w:fldCharType="begin"/>
-      </w:r>
-      <w:r>
-        <w:instrText xml:space="preserve"> SEQ Figure \* ARABIC </w:instrText>
-      </w:r>
-      <w:r>
-        <w:fldChar w:fldCharType="separate"/>
-      </w:r>
-      <w:r>
-        <w:rPr>
-          <w:noProof/>
-        </w:rPr>
-        <w:t>10</w:t>
-      </w:r>
-      <w:r>
-        <w:rPr>
-          <w:noProof/>
-        </w:rPr>
-        <w:fldChar w:fldCharType="end"/>
-      </w:r>
+      <w:fldSimple w:instr=" SEQ Figure \* ARABIC ">
+        <w:r>
+          <w:rPr>
+            <w:noProof/>
+          </w:rPr>
+          <w:t>13</w:t>
+        </w:r>
+      </w:fldSimple>
       <w:r>
         <w:t xml:space="preserve"> - Idente Templates (Bube, Dame / Herz/Pik)</w:t>
       </w:r>
@@ -8704,7 +10592,21 @@
         <w:rPr>
           <w:rFonts w:ascii="Arial" w:eastAsia="Arial" w:hAnsi="Arial" w:cs="Arial"/>
         </w:rPr>
-        <w:t>Unsere Schlussfolgerung ist, dass der Anfang des Projekts, also das nden geeigneter Methoden um unsere Problem zu l</w:t>
+        <w:t xml:space="preserve">Unsere Schlussfolgerung ist, dass der Anfang des Projekts, also das </w:t>
+      </w:r>
+      <w:proofErr w:type="spellStart"/>
+      <w:r>
+        <w:rPr>
+          <w:rFonts w:ascii="Arial" w:eastAsia="Arial" w:hAnsi="Arial" w:cs="Arial"/>
+        </w:rPr>
+        <w:t>nden</w:t>
+      </w:r>
+      <w:proofErr w:type="spellEnd"/>
+      <w:r>
+        <w:rPr>
+          <w:rFonts w:ascii="Arial" w:eastAsia="Arial" w:hAnsi="Arial" w:cs="Arial"/>
+        </w:rPr>
+        <w:t xml:space="preserve"> geeigneter Methoden um unsere Problem zu l</w:t>
       </w:r>
       <w:r>
         <w:rPr>
@@ -8728,7 +10630,133 @@
         <w:rPr>
           <w:rFonts w:ascii="Arial" w:eastAsia="Arial" w:hAnsi="Arial" w:cs="Arial"/>
         </w:rPr>
-        <w:t xml:space="preserve"> uns waren. Insbesondere das nden der Karten auf dem Bild, bzw. die Findung der Kanten und Ecken um eine Geometrische Trans-formation im naechsten Schritt zu ermoeglichen. Sobald das erledigt war und wir beim Prototyping eine Methode (Canny-Edge-Detection) gegen eine andere ausgetauscht hatten (Threshold nach Otsu) ging es sehr zuegig voran und wir konnten die Zeit die wir aufholen, welche wir beim Prototyping verloren hatten.</w:t>
+        <w:t xml:space="preserve"> uns waren. Insbesondere das </w:t>
+      </w:r>
+      <w:proofErr w:type="spellStart"/>
+      <w:r>
+        <w:rPr>
+          <w:rFonts w:ascii="Arial" w:eastAsia="Arial" w:hAnsi="Arial" w:cs="Arial"/>
+        </w:rPr>
+        <w:t>nden</w:t>
+      </w:r>
+      <w:proofErr w:type="spellEnd"/>
+      <w:r>
+        <w:rPr>
+          <w:rFonts w:ascii="Arial" w:eastAsia="Arial" w:hAnsi="Arial" w:cs="Arial"/>
+        </w:rPr>
+        <w:t xml:space="preserve"> der Karten auf dem Bild, bzw. die Findung der Kanten und Ecken um eine Geometrische </w:t>
+      </w:r>
+      <w:proofErr w:type="gramStart"/>
+      <w:r>
+        <w:rPr>
+          <w:rFonts w:ascii="Arial" w:eastAsia="Arial" w:hAnsi="Arial" w:cs="Arial"/>
+        </w:rPr>
+        <w:t>Trans-formation</w:t>
+      </w:r>
+      <w:proofErr w:type="gramEnd"/>
+      <w:r>
+        <w:rPr>
+          <w:rFonts w:ascii="Arial" w:eastAsia="Arial" w:hAnsi="Arial" w:cs="Arial"/>
+        </w:rPr>
+        <w:t xml:space="preserve"> im </w:t>
+      </w:r>
+      <w:proofErr w:type="spellStart"/>
+      <w:r>
+        <w:rPr>
+          <w:rFonts w:ascii="Arial" w:eastAsia="Arial" w:hAnsi="Arial" w:cs="Arial"/>
+        </w:rPr>
+        <w:t>naechsten</w:t>
+      </w:r>
+      <w:proofErr w:type="spellEnd"/>
+      <w:r>
+        <w:rPr>
+          <w:rFonts w:ascii="Arial" w:eastAsia="Arial" w:hAnsi="Arial" w:cs="Arial"/>
+        </w:rPr>
+        <w:t xml:space="preserve"> Schritt zu </w:t>
+      </w:r>
+      <w:proofErr w:type="spellStart"/>
+      <w:r>
+        <w:rPr>
+          <w:rFonts w:ascii="Arial" w:eastAsia="Arial" w:hAnsi="Arial" w:cs="Arial"/>
+        </w:rPr>
+        <w:t>ermoeglichen</w:t>
+      </w:r>
+      <w:proofErr w:type="spellEnd"/>
+      <w:r>
+        <w:rPr>
+          <w:rFonts w:ascii="Arial" w:eastAsia="Arial" w:hAnsi="Arial" w:cs="Arial"/>
+        </w:rPr>
+        <w:t xml:space="preserve">. Sobald das erledigt war und wir beim </w:t>
+      </w:r>
+      <w:proofErr w:type="spellStart"/>
+      <w:r>
+        <w:rPr>
+          <w:rFonts w:ascii="Arial" w:eastAsia="Arial" w:hAnsi="Arial" w:cs="Arial"/>
+        </w:rPr>
+        <w:t>Prototyping</w:t>
+      </w:r>
+      <w:proofErr w:type="spellEnd"/>
+      <w:r>
+        <w:rPr>
+          <w:rFonts w:ascii="Arial" w:eastAsia="Arial" w:hAnsi="Arial" w:cs="Arial"/>
+        </w:rPr>
+        <w:t xml:space="preserve"> eine Methode (</w:t>
+      </w:r>
+      <w:proofErr w:type="spellStart"/>
+      <w:r>
+        <w:rPr>
+          <w:rFonts w:ascii="Arial" w:eastAsia="Arial" w:hAnsi="Arial" w:cs="Arial"/>
+        </w:rPr>
+        <w:t>Canny</w:t>
+      </w:r>
+      <w:proofErr w:type="spellEnd"/>
+      <w:r>
+        <w:rPr>
+          <w:rFonts w:ascii="Arial" w:eastAsia="Arial" w:hAnsi="Arial" w:cs="Arial"/>
+        </w:rPr>
+        <w:t>-Edge-</w:t>
+      </w:r>
+      <w:proofErr w:type="spellStart"/>
+      <w:r>
+        <w:rPr>
+          <w:rFonts w:ascii="Arial" w:eastAsia="Arial" w:hAnsi="Arial" w:cs="Arial"/>
+        </w:rPr>
+        <w:t>Detection</w:t>
+      </w:r>
+      <w:proofErr w:type="spellEnd"/>
+      <w:r>
+        <w:rPr>
+          <w:rFonts w:ascii="Arial" w:eastAsia="Arial" w:hAnsi="Arial" w:cs="Arial"/>
+        </w:rPr>
+        <w:t xml:space="preserve">) gegen eine andere ausgetauscht hatten (Threshold nach Otsu) ging es sehr </w:t>
+      </w:r>
+      <w:proofErr w:type="spellStart"/>
+      <w:r>
+        <w:rPr>
+          <w:rFonts w:ascii="Arial" w:eastAsia="Arial" w:hAnsi="Arial" w:cs="Arial"/>
+        </w:rPr>
+        <w:t>zuegig</w:t>
+      </w:r>
+      <w:proofErr w:type="spellEnd"/>
+      <w:r>
+        <w:rPr>
+          <w:rFonts w:ascii="Arial" w:eastAsia="Arial" w:hAnsi="Arial" w:cs="Arial"/>
+        </w:rPr>
+        <w:t xml:space="preserve"> voran und wir konnten die Zeit die wir aufholen, welche wir beim </w:t>
+      </w:r>
+      <w:proofErr w:type="spellStart"/>
+      <w:r>
+        <w:rPr>
+          <w:rFonts w:ascii="Arial" w:eastAsia="Arial" w:hAnsi="Arial" w:cs="Arial"/>
+        </w:rPr>
+        <w:t>Prototyping</w:t>
+      </w:r>
+      <w:proofErr w:type="spellEnd"/>
+      <w:r>
+        <w:rPr>
+          <w:rFonts w:ascii="Arial" w:eastAsia="Arial" w:hAnsi="Arial" w:cs="Arial"/>
+        </w:rPr>
+        <w:t xml:space="preserve"> verloren hatten.</w:t>
       </w:r>
     </w:p>
     <w:p>
@@ -8756,23 +10784,25 @@
           <w:sz w:val="21"/>
           <w:szCs w:val="21"/>
         </w:rPr>
-        <w:t>Zurzeit gibt es noch Probleme, wenn der Hintergrund zu hell ist, werden die Karten teil-weise nicht getrennt, da unser Programm die Karten mittels Threshold nach Otsu und der Zusammenhangskomponente trennt. Wird dann der Hintergrund als Vordergrund erkannt und ist eine gr</w:t>
-      </w:r>
+        <w:t xml:space="preserve">Zurzeit gibt es noch Probleme, wenn der Hintergrund zu hell ist, werden die Karten </w:t>
+      </w:r>
+      <w:proofErr w:type="gramStart"/>
       <w:r>
         <w:rPr>
           <w:rFonts w:ascii="Arial" w:eastAsia="Arial" w:hAnsi="Arial" w:cs="Arial"/>
           <w:sz w:val="21"/>
           <w:szCs w:val="21"/>
         </w:rPr>
-        <w:t>öß</w:t>
-      </w:r>
+        <w:t>teil-weise</w:t>
+      </w:r>
+      <w:proofErr w:type="gramEnd"/>
       <w:r>
         <w:rPr>
           <w:rFonts w:ascii="Arial" w:eastAsia="Arial" w:hAnsi="Arial" w:cs="Arial"/>
           <w:sz w:val="21"/>
           <w:szCs w:val="21"/>
         </w:rPr>
-        <w:t>ere Zusammenhangskomponente als die kleinere Karte, wird diese nicht mehr erkannt und stattdessen wird der Hintergrund als 2. Karte erkannt.</w:t>
+        <w:t xml:space="preserve"> nicht getrennt, da unser Programm die Karten mittels Threshold nach Otsu und der Zusammenhangskomponente trennt. Wird dann der Hintergrund als Vordergrund erkannt und ist eine gr</w:t>
       </w:r>
       <w:r>
         <w:rPr>
@@ -8780,7 +10810,7 @@
           <w:sz w:val="21"/>
           <w:szCs w:val="21"/>
         </w:rPr>
-        <w:br/>
+        <w:t>öß</w:t>
       </w:r>
       <w:r>
         <w:rPr>
@@ -8788,8 +10818,7 @@
           <w:sz w:val="21"/>
           <w:szCs w:val="21"/>
         </w:rPr>
-        <w:br/>
-        <w:t>Ein weiteres Problem bildet das Template-Matching bei der unteren Karte. Bei der oberen Karte, machen wir uns die Eigenschaften einer Spielkarte zu Nutze, da sie Achsensymetrisch ist und beschränken uns beim Matching auf das erste ¼ der Karte. Dies hält die Laufzeit sehr niedrig, schwächt aber nicht die Erfolgsrate. Bei der unteren Karte haben wir es nicht geschafft sicherzustellen, dass eine „nicht-abgeschnittene“ Ecke immer an der selben Stelle ist, und müssen daher beim Matching die</w:t>
+        <w:t>ere Zusammenhangskomponente als die kleinere Karte, wird diese nicht mehr erkannt und stattdessen wird der Hintergrund als 2. Karte erkannt.</w:t>
       </w:r>
       <w:r>
         <w:rPr>
@@ -8797,7 +10826,7 @@
           <w:sz w:val="21"/>
           <w:szCs w:val="21"/>
         </w:rPr>
-        <w:t xml:space="preserve"> ¾ </w:t>
+        <w:br/>
       </w:r>
       <w:r>
         <w:rPr>
@@ -8805,6 +10834,113 @@
           <w:sz w:val="21"/>
           <w:szCs w:val="21"/>
         </w:rPr>
+        <w:br/>
+        <w:t>Ein weiteres Problem bildet das Template-</w:t>
+      </w:r>
+      <w:proofErr w:type="spellStart"/>
+      <w:r>
+        <w:rPr>
+          <w:rFonts w:ascii="Arial" w:eastAsia="Arial" w:hAnsi="Arial" w:cs="Arial"/>
+          <w:sz w:val="21"/>
+          <w:szCs w:val="21"/>
+        </w:rPr>
+        <w:t>Matching</w:t>
+      </w:r>
+      <w:proofErr w:type="spellEnd"/>
+      <w:r>
+        <w:rPr>
+          <w:rFonts w:ascii="Arial" w:eastAsia="Arial" w:hAnsi="Arial" w:cs="Arial"/>
+          <w:sz w:val="21"/>
+          <w:szCs w:val="21"/>
+        </w:rPr>
+        <w:t xml:space="preserve"> bei der unteren Karte. Bei der oberen Karte, machen wir uns die Eigenschaften einer Spielkarte zu Nutze, da sie </w:t>
+      </w:r>
+      <w:proofErr w:type="spellStart"/>
+      <w:r>
+        <w:rPr>
+          <w:rFonts w:ascii="Arial" w:eastAsia="Arial" w:hAnsi="Arial" w:cs="Arial"/>
+          <w:sz w:val="21"/>
+          <w:szCs w:val="21"/>
+        </w:rPr>
+        <w:t>Achsensymetrisch</w:t>
+      </w:r>
+      <w:proofErr w:type="spellEnd"/>
+      <w:r>
+        <w:rPr>
+          <w:rFonts w:ascii="Arial" w:eastAsia="Arial" w:hAnsi="Arial" w:cs="Arial"/>
+          <w:sz w:val="21"/>
+          <w:szCs w:val="21"/>
+        </w:rPr>
+        <w:t xml:space="preserve"> ist und beschränken uns beim </w:t>
+      </w:r>
+      <w:proofErr w:type="spellStart"/>
+      <w:r>
+        <w:rPr>
+          <w:rFonts w:ascii="Arial" w:eastAsia="Arial" w:hAnsi="Arial" w:cs="Arial"/>
+          <w:sz w:val="21"/>
+          <w:szCs w:val="21"/>
+        </w:rPr>
+        <w:t>Matching</w:t>
+      </w:r>
+      <w:proofErr w:type="spellEnd"/>
+      <w:r>
+        <w:rPr>
+          <w:rFonts w:ascii="Arial" w:eastAsia="Arial" w:hAnsi="Arial" w:cs="Arial"/>
+          <w:sz w:val="21"/>
+          <w:szCs w:val="21"/>
+        </w:rPr>
+        <w:t xml:space="preserve"> auf das erste ¼ der Karte. Dies hält die Laufzeit sehr niedrig, schwächt aber nicht die Erfolgsrate. Bei der unteren Karte haben wir es nicht geschafft sicherzustellen, dass eine „nicht-abgeschnittene“ Ecke immer an </w:t>
+      </w:r>
+      <w:proofErr w:type="spellStart"/>
+      <w:r>
+        <w:rPr>
+          <w:rFonts w:ascii="Arial" w:eastAsia="Arial" w:hAnsi="Arial" w:cs="Arial"/>
+          <w:sz w:val="21"/>
+          <w:szCs w:val="21"/>
+        </w:rPr>
+        <w:t>der selben</w:t>
+      </w:r>
+      <w:proofErr w:type="spellEnd"/>
+      <w:r>
+        <w:rPr>
+          <w:rFonts w:ascii="Arial" w:eastAsia="Arial" w:hAnsi="Arial" w:cs="Arial"/>
+          <w:sz w:val="21"/>
+          <w:szCs w:val="21"/>
+        </w:rPr>
+        <w:t xml:space="preserve"> Stelle ist, und müssen daher beim </w:t>
+      </w:r>
+      <w:proofErr w:type="spellStart"/>
+      <w:r>
+        <w:rPr>
+          <w:rFonts w:ascii="Arial" w:eastAsia="Arial" w:hAnsi="Arial" w:cs="Arial"/>
+          <w:sz w:val="21"/>
+          <w:szCs w:val="21"/>
+        </w:rPr>
+        <w:t>Matching</w:t>
+      </w:r>
+      <w:proofErr w:type="spellEnd"/>
+      <w:r>
+        <w:rPr>
+          <w:rFonts w:ascii="Arial" w:eastAsia="Arial" w:hAnsi="Arial" w:cs="Arial"/>
+          <w:sz w:val="21"/>
+          <w:szCs w:val="21"/>
+        </w:rPr>
+        <w:t xml:space="preserve"> die</w:t>
+      </w:r>
+      <w:r>
+        <w:rPr>
+          <w:rFonts w:ascii="Arial" w:eastAsia="Arial" w:hAnsi="Arial" w:cs="Arial"/>
+          <w:sz w:val="21"/>
+          <w:szCs w:val="21"/>
+        </w:rPr>
+        <w:t xml:space="preserve"> ¾ </w:t>
+      </w:r>
+      <w:r>
+        <w:rPr>
+          <w:rFonts w:ascii="Arial" w:eastAsia="Arial" w:hAnsi="Arial" w:cs="Arial"/>
+          <w:sz w:val="21"/>
+          <w:szCs w:val="21"/>
+        </w:rPr>
         <w:t>der Karte überprüfen, dass die Laufzeit erhöht.</w:t>
       </w:r>
     </w:p>
@@ -8831,7 +10967,35 @@
         <w:rPr>
           <w:rFonts w:ascii="Arial" w:eastAsia="Arial" w:hAnsi="Arial" w:cs="Arial"/>
         </w:rPr>
-        <w:t>Eine grosse Verbesserung unserer Loesung w</w:t>
+        <w:t xml:space="preserve">Eine </w:t>
+      </w:r>
+      <w:proofErr w:type="spellStart"/>
+      <w:r>
+        <w:rPr>
+          <w:rFonts w:ascii="Arial" w:eastAsia="Arial" w:hAnsi="Arial" w:cs="Arial"/>
+        </w:rPr>
+        <w:t>grosse</w:t>
+      </w:r>
+      <w:proofErr w:type="spellEnd"/>
+      <w:r>
+        <w:rPr>
+          <w:rFonts w:ascii="Arial" w:eastAsia="Arial" w:hAnsi="Arial" w:cs="Arial"/>
+        </w:rPr>
+        <w:t xml:space="preserve"> Verbesserung unserer </w:t>
+      </w:r>
+      <w:proofErr w:type="spellStart"/>
+      <w:r>
+        <w:rPr>
+          <w:rFonts w:ascii="Arial" w:eastAsia="Arial" w:hAnsi="Arial" w:cs="Arial"/>
+        </w:rPr>
+        <w:t>Loesung</w:t>
+      </w:r>
+      <w:proofErr w:type="spellEnd"/>
+      <w:r>
+        <w:rPr>
+          <w:rFonts w:ascii="Arial" w:eastAsia="Arial" w:hAnsi="Arial" w:cs="Arial"/>
+        </w:rPr>
+        <w:t xml:space="preserve"> w</w:t>
       </w:r>
       <w:r>
         <w:rPr>
@@ -8867,7 +11031,49 @@
         <w:rPr>
           <w:rFonts w:ascii="Arial" w:eastAsia="Arial" w:hAnsi="Arial" w:cs="Arial"/>
         </w:rPr>
-        <w:t>ssten. Beziehungsweise wenn man einen Schritt weiter geht, dass nicht ein bestimmtes Kartendeck verwendet werden muss, sondern ein beliebiges (Kartedecks unterscheiden sich oft in der Symbolik, was bei uns dazu fuehrt, dass die Karten nicht mehr richtig identi ziert werden).</w:t>
+        <w:t xml:space="preserve">ssten. Beziehungsweise wenn man einen Schritt </w:t>
+      </w:r>
+      <w:proofErr w:type="gramStart"/>
+      <w:r>
+        <w:rPr>
+          <w:rFonts w:ascii="Arial" w:eastAsia="Arial" w:hAnsi="Arial" w:cs="Arial"/>
+        </w:rPr>
+        <w:t>weiter geht</w:t>
+      </w:r>
+      <w:proofErr w:type="gramEnd"/>
+      <w:r>
+        <w:rPr>
+          <w:rFonts w:ascii="Arial" w:eastAsia="Arial" w:hAnsi="Arial" w:cs="Arial"/>
+        </w:rPr>
+        <w:t xml:space="preserve">, dass nicht ein bestimmtes Kartendeck verwendet werden muss, sondern ein beliebiges (Kartedecks unterscheiden sich oft in der Symbolik, was bei uns dazu </w:t>
+      </w:r>
+      <w:proofErr w:type="spellStart"/>
+      <w:r>
+        <w:rPr>
+          <w:rFonts w:ascii="Arial" w:eastAsia="Arial" w:hAnsi="Arial" w:cs="Arial"/>
+        </w:rPr>
+        <w:t>fuehrt</w:t>
+      </w:r>
+      <w:proofErr w:type="spellEnd"/>
+      <w:r>
+        <w:rPr>
+          <w:rFonts w:ascii="Arial" w:eastAsia="Arial" w:hAnsi="Arial" w:cs="Arial"/>
+        </w:rPr>
+        <w:t xml:space="preserve">, dass die Karten nicht mehr richtig </w:t>
+      </w:r>
+      <w:proofErr w:type="spellStart"/>
+      <w:r>
+        <w:rPr>
+          <w:rFonts w:ascii="Arial" w:eastAsia="Arial" w:hAnsi="Arial" w:cs="Arial"/>
+        </w:rPr>
+        <w:t>identi</w:t>
+      </w:r>
+      <w:proofErr w:type="spellEnd"/>
+      <w:r>
+        <w:rPr>
+          <w:rFonts w:ascii="Arial" w:eastAsia="Arial" w:hAnsi="Arial" w:cs="Arial"/>
+        </w:rPr>
+        <w:t xml:space="preserve"> ziert werden).</w:t>
       </w:r>
     </w:p>
     <w:p>
@@ -8934,7 +11140,7 @@
 </file>
 
 <file path=word/numbering.xml><?xml version="1.0" encoding="utf-8"?>
-<w:numbering xmlns:wpc="http://schemas.microsoft.com/office/word/2010/wordprocessingCanvas" xmlns:cx="http://schemas.microsoft.com/office/drawing/2014/chartex" xmlns:cx1="http://schemas.microsoft.com/office/drawing/2015/9/8/chartex" xmlns:cx2="http://schemas.microsoft.com/office/drawing/2015/10/21/chartex" xmlns:cx3="http://schemas.microsoft.com/office/drawing/2016/5/9/chartex" xmlns:cx4="http://schemas.microsoft.com/office/drawing/2016/5/10/chartex" xmlns:cx5="http://schemas.microsoft.com/office/drawing/2016/5/11/chartex" xmlns:cx6="http://schemas.microsoft.com/office/drawing/2016/5/12/chartex" xmlns:cx7="http://schemas.microsoft.com/office/drawing/2016/5/13/chartex" xmlns:cx8="http://schemas.microsoft.com/office/drawing/2016/5/14/chartex" xmlns:mc="http://schemas.openxmlformats.org/markup-compatibility/2006" xmlns:aink="http://schemas.microsoft.com/office/drawing/2016/ink" xmlns:am3d="http://schemas.microsoft.com/office/drawing/2017/model3d" xmlns:o="urn:schemas-microsoft-com:office:office" xmlns:r="http://schemas.openxmlformats.org/officeDocument/2006/relationships" xmlns:m="http://schemas.openxmlformats.org/officeDocument/2006/math" xmlns:v="urn:schemas-microsoft-com:vml" xmlns:wp14="http://schemas.microsoft.com/office/word/2010/wordprocessingDrawing" xmlns:wp="http://schemas.openxmlformats.org/drawingml/2006/wordprocessingDrawing" xmlns:w10="urn:schemas-microsoft-com:office:word" xmlns:w="http://schemas.openxmlformats.org/wordprocessingml/2006/main" xmlns:w14="http://schemas.microsoft.com/office/word/2010/wordml" xmlns:w15="http://schemas.microsoft.com/office/word/2012/wordml" xmlns:w16se="http://schemas.microsoft.com/office/word/2015/wordml/symex" xmlns:wpg="http://schemas.microsoft.com/office/word/2010/wordprocessingGroup" xmlns:wpi="http://schemas.microsoft.com/office/word/2010/wordprocessingInk" xmlns:wne="http://schemas.microsoft.com/office/word/2006/wordml" xmlns:wps="http://schemas.microsoft.com/office/word/2010/wordprocessingShape" mc:Ignorable="w14 w15 w16se wp14">
+<w:numbering xmlns:wpc="http://schemas.microsoft.com/office/word/2010/wordprocessingCanvas" xmlns:cx="http://schemas.microsoft.com/office/drawing/2014/chartex" xmlns:cx1="http://schemas.microsoft.com/office/drawing/2015/9/8/chartex" xmlns:cx2="http://schemas.microsoft.com/office/drawing/2015/10/21/chartex" xmlns:cx3="http://schemas.microsoft.com/office/drawing/2016/5/9/chartex" xmlns:cx4="http://schemas.microsoft.com/office/drawing/2016/5/10/chartex" xmlns:cx5="http://schemas.microsoft.com/office/drawing/2016/5/11/chartex" xmlns:cx6="http://schemas.microsoft.com/office/drawing/2016/5/12/chartex" xmlns:cx7="http://schemas.microsoft.com/office/drawing/2016/5/13/chartex" xmlns:cx8="http://schemas.microsoft.com/office/drawing/2016/5/14/chartex" xmlns:mc="http://schemas.openxmlformats.org/markup-compatibility/2006" xmlns:aink="http://schemas.microsoft.com/office/drawing/2016/ink" xmlns:am3d="http://schemas.microsoft.com/office/drawing/2017/model3d" xmlns:o="urn:schemas-microsoft-com:office:office" xmlns:r="http://schemas.openxmlformats.org/officeDocument/2006/relationships" xmlns:m="http://schemas.openxmlformats.org/officeDocument/2006/math" xmlns:v="urn:schemas-microsoft-com:vml" xmlns:wp14="http://schemas.microsoft.com/office/word/2010/wordprocessingDrawing" xmlns:wp="http://schemas.openxmlformats.org/drawingml/2006/wordprocessingDrawing" xmlns:w10="urn:schemas-microsoft-com:office:word" xmlns:w="http://schemas.openxmlformats.org/wordprocessingml/2006/main" xmlns:w14="http://schemas.microsoft.com/office/word/2010/wordml" xmlns:w15="http://schemas.microsoft.com/office/word/2012/wordml" xmlns:w16cid="http://schemas.microsoft.com/office/word/2016/wordml/cid" xmlns:w16se="http://schemas.microsoft.com/office/word/2015/wordml/symex" xmlns:wpg="http://schemas.microsoft.com/office/word/2010/wordprocessingGroup" xmlns:wpi="http://schemas.microsoft.com/office/word/2010/wordprocessingInk" xmlns:wne="http://schemas.microsoft.com/office/word/2006/wordml" xmlns:wps="http://schemas.microsoft.com/office/word/2010/wordprocessingShape" mc:Ignorable="w14 w15 w16se w16cid wp14">
   <w:abstractNum w:abstractNumId="0" w15:restartNumberingAfterBreak="0">
     <w:nsid w:val="1FFF344B"/>
     <w:multiLevelType w:val="multilevel"/>
@@ -9581,7 +11787,7 @@
 </file>
 
 <file path=word/styles.xml><?xml version="1.0" encoding="utf-8"?>
-<w:styles xmlns:mc="http://schemas.openxmlformats.org/markup-compatibility/2006" xmlns:r="http://schemas.openxmlformats.org/officeDocument/2006/relationships" xmlns:w="http://schemas.openxmlformats.org/wordprocessingml/2006/main" xmlns:w14="http://schemas.microsoft.com/office/word/2010/wordml" xmlns:w15="http://schemas.microsoft.com/office/word/2012/wordml" xmlns:w16se="http://schemas.microsoft.com/office/word/2015/wordml/symex" mc:Ignorable="w14 w15 w16se">
+<w:styles xmlns:mc="http://schemas.openxmlformats.org/markup-compatibility/2006" xmlns:r="http://schemas.openxmlformats.org/officeDocument/2006/relationships" xmlns:w="http://schemas.openxmlformats.org/wordprocessingml/2006/main" xmlns:w14="http://schemas.microsoft.com/office/word/2010/wordml" xmlns:w15="http://schemas.microsoft.com/office/word/2012/wordml" xmlns:w16cid="http://schemas.microsoft.com/office/word/2016/wordml/cid" xmlns:w16se="http://schemas.microsoft.com/office/word/2015/wordml/symex" mc:Ignorable="w14 w15 w16se w16cid">
   <w:docDefaults>
     <w:rPrDefault>
       <w:rPr>

</xml_diff>

<commit_message>
Bericht aktualisiert, geom transf implementierung
</commit_message>
<xml_diff>
--- a/Bericht/EDBV_AG_02_Bericht_Schnapskönig.docx
+++ b/Bericht/EDBV_AG_02_Bericht_Schnapskönig.docx
@@ -1,6 +1,6 @@
 
 <file path=word/document.xml><?xml version="1.0" encoding="utf-8"?>
-<w:document xmlns:wpc="http://schemas.microsoft.com/office/word/2010/wordprocessingCanvas" xmlns:cx="http://schemas.microsoft.com/office/drawing/2014/chartex" xmlns:cx1="http://schemas.microsoft.com/office/drawing/2015/9/8/chartex" xmlns:cx2="http://schemas.microsoft.com/office/drawing/2015/10/21/chartex" xmlns:cx3="http://schemas.microsoft.com/office/drawing/2016/5/9/chartex" xmlns:cx4="http://schemas.microsoft.com/office/drawing/2016/5/10/chartex" xmlns:cx5="http://schemas.microsoft.com/office/drawing/2016/5/11/chartex" xmlns:cx6="http://schemas.microsoft.com/office/drawing/2016/5/12/chartex" xmlns:cx7="http://schemas.microsoft.com/office/drawing/2016/5/13/chartex" xmlns:cx8="http://schemas.microsoft.com/office/drawing/2016/5/14/chartex" xmlns:mc="http://schemas.openxmlformats.org/markup-compatibility/2006" xmlns:aink="http://schemas.microsoft.com/office/drawing/2016/ink" xmlns:am3d="http://schemas.microsoft.com/office/drawing/2017/model3d" xmlns:o="urn:schemas-microsoft-com:office:office" xmlns:r="http://schemas.openxmlformats.org/officeDocument/2006/relationships" xmlns:m="http://schemas.openxmlformats.org/officeDocument/2006/math" xmlns:v="urn:schemas-microsoft-com:vml" xmlns:wp14="http://schemas.microsoft.com/office/word/2010/wordprocessingDrawing" xmlns:wp="http://schemas.openxmlformats.org/drawingml/2006/wordprocessingDrawing" xmlns:w10="urn:schemas-microsoft-com:office:word" xmlns:w="http://schemas.openxmlformats.org/wordprocessingml/2006/main" xmlns:w14="http://schemas.microsoft.com/office/word/2010/wordml" xmlns:w15="http://schemas.microsoft.com/office/word/2012/wordml" xmlns:w16cid="http://schemas.microsoft.com/office/word/2016/wordml/cid" xmlns:w16se="http://schemas.microsoft.com/office/word/2015/wordml/symex" xmlns:wpg="http://schemas.microsoft.com/office/word/2010/wordprocessingGroup" xmlns:wpi="http://schemas.microsoft.com/office/word/2010/wordprocessingInk" xmlns:wne="http://schemas.microsoft.com/office/word/2006/wordml" xmlns:wps="http://schemas.microsoft.com/office/word/2010/wordprocessingShape" mc:Ignorable="w14 w15 w16se w16cid wp14">
+<w:document xmlns:wpc="http://schemas.microsoft.com/office/word/2010/wordprocessingCanvas" xmlns:cx="http://schemas.microsoft.com/office/drawing/2014/chartex" xmlns:cx1="http://schemas.microsoft.com/office/drawing/2015/9/8/chartex" xmlns:cx2="http://schemas.microsoft.com/office/drawing/2015/10/21/chartex" xmlns:cx3="http://schemas.microsoft.com/office/drawing/2016/5/9/chartex" xmlns:cx4="http://schemas.microsoft.com/office/drawing/2016/5/10/chartex" xmlns:cx5="http://schemas.microsoft.com/office/drawing/2016/5/11/chartex" xmlns:cx6="http://schemas.microsoft.com/office/drawing/2016/5/12/chartex" xmlns:cx7="http://schemas.microsoft.com/office/drawing/2016/5/13/chartex" xmlns:cx8="http://schemas.microsoft.com/office/drawing/2016/5/14/chartex" xmlns:mc="http://schemas.openxmlformats.org/markup-compatibility/2006" xmlns:aink="http://schemas.microsoft.com/office/drawing/2016/ink" xmlns:am3d="http://schemas.microsoft.com/office/drawing/2017/model3d" xmlns:o="urn:schemas-microsoft-com:office:office" xmlns:r="http://schemas.openxmlformats.org/officeDocument/2006/relationships" xmlns:m="http://schemas.openxmlformats.org/officeDocument/2006/math" xmlns:v="urn:schemas-microsoft-com:vml" xmlns:wp14="http://schemas.microsoft.com/office/word/2010/wordprocessingDrawing" xmlns:wp="http://schemas.openxmlformats.org/drawingml/2006/wordprocessingDrawing" xmlns:w10="urn:schemas-microsoft-com:office:word" xmlns:w="http://schemas.openxmlformats.org/wordprocessingml/2006/main" xmlns:w14="http://schemas.microsoft.com/office/word/2010/wordml" xmlns:w15="http://schemas.microsoft.com/office/word/2012/wordml" xmlns:w16se="http://schemas.microsoft.com/office/word/2015/wordml/symex" xmlns:wpg="http://schemas.microsoft.com/office/word/2010/wordprocessingGroup" xmlns:wpi="http://schemas.microsoft.com/office/word/2010/wordprocessingInk" xmlns:wne="http://schemas.microsoft.com/office/word/2006/wordml" xmlns:wps="http://schemas.microsoft.com/office/word/2010/wordprocessingShape" mc:Ignorable="w14 w15 w16se wp14">
   <w:body>
     <w:p>
       <w:pPr>
@@ -138,7 +138,7 @@
           </mc:Choice>
           <mc:Fallback>
             <w:pict>
-              <v:line w14:anchorId="22255E2E" id="Shape 1" o:spid="_x0000_s1026" style="position:absolute;z-index:-251665408;visibility:visible;mso-wrap-style:square;mso-wrap-distance-left:9pt;mso-wrap-distance-top:0;mso-wrap-distance-right:9pt;mso-wrap-distance-bottom:0;mso-position-horizontal:absolute;mso-position-horizontal-relative:text;mso-position-vertical:absolute;mso-position-vertical-relative:text" from="290.15pt,-3.05pt" to="294.1pt,-3.05pt" o:gfxdata="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" o:allowincell="f" filled="t" strokeweight=".14039mm">
+              <v:line w14:anchorId="0C6E6DFB" id="Shape 1" o:spid="_x0000_s1026" style="position:absolute;z-index:-251665408;visibility:visible;mso-wrap-style:square;mso-wrap-distance-left:9pt;mso-wrap-distance-top:0;mso-wrap-distance-right:9pt;mso-wrap-distance-bottom:0;mso-position-horizontal:absolute;mso-position-horizontal-relative:text;mso-position-vertical:absolute;mso-position-vertical-relative:text" from="290.15pt,-3.05pt" to="294.1pt,-3.05pt" o:gfxdata="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" o:allowincell="f" filled="t" strokeweight=".14039mm">
                 <v:stroke joinstyle="miter"/>
                 <o:lock v:ext="edit" shapetype="f"/>
               </v:line>
@@ -4403,6 +4403,18 @@
               </w:rPr>
               <w:t>Geometrische Transformation)</w:t>
             </w:r>
+            <w:r>
+              <w:rPr>
+                <w:rFonts w:ascii="Arial" w:eastAsia="Arial" w:hAnsi="Arial" w:cs="Arial"/>
+              </w:rPr>
+              <w:t>, Implementierung (</w:t>
+            </w:r>
+            <w:r>
+              <w:rPr>
+                <w:rFonts w:ascii="Arial" w:eastAsia="Arial" w:hAnsi="Arial" w:cs="Arial"/>
+              </w:rPr>
+              <w:t>Geometrische Transformation)</w:t>
+            </w:r>
           </w:p>
         </w:tc>
       </w:tr>
@@ -4825,25 +4837,7 @@
               <w:rPr>
                 <w:rFonts w:ascii="Arial" w:eastAsia="Arial" w:hAnsi="Arial" w:cs="Arial"/>
               </w:rPr>
-              <w:t>geom_tranfs_</w:t>
-            </w:r>
-            <w:r>
-              <w:rPr>
-                <w:rFonts w:ascii="Arial" w:eastAsia="Arial" w:hAnsi="Arial" w:cs="Arial"/>
-              </w:rPr>
-              <w:t>upper</w:t>
-            </w:r>
-            <w:r>
-              <w:rPr>
-                <w:rFonts w:ascii="Arial" w:eastAsia="Arial" w:hAnsi="Arial" w:cs="Arial"/>
-              </w:rPr>
-              <w:t>card.</w:t>
-            </w:r>
-            <w:r>
-              <w:rPr>
-                <w:rFonts w:ascii="Arial" w:eastAsia="Arial" w:hAnsi="Arial" w:cs="Arial"/>
-              </w:rPr>
-              <w:t>m</w:t>
+              <w:t>geom_tranfs_uppercard.m</w:t>
             </w:r>
             <w:proofErr w:type="spellEnd"/>
           </w:p>
@@ -5514,6 +5508,7 @@
         <w:rPr>
           <w:rFonts w:ascii="Arial" w:hAnsi="Arial" w:cs="Arial"/>
         </w:rPr>
+        <w:lastRenderedPageBreak/>
         <w:t>Schwellenwertvefahren</w:t>
       </w:r>
       <w:proofErr w:type="spellEnd"/>
@@ -5533,14 +5528,7 @@
         <w:rPr>
           <w:rFonts w:ascii="Arial" w:hAnsi="Arial" w:cs="Arial"/>
         </w:rPr>
-        <w:t xml:space="preserve">rbild umgewandelt. Wir haben </w:t>
-      </w:r>
-      <w:r>
-        <w:rPr>
-          <w:rFonts w:ascii="Arial" w:hAnsi="Arial" w:cs="Arial"/>
-        </w:rPr>
-        <w:lastRenderedPageBreak/>
-        <w:t>uns f</w:t>
+        <w:t>rbild umgewandelt. Wir haben uns f</w:t>
       </w:r>
       <w:r>
         <w:rPr>
@@ -6579,7 +6567,21 @@
         <w:rPr>
           <w:rFonts w:ascii="Arial" w:eastAsia="Arial" w:hAnsi="Arial" w:cs="Arial"/>
         </w:rPr>
-        <w:t xml:space="preserve">hlt mittles der </w:t>
+        <w:t xml:space="preserve">hlt </w:t>
+      </w:r>
+      <w:proofErr w:type="spellStart"/>
+      <w:r>
+        <w:rPr>
+          <w:rFonts w:ascii="Arial" w:eastAsia="Arial" w:hAnsi="Arial" w:cs="Arial"/>
+        </w:rPr>
+        <w:t>mittles</w:t>
+      </w:r>
+      <w:proofErr w:type="spellEnd"/>
+      <w:r>
+        <w:rPr>
+          <w:rFonts w:ascii="Arial" w:eastAsia="Arial" w:hAnsi="Arial" w:cs="Arial"/>
+        </w:rPr>
+        <w:t xml:space="preserve"> der </w:t>
       </w:r>
       <w:proofErr w:type="spellStart"/>
       <w:r>
@@ -8132,10 +8134,7 @@
                               </w:rPr>
                             </w:pPr>
                             <w:r>
-                              <w:t>Figure 5 -</w:t>
-                            </w:r>
-                            <w:r>
-                              <w:t xml:space="preserve"> rechte Ecke oben</w:t>
+                              <w:t>Figure 5 - rechte Ecke oben</w:t>
                             </w:r>
                           </w:p>
                         </w:txbxContent>
@@ -8167,10 +8166,7 @@
                         </w:rPr>
                       </w:pPr>
                       <w:r>
-                        <w:t>Figure 5 -</w:t>
-                      </w:r>
-                      <w:r>
-                        <w:t xml:space="preserve"> rechte Ecke oben</w:t>
+                        <w:t>Figure 5 - rechte Ecke oben</w:t>
                       </w:r>
                     </w:p>
                   </w:txbxContent>
@@ -8352,16 +8348,7 @@
                               </w:rPr>
                             </w:pPr>
                             <w:r>
-                              <w:t>Figure</w:t>
-                            </w:r>
-                            <w:r>
-                              <w:t xml:space="preserve"> </w:t>
-                            </w:r>
-                            <w:r>
-                              <w:t>6 -</w:t>
-                            </w:r>
-                            <w:r>
-                              <w:t xml:space="preserve"> linke Ecke oben</w:t>
+                              <w:t>Figure 6 - linke Ecke oben</w:t>
                             </w:r>
                           </w:p>
                         </w:txbxContent>
@@ -8392,16 +8379,7 @@
                         </w:rPr>
                       </w:pPr>
                       <w:r>
-                        <w:t>Figure</w:t>
-                      </w:r>
-                      <w:r>
-                        <w:t xml:space="preserve"> </w:t>
-                      </w:r>
-                      <w:r>
-                        <w:t>6 -</w:t>
-                      </w:r>
-                      <w:r>
-                        <w:t xml:space="preserve"> linke Ecke oben</w:t>
+                        <w:t>Figure 6 - linke Ecke oben</w:t>
                       </w:r>
                     </w:p>
                   </w:txbxContent>
@@ -8583,43 +8561,7 @@
         <w:rPr>
           <w:rFonts w:ascii="Arial" w:hAnsi="Arial" w:cs="Arial"/>
         </w:rPr>
-        <w:t xml:space="preserve"> Wenn die Distanz zwischen der oberen und linken Ecke kürzer als die Distanz zwischen der oberen und rechten Ecke ist (</w:t>
-      </w:r>
-      <w:r>
-        <w:rPr>
-          <w:rFonts w:ascii="Arial" w:hAnsi="Arial" w:cs="Arial"/>
-        </w:rPr>
-        <w:t>Figure</w:t>
-      </w:r>
-      <w:r>
-        <w:rPr>
-          <w:rFonts w:ascii="Arial" w:hAnsi="Arial" w:cs="Arial"/>
-        </w:rPr>
-        <w:t xml:space="preserve"> </w:t>
-      </w:r>
-      <w:r>
-        <w:rPr>
-          <w:rFonts w:ascii="Arial" w:hAnsi="Arial" w:cs="Arial"/>
-        </w:rPr>
-        <w:t>5</w:t>
-      </w:r>
-      <w:r>
-        <w:rPr>
-          <w:rFonts w:ascii="Arial" w:hAnsi="Arial" w:cs="Arial"/>
-        </w:rPr>
-        <w:t xml:space="preserve">) muss die linke Ecke an der Position (0, 0) transformiert werden. Wenn die Distanz länger ist (Figure </w:t>
-      </w:r>
-      <w:r>
-        <w:rPr>
-          <w:rFonts w:ascii="Arial" w:hAnsi="Arial" w:cs="Arial"/>
-        </w:rPr>
-        <w:t>6</w:t>
-      </w:r>
-      <w:r>
-        <w:rPr>
-          <w:rFonts w:ascii="Arial" w:hAnsi="Arial" w:cs="Arial"/>
-        </w:rPr>
-        <w:t xml:space="preserve">) muss die obere Ecke an die Position </w:t>
+        <w:t xml:space="preserve"> Wenn die Distanz zwischen der oberen und linken Ecke kürzer als die Distanz zwischen der oberen und rechten Ecke ist (Figure 5) muss die linke Ecke an der Position (0, 0) transformiert werden. Wenn die Distanz länger ist (Figure 6) muss die obere Ecke an die Position </w:t>
       </w:r>
     </w:p>
     <w:p>
@@ -8755,15 +8697,7 @@
         <w:rPr>
           <w:rFonts w:ascii="Arial" w:hAnsi="Arial" w:cs="Arial"/>
         </w:rPr>
-        <w:t xml:space="preserve"> werden als Parameter das Bild und die Transformationsmatrix übergeben. </w:t>
-      </w:r>
-      <w:bookmarkStart w:id="4" w:name="_GoBack"/>
-      <w:bookmarkEnd w:id="4"/>
-      <w:r>
-        <w:rPr>
-          <w:rFonts w:ascii="Arial" w:hAnsi="Arial" w:cs="Arial"/>
-        </w:rPr>
-        <w:t>Falls es sich beim Bild um ein Graustufenbild handelt wird das Bild ohne Probleme transformiert. Da wir jedoch RGB-Bilder als Input haben müssen alle drei Kanäle einzeln transformiert werden.</w:t>
+        <w:t xml:space="preserve"> werden als Parameter das Bild und die Transformationsmatrix übergeben. Falls es sich beim Bild um ein Graustufenbild handelt wird das Bild ohne Probleme transformiert. Da wir jedoch RGB-Bilder als Input haben müssen alle drei Kanäle einzeln transformiert werden.</w:t>
       </w:r>
     </w:p>
     <w:p>
@@ -8892,7 +8826,7 @@
           <w:noProof/>
         </w:rPr>
         <w:drawing>
-          <wp:anchor distT="0" distB="0" distL="114300" distR="114300" simplePos="0" relativeHeight="251704320" behindDoc="0" locked="0" layoutInCell="1" allowOverlap="1" wp14:anchorId="26F02D47">
+          <wp:anchor distT="0" distB="0" distL="114300" distR="114300" simplePos="0" relativeHeight="251654656" behindDoc="0" locked="0" layoutInCell="1" allowOverlap="1" wp14:anchorId="26F02D47">
             <wp:simplePos x="0" y="0"/>
             <wp:positionH relativeFrom="column">
               <wp:posOffset>259715</wp:posOffset>
@@ -8971,10 +8905,367 @@
         </w:r>
       </w:fldSimple>
       <w:r>
-        <w:t xml:space="preserve"> - </w:t>
-      </w:r>
-      <w:r>
-        <w:t>Transformation vom Kreuz König</w:t>
+        <w:t xml:space="preserve"> - Transformation vom Kreuz König</w:t>
+      </w:r>
+    </w:p>
+    <w:p>
+      <w:pPr>
+        <w:jc w:val="both"/>
+        <w:rPr>
+          <w:rFonts w:ascii="Arial" w:hAnsi="Arial" w:cs="Arial"/>
+        </w:rPr>
+      </w:pPr>
+      <w:r>
+        <w:rPr>
+          <w:rFonts w:ascii="Arial" w:hAnsi="Arial" w:cs="Arial"/>
+        </w:rPr>
+        <w:t xml:space="preserve">In </w:t>
+      </w:r>
+      <w:proofErr w:type="spellStart"/>
+      <w:r>
+        <w:rPr>
+          <w:rFonts w:ascii="Arial" w:hAnsi="Arial" w:cs="Arial"/>
+        </w:rPr>
+        <w:t>geom_transf_lowercard.m</w:t>
+      </w:r>
+      <w:proofErr w:type="spellEnd"/>
+      <w:r>
+        <w:rPr>
+          <w:rFonts w:ascii="Arial" w:hAnsi="Arial" w:cs="Arial"/>
+        </w:rPr>
+        <w:t xml:space="preserve"> wird genau diese Transformations-Pipeline eingehalten, und somit die untere Karte von Perspektive auf Orthogonal transformiert – Die </w:t>
+      </w:r>
+      <w:proofErr w:type="spellStart"/>
+      <w:r>
+        <w:rPr>
+          <w:rFonts w:ascii="Arial" w:hAnsi="Arial" w:cs="Arial"/>
+        </w:rPr>
+        <w:t>Bounding</w:t>
+      </w:r>
+      <w:proofErr w:type="spellEnd"/>
+      <w:r>
+        <w:rPr>
+          <w:rFonts w:ascii="Arial" w:hAnsi="Arial" w:cs="Arial"/>
+        </w:rPr>
+        <w:t xml:space="preserve"> Box wird erstellt, Eckpunkte werden berechnet, diese der Transformationsmatrix übergeben, und somit wird ein korrigiertes Bild berechnet.</w:t>
+      </w:r>
+      <w:r>
+        <w:rPr>
+          <w:rFonts w:ascii="Arial" w:hAnsi="Arial" w:cs="Arial"/>
+          <w:noProof/>
+        </w:rPr>
+        <w:t xml:space="preserve"> </w:t>
+      </w:r>
+    </w:p>
+    <w:p>
+      <w:pPr>
+        <w:jc w:val="both"/>
+        <w:rPr>
+          <w:rFonts w:ascii="Arial" w:hAnsi="Arial" w:cs="Arial"/>
+        </w:rPr>
+      </w:pPr>
+    </w:p>
+    <w:p>
+      <w:pPr>
+        <w:jc w:val="both"/>
+        <w:rPr>
+          <w:rFonts w:ascii="Arial" w:hAnsi="Arial" w:cs="Arial"/>
+        </w:rPr>
+      </w:pPr>
+      <w:r>
+        <w:rPr>
+          <w:rFonts w:ascii="Arial" w:hAnsi="Arial" w:cs="Arial"/>
+        </w:rPr>
+        <w:t>Ein großer Unterschied besteht allerdings in der Berechnung der Eckpunkte, sowie beim finalen Mapping. Dadurch, dass die untere Karte von der oberen überlappt wird, geht die Information für die vier</w:t>
+      </w:r>
+      <w:r>
+        <w:rPr>
+          <w:rFonts w:ascii="Arial" w:hAnsi="Arial" w:cs="Arial"/>
+        </w:rPr>
+        <w:t>te (und eventuell sogar dritte</w:t>
+      </w:r>
+      <w:r>
+        <w:rPr>
+          <w:rFonts w:ascii="Arial" w:hAnsi="Arial" w:cs="Arial"/>
+        </w:rPr>
+        <w:t>) Ecke verloren.</w:t>
+      </w:r>
+      <w:r>
+        <w:rPr>
+          <w:rFonts w:ascii="Arial" w:hAnsi="Arial" w:cs="Arial"/>
+        </w:rPr>
+        <w:t xml:space="preserve"> Um eine neue Ecke zu erstellen, wird auf das natürliche </w:t>
+      </w:r>
+      <w:proofErr w:type="spellStart"/>
+      <w:r>
+        <w:rPr>
+          <w:rFonts w:ascii="Arial" w:hAnsi="Arial" w:cs="Arial"/>
+        </w:rPr>
+        <w:t>Seitenverhätnis</w:t>
+      </w:r>
+      <w:proofErr w:type="spellEnd"/>
+      <w:r>
+        <w:rPr>
+          <w:rFonts w:ascii="Arial" w:hAnsi="Arial" w:cs="Arial"/>
+        </w:rPr>
+        <w:t xml:space="preserve"> von Karten zugegriffen.</w:t>
+      </w:r>
+      <w:r>
+        <w:rPr>
+          <w:rFonts w:ascii="Arial" w:hAnsi="Arial" w:cs="Arial"/>
+          <w:noProof/>
+        </w:rPr>
+        <w:t xml:space="preserve"> </w:t>
+      </w:r>
+    </w:p>
+    <w:p>
+      <w:pPr>
+        <w:jc w:val="both"/>
+        <w:rPr>
+          <w:rFonts w:ascii="Arial" w:hAnsi="Arial" w:cs="Arial"/>
+        </w:rPr>
+      </w:pPr>
+    </w:p>
+    <w:p>
+      <w:pPr>
+        <w:rPr>
+          <w:rFonts w:ascii="Arial" w:hAnsi="Arial" w:cs="Arial"/>
+        </w:rPr>
+      </w:pPr>
+      <w:r>
+        <w:rPr>
+          <w:rFonts w:ascii="Arial" w:hAnsi="Arial" w:cs="Arial"/>
+        </w:rPr>
+        <w:br w:type="page"/>
+      </w:r>
+    </w:p>
+    <w:p>
+      <w:pPr>
+        <w:jc w:val="both"/>
+        <w:rPr>
+          <w:rFonts w:ascii="Arial" w:hAnsi="Arial" w:cs="Arial"/>
+        </w:rPr>
+      </w:pPr>
+      <w:r>
+        <w:rPr>
+          <w:rFonts w:ascii="Arial" w:hAnsi="Arial" w:cs="Arial"/>
+        </w:rPr>
+        <w:lastRenderedPageBreak/>
+        <w:t>Da eine volle Karte in der Ratio 8:5 steht, und wir immer (durch unsere vorher getroffene Beschränkung) eine horizontale Hälfte der Karte sehen, erhalten wir somit effektiv sichtbare 4:5. Also können wir</w:t>
+      </w:r>
+      <w:r>
+        <w:rPr>
+          <w:rFonts w:ascii="Arial" w:hAnsi="Arial" w:cs="Arial"/>
+        </w:rPr>
+        <w:t xml:space="preserve"> die gleiche Transformation anwenden, wenn wir die Zielmatrix mit dem originalen Punkten ([0,0</w:t>
+      </w:r>
+      <w:proofErr w:type="gramStart"/>
+      <w:r>
+        <w:rPr>
+          <w:rFonts w:ascii="Arial" w:hAnsi="Arial" w:cs="Arial"/>
+        </w:rPr>
+        <w:t>];[</w:t>
+      </w:r>
+      <w:proofErr w:type="gramEnd"/>
+      <w:r>
+        <w:rPr>
+          <w:rFonts w:ascii="Arial" w:hAnsi="Arial" w:cs="Arial"/>
+        </w:rPr>
+        <w:t>0,8];[5,0];[5,8]) auf die neuen Verhältnisse anpassen ([0,0];[0,4];[5,0];[5,4]).</w:t>
+      </w:r>
+    </w:p>
+    <w:p>
+      <w:pPr>
+        <w:jc w:val="both"/>
+        <w:rPr>
+          <w:rFonts w:ascii="Arial" w:hAnsi="Arial" w:cs="Arial"/>
+        </w:rPr>
+      </w:pPr>
+    </w:p>
+    <w:p>
+      <w:pPr>
+        <w:ind w:left="2160" w:firstLine="720"/>
+        <w:jc w:val="both"/>
+        <w:rPr>
+          <w:rFonts w:ascii="Arial" w:hAnsi="Arial" w:cs="Arial"/>
+        </w:rPr>
+      </w:pPr>
+      <w:r>
+        <w:rPr>
+          <w:rFonts w:ascii="Arial" w:hAnsi="Arial" w:cs="Arial"/>
+          <w:noProof/>
+        </w:rPr>
+        <w:t xml:space="preserve"> </w:t>
+      </w:r>
+      <w:r>
+        <w:rPr>
+          <w:rFonts w:ascii="Arial" w:hAnsi="Arial" w:cs="Arial"/>
+          <w:noProof/>
+        </w:rPr>
+        <w:drawing>
+          <wp:inline distT="0" distB="0" distL="0" distR="0" wp14:anchorId="05E19F3E" wp14:editId="3BA6BB61">
+            <wp:extent cx="2219325" cy="2472690"/>
+            <wp:effectExtent l="0" t="0" r="9525" b="3810"/>
+            <wp:docPr id="23" name="Grafik 23" descr="C:\Users\Soulfast\AppData\Local\Microsoft\Windows\INetCache\Content.Word\ecken_plus_new.jpg"/>
+            <wp:cNvGraphicFramePr>
+              <a:graphicFrameLocks xmlns:a="http://schemas.openxmlformats.org/drawingml/2006/main" noChangeAspect="1"/>
+            </wp:cNvGraphicFramePr>
+            <a:graphic xmlns:a="http://schemas.openxmlformats.org/drawingml/2006/main">
+              <a:graphicData uri="http://schemas.openxmlformats.org/drawingml/2006/picture">
+                <pic:pic xmlns:pic="http://schemas.openxmlformats.org/drawingml/2006/picture">
+                  <pic:nvPicPr>
+                    <pic:cNvPr id="0" name="Picture 1" descr="C:\Users\Soulfast\AppData\Local\Microsoft\Windows\INetCache\Content.Word\ecken_plus_new.jpg"/>
+                    <pic:cNvPicPr>
+                      <a:picLocks noChangeAspect="1" noChangeArrowheads="1"/>
+                    </pic:cNvPicPr>
+                  </pic:nvPicPr>
+                  <pic:blipFill>
+                    <a:blip r:embed="rId12">
+                      <a:extLst>
+                        <a:ext uri="{28A0092B-C50C-407E-A947-70E740481C1C}">
+                          <a14:useLocalDpi xmlns:a14="http://schemas.microsoft.com/office/drawing/2010/main" val="0"/>
+                        </a:ext>
+                      </a:extLst>
+                    </a:blip>
+                    <a:srcRect/>
+                    <a:stretch>
+                      <a:fillRect/>
+                    </a:stretch>
+                  </pic:blipFill>
+                  <pic:spPr bwMode="auto">
+                    <a:xfrm>
+                      <a:off x="0" y="0"/>
+                      <a:ext cx="2219325" cy="2472690"/>
+                    </a:xfrm>
+                    <a:prstGeom prst="rect">
+                      <a:avLst/>
+                    </a:prstGeom>
+                    <a:noFill/>
+                    <a:ln>
+                      <a:noFill/>
+                    </a:ln>
+                  </pic:spPr>
+                </pic:pic>
+              </a:graphicData>
+            </a:graphic>
+          </wp:inline>
+        </w:drawing>
+      </w:r>
+    </w:p>
+    <w:p>
+      <w:pPr>
+        <w:jc w:val="both"/>
+        <w:rPr>
+          <w:rFonts w:ascii="Arial" w:hAnsi="Arial" w:cs="Arial"/>
+        </w:rPr>
+      </w:pPr>
+    </w:p>
+    <w:p>
+      <w:pPr>
+        <w:jc w:val="both"/>
+        <w:rPr>
+          <w:rFonts w:ascii="Arial" w:hAnsi="Arial" w:cs="Arial"/>
+        </w:rPr>
+      </w:pPr>
+      <w:r>
+        <w:rPr>
+          <w:rFonts w:ascii="Arial" w:hAnsi="Arial" w:cs="Arial"/>
+        </w:rPr>
+        <w:t>Nun müssen also nur noch die zu transformierenden Ecken gefunden werden – Drei dieser Ecken sollten schon bestehen. Die vierte wurde abgeschnitten, und somit wird sie zum unteren Schnittpunkt der Karte. Somit verbleibt nur noch eine Fehlerhafte Ecke, der obere Schnittpunkt der Karte, angrenzend an die Längste gerade. Diese Gerade wird gekürzt, bis sie gleich lang wie die k</w:t>
+      </w:r>
+      <w:r>
+        <w:rPr>
+          <w:rFonts w:ascii="Arial" w:hAnsi="Arial" w:cs="Arial"/>
+        </w:rPr>
+        <w:t>ürzeste ist. Somit entsteht</w:t>
+      </w:r>
+      <w:r>
+        <w:rPr>
+          <w:rFonts w:ascii="Arial" w:hAnsi="Arial" w:cs="Arial"/>
+        </w:rPr>
+        <w:t xml:space="preserve"> an diesem Punkt </w:t>
+      </w:r>
+      <w:r>
+        <w:rPr>
+          <w:rFonts w:ascii="Arial" w:hAnsi="Arial" w:cs="Arial"/>
+        </w:rPr>
+        <w:t>die neue vierte Ecke, mit Hilfe welcher Transformiert wird, um ein orthogonales Bild zu erhalten.</w:t>
+      </w:r>
+    </w:p>
+    <w:p>
+      <w:pPr>
+        <w:jc w:val="both"/>
+        <w:rPr>
+          <w:rFonts w:ascii="Arial" w:hAnsi="Arial" w:cs="Arial"/>
+        </w:rPr>
+      </w:pPr>
+    </w:p>
+    <w:p>
+      <w:pPr>
+        <w:jc w:val="both"/>
+        <w:rPr>
+          <w:rFonts w:ascii="Arial" w:hAnsi="Arial" w:cs="Arial"/>
+        </w:rPr>
+      </w:pPr>
+      <w:r>
+        <w:rPr>
+          <w:rFonts w:ascii="Arial" w:hAnsi="Arial" w:cs="Arial"/>
+        </w:rPr>
+        <w:tab/>
+      </w:r>
+      <w:r>
+        <w:rPr>
+          <w:rFonts w:ascii="Arial" w:hAnsi="Arial" w:cs="Arial"/>
+          <w:noProof/>
+        </w:rPr>
+        <w:drawing>
+          <wp:inline distT="0" distB="0" distL="0" distR="0">
+            <wp:extent cx="4914435" cy="4047214"/>
+            <wp:effectExtent l="0" t="0" r="635" b="0"/>
+            <wp:docPr id="24" name="Grafik 24" descr="C:\Users\Soulfast\AppData\Local\Microsoft\Windows\INetCache\Content.Word\vergleich_card_one_corrected.jpg"/>
+            <wp:cNvGraphicFramePr>
+              <a:graphicFrameLocks xmlns:a="http://schemas.openxmlformats.org/drawingml/2006/main" noChangeAspect="1"/>
+            </wp:cNvGraphicFramePr>
+            <a:graphic xmlns:a="http://schemas.openxmlformats.org/drawingml/2006/main">
+              <a:graphicData uri="http://schemas.openxmlformats.org/drawingml/2006/picture">
+                <pic:pic xmlns:pic="http://schemas.openxmlformats.org/drawingml/2006/picture">
+                  <pic:nvPicPr>
+                    <pic:cNvPr id="0" name="Picture 2" descr="C:\Users\Soulfast\AppData\Local\Microsoft\Windows\INetCache\Content.Word\vergleich_card_one_corrected.jpg"/>
+                    <pic:cNvPicPr>
+                      <a:picLocks noChangeAspect="1" noChangeArrowheads="1"/>
+                    </pic:cNvPicPr>
+                  </pic:nvPicPr>
+                  <pic:blipFill>
+                    <a:blip r:embed="rId13">
+                      <a:extLst>
+                        <a:ext uri="{28A0092B-C50C-407E-A947-70E740481C1C}">
+                          <a14:useLocalDpi xmlns:a14="http://schemas.microsoft.com/office/drawing/2010/main" val="0"/>
+                        </a:ext>
+                      </a:extLst>
+                    </a:blip>
+                    <a:srcRect/>
+                    <a:stretch>
+                      <a:fillRect/>
+                    </a:stretch>
+                  </pic:blipFill>
+                  <pic:spPr bwMode="auto">
+                    <a:xfrm>
+                      <a:off x="0" y="0"/>
+                      <a:ext cx="4923565" cy="4054733"/>
+                    </a:xfrm>
+                    <a:prstGeom prst="rect">
+                      <a:avLst/>
+                    </a:prstGeom>
+                    <a:noFill/>
+                    <a:ln>
+                      <a:noFill/>
+                    </a:ln>
+                  </pic:spPr>
+                </pic:pic>
+              </a:graphicData>
+            </a:graphic>
+          </wp:inline>
+        </w:drawing>
       </w:r>
     </w:p>
     <w:p>
@@ -8995,6 +9286,8 @@
           </w:cols>
         </w:sectPr>
       </w:pPr>
+      <w:bookmarkStart w:id="4" w:name="_GoBack"/>
+      <w:bookmarkEnd w:id="4"/>
     </w:p>
     <w:p>
       <w:pPr>
@@ -9434,7 +9727,7 @@
                     </pic:cNvPicPr>
                   </pic:nvPicPr>
                   <pic:blipFill>
-                    <a:blip r:embed="rId12" cstate="print">
+                    <a:blip r:embed="rId14" cstate="print">
                       <a:extLst>
                         <a:ext uri="{28A0092B-C50C-407E-A947-70E740481C1C}">
                           <a14:useLocalDpi xmlns:a14="http://schemas.microsoft.com/office/drawing/2010/main" val="0"/>
@@ -9765,7 +10058,7 @@
                     </pic:cNvPicPr>
                   </pic:nvPicPr>
                   <pic:blipFill>
-                    <a:blip r:embed="rId13">
+                    <a:blip r:embed="rId15">
                       <a:extLst>
                         <a:ext uri="{28A0092B-C50C-407E-A947-70E740481C1C}">
                           <a14:useLocalDpi xmlns:a14="http://schemas.microsoft.com/office/drawing/2010/main" val="0"/>
@@ -9942,7 +10235,7 @@
                     </pic:cNvPicPr>
                   </pic:nvPicPr>
                   <pic:blipFill>
-                    <a:blip r:embed="rId14">
+                    <a:blip r:embed="rId16">
                       <a:extLst>
                         <a:ext uri="{28A0092B-C50C-407E-A947-70E740481C1C}">
                           <a14:useLocalDpi xmlns:a14="http://schemas.microsoft.com/office/drawing/2010/main" val="0"/>
@@ -10130,7 +10423,7 @@
                     </pic:cNvPicPr>
                   </pic:nvPicPr>
                   <pic:blipFill>
-                    <a:blip r:embed="rId15">
+                    <a:blip r:embed="rId17">
                       <a:extLst>
                         <a:ext uri="{28A0092B-C50C-407E-A947-70E740481C1C}">
                           <a14:useLocalDpi xmlns:a14="http://schemas.microsoft.com/office/drawing/2010/main" val="0"/>
@@ -10322,7 +10615,7 @@
                     </pic:cNvPicPr>
                   </pic:nvPicPr>
                   <pic:blipFill>
-                    <a:blip r:embed="rId16">
+                    <a:blip r:embed="rId18">
                       <a:extLst>
                         <a:ext uri="{28A0092B-C50C-407E-A947-70E740481C1C}">
                           <a14:useLocalDpi xmlns:a14="http://schemas.microsoft.com/office/drawing/2010/main" val="0"/>
@@ -10465,7 +10758,7 @@
                     <pic:cNvPicPr/>
                   </pic:nvPicPr>
                   <pic:blipFill>
-                    <a:blip r:embed="rId17"/>
+                    <a:blip r:embed="rId19"/>
                     <a:stretch>
                       <a:fillRect/>
                     </a:stretch>
@@ -11140,7 +11433,7 @@
 </file>
 
 <file path=word/numbering.xml><?xml version="1.0" encoding="utf-8"?>
-<w:numbering xmlns:wpc="http://schemas.microsoft.com/office/word/2010/wordprocessingCanvas" xmlns:cx="http://schemas.microsoft.com/office/drawing/2014/chartex" xmlns:cx1="http://schemas.microsoft.com/office/drawing/2015/9/8/chartex" xmlns:cx2="http://schemas.microsoft.com/office/drawing/2015/10/21/chartex" xmlns:cx3="http://schemas.microsoft.com/office/drawing/2016/5/9/chartex" xmlns:cx4="http://schemas.microsoft.com/office/drawing/2016/5/10/chartex" xmlns:cx5="http://schemas.microsoft.com/office/drawing/2016/5/11/chartex" xmlns:cx6="http://schemas.microsoft.com/office/drawing/2016/5/12/chartex" xmlns:cx7="http://schemas.microsoft.com/office/drawing/2016/5/13/chartex" xmlns:cx8="http://schemas.microsoft.com/office/drawing/2016/5/14/chartex" xmlns:mc="http://schemas.openxmlformats.org/markup-compatibility/2006" xmlns:aink="http://schemas.microsoft.com/office/drawing/2016/ink" xmlns:am3d="http://schemas.microsoft.com/office/drawing/2017/model3d" xmlns:o="urn:schemas-microsoft-com:office:office" xmlns:r="http://schemas.openxmlformats.org/officeDocument/2006/relationships" xmlns:m="http://schemas.openxmlformats.org/officeDocument/2006/math" xmlns:v="urn:schemas-microsoft-com:vml" xmlns:wp14="http://schemas.microsoft.com/office/word/2010/wordprocessingDrawing" xmlns:wp="http://schemas.openxmlformats.org/drawingml/2006/wordprocessingDrawing" xmlns:w10="urn:schemas-microsoft-com:office:word" xmlns:w="http://schemas.openxmlformats.org/wordprocessingml/2006/main" xmlns:w14="http://schemas.microsoft.com/office/word/2010/wordml" xmlns:w15="http://schemas.microsoft.com/office/word/2012/wordml" xmlns:w16cid="http://schemas.microsoft.com/office/word/2016/wordml/cid" xmlns:w16se="http://schemas.microsoft.com/office/word/2015/wordml/symex" xmlns:wpg="http://schemas.microsoft.com/office/word/2010/wordprocessingGroup" xmlns:wpi="http://schemas.microsoft.com/office/word/2010/wordprocessingInk" xmlns:wne="http://schemas.microsoft.com/office/word/2006/wordml" xmlns:wps="http://schemas.microsoft.com/office/word/2010/wordprocessingShape" mc:Ignorable="w14 w15 w16se w16cid wp14">
+<w:numbering xmlns:wpc="http://schemas.microsoft.com/office/word/2010/wordprocessingCanvas" xmlns:cx="http://schemas.microsoft.com/office/drawing/2014/chartex" xmlns:cx1="http://schemas.microsoft.com/office/drawing/2015/9/8/chartex" xmlns:cx2="http://schemas.microsoft.com/office/drawing/2015/10/21/chartex" xmlns:cx3="http://schemas.microsoft.com/office/drawing/2016/5/9/chartex" xmlns:cx4="http://schemas.microsoft.com/office/drawing/2016/5/10/chartex" xmlns:cx5="http://schemas.microsoft.com/office/drawing/2016/5/11/chartex" xmlns:cx6="http://schemas.microsoft.com/office/drawing/2016/5/12/chartex" xmlns:cx7="http://schemas.microsoft.com/office/drawing/2016/5/13/chartex" xmlns:cx8="http://schemas.microsoft.com/office/drawing/2016/5/14/chartex" xmlns:mc="http://schemas.openxmlformats.org/markup-compatibility/2006" xmlns:aink="http://schemas.microsoft.com/office/drawing/2016/ink" xmlns:am3d="http://schemas.microsoft.com/office/drawing/2017/model3d" xmlns:o="urn:schemas-microsoft-com:office:office" xmlns:r="http://schemas.openxmlformats.org/officeDocument/2006/relationships" xmlns:m="http://schemas.openxmlformats.org/officeDocument/2006/math" xmlns:v="urn:schemas-microsoft-com:vml" xmlns:wp14="http://schemas.microsoft.com/office/word/2010/wordprocessingDrawing" xmlns:wp="http://schemas.openxmlformats.org/drawingml/2006/wordprocessingDrawing" xmlns:w10="urn:schemas-microsoft-com:office:word" xmlns:w="http://schemas.openxmlformats.org/wordprocessingml/2006/main" xmlns:w14="http://schemas.microsoft.com/office/word/2010/wordml" xmlns:w15="http://schemas.microsoft.com/office/word/2012/wordml" xmlns:w16se="http://schemas.microsoft.com/office/word/2015/wordml/symex" xmlns:wpg="http://schemas.microsoft.com/office/word/2010/wordprocessingGroup" xmlns:wpi="http://schemas.microsoft.com/office/word/2010/wordprocessingInk" xmlns:wne="http://schemas.microsoft.com/office/word/2006/wordml" xmlns:wps="http://schemas.microsoft.com/office/word/2010/wordprocessingShape" mc:Ignorable="w14 w15 w16se wp14">
   <w:abstractNum w:abstractNumId="0" w15:restartNumberingAfterBreak="0">
     <w:nsid w:val="1FFF344B"/>
     <w:multiLevelType w:val="multilevel"/>
@@ -11787,7 +12080,7 @@
 </file>
 
 <file path=word/styles.xml><?xml version="1.0" encoding="utf-8"?>
-<w:styles xmlns:mc="http://schemas.openxmlformats.org/markup-compatibility/2006" xmlns:r="http://schemas.openxmlformats.org/officeDocument/2006/relationships" xmlns:w="http://schemas.openxmlformats.org/wordprocessingml/2006/main" xmlns:w14="http://schemas.microsoft.com/office/word/2010/wordml" xmlns:w15="http://schemas.microsoft.com/office/word/2012/wordml" xmlns:w16cid="http://schemas.microsoft.com/office/word/2016/wordml/cid" xmlns:w16se="http://schemas.microsoft.com/office/word/2015/wordml/symex" mc:Ignorable="w14 w15 w16se w16cid">
+<w:styles xmlns:mc="http://schemas.openxmlformats.org/markup-compatibility/2006" xmlns:r="http://schemas.openxmlformats.org/officeDocument/2006/relationships" xmlns:w="http://schemas.openxmlformats.org/wordprocessingml/2006/main" xmlns:w14="http://schemas.microsoft.com/office/word/2010/wordml" xmlns:w15="http://schemas.microsoft.com/office/word/2012/wordml" xmlns:w16se="http://schemas.microsoft.com/office/word/2015/wordml/symex" mc:Ignorable="w14 w15 w16se">
   <w:docDefaults>
     <w:rPrDefault>
       <w:rPr>

</xml_diff>